<commit_message>
Added more fruits, enemy bugfixes, updated map hitboxes
</commit_message>
<xml_diff>
--- a/PewPew Paradise Roadmap.docx
+++ b/PewPew Paradise Roadmap.docx
@@ -3042,7 +3042,7 @@
           <w:szCs w:val="28"/>
         </w:rPr>
         <w:drawing>
-          <wp:anchor distT="0" distB="0" distL="114300" distR="114300" simplePos="0" relativeHeight="251934720" behindDoc="0" locked="0" layoutInCell="1" allowOverlap="1" wp14:anchorId="4A74BCBA" wp14:editId="2B7795E6">
+          <wp:anchor distT="0" distB="0" distL="114300" distR="114300" simplePos="0" relativeHeight="251934720" behindDoc="0" locked="0" layoutInCell="1" allowOverlap="1" wp14:anchorId="4A74BCBA" wp14:editId="0C745A2B">
             <wp:simplePos x="0" y="0"/>
             <wp:positionH relativeFrom="column">
               <wp:posOffset>5650083</wp:posOffset>
@@ -3536,7 +3536,7 @@
         <mc:AlternateContent>
           <mc:Choice Requires="wps">
             <w:drawing>
-              <wp:anchor distT="0" distB="0" distL="114300" distR="114300" simplePos="0" relativeHeight="251670528" behindDoc="0" locked="0" layoutInCell="1" allowOverlap="1" wp14:anchorId="4FEED03D" wp14:editId="5D51F1FF">
+              <wp:anchor distT="0" distB="0" distL="114300" distR="114300" simplePos="0" relativeHeight="251670528" behindDoc="0" locked="0" layoutInCell="1" allowOverlap="1" wp14:anchorId="4FEED03D" wp14:editId="4047AA74">
                 <wp:simplePos x="0" y="0"/>
                 <wp:positionH relativeFrom="margin">
                   <wp:posOffset>3809365</wp:posOffset>
@@ -3614,7 +3614,7 @@
           </mc:Choice>
           <mc:Fallback>
             <w:pict>
-              <v:rect w14:anchorId="6A8C7527" id="Téglalap 15" o:spid="_x0000_s1026" style="position:absolute;margin-left:299.95pt;margin-top:8.2pt;width:38.05pt;height:38.05pt;rotation:180;z-index:251670528;visibility:visible;mso-wrap-style:square;mso-width-percent:0;mso-height-percent:0;mso-wrap-distance-left:9pt;mso-wrap-distance-top:0;mso-wrap-distance-right:9pt;mso-wrap-distance-bottom:0;mso-position-horizontal:absolute;mso-position-horizontal-relative:margin;mso-position-vertical:absolute;mso-position-vertical-relative:text;mso-width-percent:0;mso-height-percent:0;mso-width-relative:margin;mso-height-relative:margin;v-text-anchor:middle" o:gfxdata="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" stroked="f" strokeweight="1pt">
+              <v:rect w14:anchorId="37D04AE9" id="Téglalap 15" o:spid="_x0000_s1026" style="position:absolute;margin-left:299.95pt;margin-top:8.2pt;width:38.05pt;height:38.05pt;rotation:180;z-index:251670528;visibility:visible;mso-wrap-style:square;mso-width-percent:0;mso-height-percent:0;mso-wrap-distance-left:9pt;mso-wrap-distance-top:0;mso-wrap-distance-right:9pt;mso-wrap-distance-bottom:0;mso-position-horizontal:absolute;mso-position-horizontal-relative:margin;mso-position-vertical:absolute;mso-position-vertical-relative:text;mso-width-percent:0;mso-height-percent:0;mso-width-relative:margin;mso-height-relative:margin;v-text-anchor:middle" o:gfxdata="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" stroked="f" strokeweight="1pt">
                 <v:fill r:id="rId14" o:title="" recolor="t" rotate="t" type="frame"/>
                 <w10:wrap anchorx="margin"/>
               </v:rect>
@@ -3641,7 +3641,7 @@
           <w:szCs w:val="28"/>
         </w:rPr>
         <w:drawing>
-          <wp:anchor distT="0" distB="0" distL="114300" distR="114300" simplePos="0" relativeHeight="251911168" behindDoc="0" locked="0" layoutInCell="1" allowOverlap="1" wp14:anchorId="6ED2F538" wp14:editId="604D2099">
+          <wp:anchor distT="0" distB="0" distL="114300" distR="114300" simplePos="0" relativeHeight="251911168" behindDoc="0" locked="0" layoutInCell="1" allowOverlap="1" wp14:anchorId="6ED2F538" wp14:editId="61887A2B">
             <wp:simplePos x="0" y="0"/>
             <wp:positionH relativeFrom="column">
               <wp:posOffset>5119467</wp:posOffset>
@@ -3841,7 +3841,7 @@
         <mc:AlternateContent>
           <mc:Choice Requires="wps">
             <w:drawing>
-              <wp:anchor distT="0" distB="0" distL="114300" distR="114300" simplePos="0" relativeHeight="251892736" behindDoc="0" locked="0" layoutInCell="1" allowOverlap="1" wp14:anchorId="64363C4F" wp14:editId="2157A44E">
+              <wp:anchor distT="0" distB="0" distL="114300" distR="114300" simplePos="0" relativeHeight="251892736" behindDoc="0" locked="0" layoutInCell="1" allowOverlap="1" wp14:anchorId="64363C4F" wp14:editId="0A0155DF">
                 <wp:simplePos x="0" y="0"/>
                 <wp:positionH relativeFrom="margin">
                   <wp:posOffset>304165</wp:posOffset>
@@ -3919,7 +3919,7 @@
           </mc:Choice>
           <mc:Fallback>
             <w:pict>
-              <v:rect w14:anchorId="0133DFFC" id="Téglalap 261" o:spid="_x0000_s1026" style="position:absolute;margin-left:23.95pt;margin-top:27.9pt;width:38.05pt;height:38.05pt;rotation:-90;z-index:251892736;visibility:visible;mso-wrap-style:square;mso-width-percent:0;mso-height-percent:0;mso-wrap-distance-left:9pt;mso-wrap-distance-top:0;mso-wrap-distance-right:9pt;mso-wrap-distance-bottom:0;mso-position-horizontal:absolute;mso-position-horizontal-relative:margin;mso-position-vertical:absolute;mso-position-vertical-relative:text;mso-width-percent:0;mso-height-percent:0;mso-width-relative:margin;mso-height-relative:margin;v-text-anchor:middle" o:gfxdata="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" stroked="f" strokeweight="1pt">
+              <v:rect w14:anchorId="15D80EF4" id="Téglalap 261" o:spid="_x0000_s1026" style="position:absolute;margin-left:23.95pt;margin-top:27.9pt;width:38.05pt;height:38.05pt;rotation:-90;z-index:251892736;visibility:visible;mso-wrap-style:square;mso-width-percent:0;mso-height-percent:0;mso-wrap-distance-left:9pt;mso-wrap-distance-top:0;mso-wrap-distance-right:9pt;mso-wrap-distance-bottom:0;mso-position-horizontal:absolute;mso-position-horizontal-relative:margin;mso-position-vertical:absolute;mso-position-vertical-relative:text;mso-width-percent:0;mso-height-percent:0;mso-width-relative:margin;mso-height-relative:margin;v-text-anchor:middle" o:gfxdata="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" stroked="f" strokeweight="1pt">
                 <v:fill r:id="rId14" o:title="" recolor="t" rotate="t" type="frame"/>
                 <w10:wrap anchorx="margin"/>
               </v:rect>
@@ -3937,6 +3937,70 @@
           <w:szCs w:val="40"/>
         </w:rPr>
       </w:pPr>
+      <w:r>
+        <w:rPr>
+          <w:rFonts w:ascii="Bauhaus 93" w:hAnsi="Bauhaus 93"/>
+          <w:noProof/>
+          <w:color w:val="F6C9FF"/>
+          <w:sz w:val="28"/>
+          <w:szCs w:val="28"/>
+        </w:rPr>
+        <w:drawing>
+          <wp:anchor distT="0" distB="0" distL="114300" distR="114300" simplePos="0" relativeHeight="251942912" behindDoc="0" locked="0" layoutInCell="1" allowOverlap="1" wp14:anchorId="4E0C43C8" wp14:editId="479240CF">
+            <wp:simplePos x="0" y="0"/>
+            <wp:positionH relativeFrom="column">
+              <wp:posOffset>5244918</wp:posOffset>
+            </wp:positionH>
+            <wp:positionV relativeFrom="page">
+              <wp:posOffset>7429046</wp:posOffset>
+            </wp:positionV>
+            <wp:extent cx="288000" cy="288000"/>
+            <wp:effectExtent l="0" t="0" r="0" b="0"/>
+            <wp:wrapNone/>
+            <wp:docPr id="269" name="Kép 269"/>
+            <wp:cNvGraphicFramePr>
+              <a:graphicFrameLocks xmlns:a="http://schemas.openxmlformats.org/drawingml/2006/main" noChangeAspect="1"/>
+            </wp:cNvGraphicFramePr>
+            <a:graphic xmlns:a="http://schemas.openxmlformats.org/drawingml/2006/main">
+              <a:graphicData uri="http://schemas.openxmlformats.org/drawingml/2006/picture">
+                <pic:pic xmlns:pic="http://schemas.openxmlformats.org/drawingml/2006/picture">
+                  <pic:nvPicPr>
+                    <pic:cNvPr id="255" name="Kép 255"/>
+                    <pic:cNvPicPr/>
+                  </pic:nvPicPr>
+                  <pic:blipFill>
+                    <a:blip r:embed="rId9" cstate="print">
+                      <a:extLst>
+                        <a:ext uri="{28A0092B-C50C-407E-A947-70E740481C1C}">
+                          <a14:useLocalDpi xmlns:a14="http://schemas.microsoft.com/office/drawing/2010/main" val="0"/>
+                        </a:ext>
+                      </a:extLst>
+                    </a:blip>
+                    <a:stretch>
+                      <a:fillRect/>
+                    </a:stretch>
+                  </pic:blipFill>
+                  <pic:spPr>
+                    <a:xfrm>
+                      <a:off x="0" y="0"/>
+                      <a:ext cx="288000" cy="288000"/>
+                    </a:xfrm>
+                    <a:prstGeom prst="rect">
+                      <a:avLst/>
+                    </a:prstGeom>
+                  </pic:spPr>
+                </pic:pic>
+              </a:graphicData>
+            </a:graphic>
+            <wp14:sizeRelH relativeFrom="margin">
+              <wp14:pctWidth>0</wp14:pctWidth>
+            </wp14:sizeRelH>
+            <wp14:sizeRelV relativeFrom="margin">
+              <wp14:pctHeight>0</wp14:pctHeight>
+            </wp14:sizeRelV>
+          </wp:anchor>
+        </w:drawing>
+      </w:r>
       <w:r>
         <w:rPr>
           <w:noProof/>
@@ -4102,6 +4166,70 @@
           <w:szCs w:val="28"/>
         </w:rPr>
         <w:drawing>
+          <wp:anchor distT="0" distB="0" distL="114300" distR="114300" simplePos="0" relativeHeight="251944960" behindDoc="0" locked="0" layoutInCell="1" allowOverlap="1" wp14:anchorId="0E6078C4" wp14:editId="336B2347">
+            <wp:simplePos x="0" y="0"/>
+            <wp:positionH relativeFrom="column">
+              <wp:posOffset>3247571</wp:posOffset>
+            </wp:positionH>
+            <wp:positionV relativeFrom="page">
+              <wp:posOffset>7930243</wp:posOffset>
+            </wp:positionV>
+            <wp:extent cx="288000" cy="288000"/>
+            <wp:effectExtent l="0" t="0" r="0" b="0"/>
+            <wp:wrapNone/>
+            <wp:docPr id="273" name="Kép 273"/>
+            <wp:cNvGraphicFramePr>
+              <a:graphicFrameLocks xmlns:a="http://schemas.openxmlformats.org/drawingml/2006/main" noChangeAspect="1"/>
+            </wp:cNvGraphicFramePr>
+            <a:graphic xmlns:a="http://schemas.openxmlformats.org/drawingml/2006/main">
+              <a:graphicData uri="http://schemas.openxmlformats.org/drawingml/2006/picture">
+                <pic:pic xmlns:pic="http://schemas.openxmlformats.org/drawingml/2006/picture">
+                  <pic:nvPicPr>
+                    <pic:cNvPr id="255" name="Kép 255"/>
+                    <pic:cNvPicPr/>
+                  </pic:nvPicPr>
+                  <pic:blipFill>
+                    <a:blip r:embed="rId9" cstate="print">
+                      <a:extLst>
+                        <a:ext uri="{28A0092B-C50C-407E-A947-70E740481C1C}">
+                          <a14:useLocalDpi xmlns:a14="http://schemas.microsoft.com/office/drawing/2010/main" val="0"/>
+                        </a:ext>
+                      </a:extLst>
+                    </a:blip>
+                    <a:stretch>
+                      <a:fillRect/>
+                    </a:stretch>
+                  </pic:blipFill>
+                  <pic:spPr>
+                    <a:xfrm>
+                      <a:off x="0" y="0"/>
+                      <a:ext cx="288000" cy="288000"/>
+                    </a:xfrm>
+                    <a:prstGeom prst="rect">
+                      <a:avLst/>
+                    </a:prstGeom>
+                  </pic:spPr>
+                </pic:pic>
+              </a:graphicData>
+            </a:graphic>
+            <wp14:sizeRelH relativeFrom="margin">
+              <wp14:pctWidth>0</wp14:pctWidth>
+            </wp14:sizeRelH>
+            <wp14:sizeRelV relativeFrom="margin">
+              <wp14:pctHeight>0</wp14:pctHeight>
+            </wp14:sizeRelV>
+          </wp:anchor>
+        </w:drawing>
+      </w:r>
+      <w:r>
+        <w:rPr>
+          <w:rFonts w:ascii="Bauhaus 93" w:hAnsi="Bauhaus 93"/>
+          <w:noProof/>
+          <w:color w:val="F6C9FF"/>
+          <w:sz w:val="28"/>
+          <w:szCs w:val="28"/>
+        </w:rPr>
+        <w:drawing>
           <wp:anchor distT="0" distB="0" distL="114300" distR="114300" simplePos="0" relativeHeight="251900928" behindDoc="0" locked="0" layoutInCell="1" allowOverlap="1" wp14:anchorId="072E1DFF" wp14:editId="2DF3D658">
             <wp:simplePos x="0" y="0"/>
             <wp:positionH relativeFrom="column">
@@ -4176,7 +4304,7 @@
           <w:szCs w:val="28"/>
         </w:rPr>
         <w:drawing>
-          <wp:anchor distT="0" distB="0" distL="114300" distR="114300" simplePos="0" relativeHeight="251914240" behindDoc="0" locked="0" layoutInCell="1" allowOverlap="1" wp14:anchorId="5B4C7504" wp14:editId="60C0C909">
+          <wp:anchor distT="0" distB="0" distL="114300" distR="114300" simplePos="0" relativeHeight="251914240" behindDoc="0" locked="0" layoutInCell="1" allowOverlap="1" wp14:anchorId="5B4C7504" wp14:editId="52D8B9D7">
             <wp:simplePos x="0" y="0"/>
             <wp:positionH relativeFrom="column">
               <wp:posOffset>4777105</wp:posOffset>
@@ -4250,7 +4378,7 @@
           <w:szCs w:val="28"/>
         </w:rPr>
         <w:drawing>
-          <wp:anchor distT="0" distB="0" distL="114300" distR="114300" simplePos="0" relativeHeight="251918336" behindDoc="0" locked="0" layoutInCell="1" allowOverlap="1" wp14:anchorId="78549B47" wp14:editId="164952B8">
+          <wp:anchor distT="0" distB="0" distL="114300" distR="114300" simplePos="0" relativeHeight="251918336" behindDoc="0" locked="0" layoutInCell="1" allowOverlap="1" wp14:anchorId="78549B47" wp14:editId="2576228C">
             <wp:simplePos x="0" y="0"/>
             <wp:positionH relativeFrom="column">
               <wp:posOffset>2534285</wp:posOffset>
@@ -4631,11 +4759,139 @@
       </w:pPr>
       <w:r>
         <w:rPr>
+          <w:rFonts w:ascii="Bauhaus 93" w:hAnsi="Bauhaus 93"/>
+          <w:noProof/>
+          <w:color w:val="F6C9FF"/>
+          <w:sz w:val="28"/>
+          <w:szCs w:val="28"/>
+        </w:rPr>
+        <w:lastRenderedPageBreak/>
+        <w:drawing>
+          <wp:anchor distT="0" distB="0" distL="114300" distR="114300" simplePos="0" relativeHeight="251949056" behindDoc="0" locked="0" layoutInCell="1" allowOverlap="1" wp14:anchorId="75EAE93A" wp14:editId="4AB86022">
+            <wp:simplePos x="0" y="0"/>
+            <wp:positionH relativeFrom="column">
+              <wp:posOffset>841918</wp:posOffset>
+            </wp:positionH>
+            <wp:positionV relativeFrom="page">
+              <wp:posOffset>995499</wp:posOffset>
+            </wp:positionV>
+            <wp:extent cx="288000" cy="288000"/>
+            <wp:effectExtent l="0" t="0" r="0" b="0"/>
+            <wp:wrapNone/>
+            <wp:docPr id="278" name="Kép 278"/>
+            <wp:cNvGraphicFramePr>
+              <a:graphicFrameLocks xmlns:a="http://schemas.openxmlformats.org/drawingml/2006/main" noChangeAspect="1"/>
+            </wp:cNvGraphicFramePr>
+            <a:graphic xmlns:a="http://schemas.openxmlformats.org/drawingml/2006/main">
+              <a:graphicData uri="http://schemas.openxmlformats.org/drawingml/2006/picture">
+                <pic:pic xmlns:pic="http://schemas.openxmlformats.org/drawingml/2006/picture">
+                  <pic:nvPicPr>
+                    <pic:cNvPr id="255" name="Kép 255"/>
+                    <pic:cNvPicPr/>
+                  </pic:nvPicPr>
+                  <pic:blipFill>
+                    <a:blip r:embed="rId9" cstate="print">
+                      <a:extLst>
+                        <a:ext uri="{28A0092B-C50C-407E-A947-70E740481C1C}">
+                          <a14:useLocalDpi xmlns:a14="http://schemas.microsoft.com/office/drawing/2010/main" val="0"/>
+                        </a:ext>
+                      </a:extLst>
+                    </a:blip>
+                    <a:stretch>
+                      <a:fillRect/>
+                    </a:stretch>
+                  </pic:blipFill>
+                  <pic:spPr>
+                    <a:xfrm>
+                      <a:off x="0" y="0"/>
+                      <a:ext cx="288000" cy="288000"/>
+                    </a:xfrm>
+                    <a:prstGeom prst="rect">
+                      <a:avLst/>
+                    </a:prstGeom>
+                  </pic:spPr>
+                </pic:pic>
+              </a:graphicData>
+            </a:graphic>
+            <wp14:sizeRelH relativeFrom="margin">
+              <wp14:pctWidth>0</wp14:pctWidth>
+            </wp14:sizeRelH>
+            <wp14:sizeRelV relativeFrom="margin">
+              <wp14:pctHeight>0</wp14:pctHeight>
+            </wp14:sizeRelV>
+          </wp:anchor>
+        </w:drawing>
+      </w:r>
+      <w:r>
+        <w:rPr>
+          <w:rFonts w:ascii="Bauhaus 93" w:hAnsi="Bauhaus 93"/>
+          <w:noProof/>
+          <w:color w:val="F6C9FF"/>
+          <w:sz w:val="28"/>
+          <w:szCs w:val="28"/>
+        </w:rPr>
+        <w:drawing>
+          <wp:anchor distT="0" distB="0" distL="114300" distR="114300" simplePos="0" relativeHeight="251947008" behindDoc="0" locked="0" layoutInCell="1" allowOverlap="1" wp14:anchorId="3307CAF5" wp14:editId="5548453B">
+            <wp:simplePos x="0" y="0"/>
+            <wp:positionH relativeFrom="column">
+              <wp:posOffset>3176360</wp:posOffset>
+            </wp:positionH>
+            <wp:positionV relativeFrom="page">
+              <wp:posOffset>1055189</wp:posOffset>
+            </wp:positionV>
+            <wp:extent cx="288000" cy="288000"/>
+            <wp:effectExtent l="0" t="0" r="0" b="0"/>
+            <wp:wrapNone/>
+            <wp:docPr id="277" name="Kép 277"/>
+            <wp:cNvGraphicFramePr>
+              <a:graphicFrameLocks xmlns:a="http://schemas.openxmlformats.org/drawingml/2006/main" noChangeAspect="1"/>
+            </wp:cNvGraphicFramePr>
+            <a:graphic xmlns:a="http://schemas.openxmlformats.org/drawingml/2006/main">
+              <a:graphicData uri="http://schemas.openxmlformats.org/drawingml/2006/picture">
+                <pic:pic xmlns:pic="http://schemas.openxmlformats.org/drawingml/2006/picture">
+                  <pic:nvPicPr>
+                    <pic:cNvPr id="255" name="Kép 255"/>
+                    <pic:cNvPicPr/>
+                  </pic:nvPicPr>
+                  <pic:blipFill>
+                    <a:blip r:embed="rId9" cstate="print">
+                      <a:extLst>
+                        <a:ext uri="{28A0092B-C50C-407E-A947-70E740481C1C}">
+                          <a14:useLocalDpi xmlns:a14="http://schemas.microsoft.com/office/drawing/2010/main" val="0"/>
+                        </a:ext>
+                      </a:extLst>
+                    </a:blip>
+                    <a:stretch>
+                      <a:fillRect/>
+                    </a:stretch>
+                  </pic:blipFill>
+                  <pic:spPr>
+                    <a:xfrm>
+                      <a:off x="0" y="0"/>
+                      <a:ext cx="288000" cy="288000"/>
+                    </a:xfrm>
+                    <a:prstGeom prst="rect">
+                      <a:avLst/>
+                    </a:prstGeom>
+                  </pic:spPr>
+                </pic:pic>
+              </a:graphicData>
+            </a:graphic>
+            <wp14:sizeRelH relativeFrom="margin">
+              <wp14:pctWidth>0</wp14:pctWidth>
+            </wp14:sizeRelH>
+            <wp14:sizeRelV relativeFrom="margin">
+              <wp14:pctHeight>0</wp14:pctHeight>
+            </wp14:sizeRelV>
+          </wp:anchor>
+        </w:drawing>
+      </w:r>
+      <w:r>
+        <w:rPr>
           <w:noProof/>
           <w:sz w:val="16"/>
           <w:szCs w:val="16"/>
         </w:rPr>
-        <w:lastRenderedPageBreak/>
         <mc:AlternateContent>
           <mc:Choice Requires="wps">
             <w:drawing>
@@ -4718,7 +4974,7 @@
           <mc:Fallback>
             <w:pict>
               <v:rect w14:anchorId="35D24863" id="Téglalap 263" o:spid="_x0000_s1026" style="position:absolute;margin-left:22.75pt;margin-top:-52.25pt;width:38.05pt;height:38.05pt;rotation:-90;z-index:251896832;visibility:visible;mso-wrap-style:square;mso-width-percent:0;mso-height-percent:0;mso-wrap-distance-left:9pt;mso-wrap-distance-top:0;mso-wrap-distance-right:9pt;mso-wrap-distance-bottom:0;mso-position-horizontal:absolute;mso-position-horizontal-relative:margin;mso-position-vertical:absolute;mso-position-vertical-relative:text;mso-width-percent:0;mso-height-percent:0;mso-width-relative:margin;mso-height-relative:margin;v-text-anchor:middle" o:gfxdata="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" stroked="f" strokeweight="1pt">
-                <v:fill r:id="rId14" o:title="" recolor="t" rotate="t" type="frame"/>
+                <v:fill r:id="rId15" o:title="" recolor="t" rotate="t" type="frame"/>
                 <w10:wrap anchorx="margin"/>
               </v:rect>
             </w:pict>
@@ -5131,7 +5387,7 @@
         <mc:AlternateContent>
           <mc:Choice Requires="wps">
             <w:drawing>
-              <wp:anchor distT="0" distB="0" distL="114300" distR="114300" simplePos="0" relativeHeight="251907072" behindDoc="0" locked="0" layoutInCell="1" allowOverlap="1" wp14:anchorId="3EE24949" wp14:editId="2B88DEB9">
+              <wp:anchor distT="0" distB="0" distL="114300" distR="114300" simplePos="0" relativeHeight="251907072" behindDoc="0" locked="0" layoutInCell="1" allowOverlap="1" wp14:anchorId="3EE24949" wp14:editId="1D071459">
                 <wp:simplePos x="0" y="0"/>
                 <wp:positionH relativeFrom="margin">
                   <wp:posOffset>1439545</wp:posOffset>
@@ -5209,8 +5465,8 @@
           </mc:Choice>
           <mc:Fallback>
             <w:pict>
-              <v:rect w14:anchorId="631BC5C0" id="Téglalap 268" o:spid="_x0000_s1026" style="position:absolute;margin-left:113.35pt;margin-top:.65pt;width:38.05pt;height:38.05pt;z-index:251907072;visibility:visible;mso-wrap-style:square;mso-width-percent:0;mso-height-percent:0;mso-wrap-distance-left:9pt;mso-wrap-distance-top:0;mso-wrap-distance-right:9pt;mso-wrap-distance-bottom:0;mso-position-horizontal:absolute;mso-position-horizontal-relative:margin;mso-position-vertical:absolute;mso-position-vertical-relative:text;mso-width-percent:0;mso-height-percent:0;mso-width-relative:margin;mso-height-relative:margin;v-text-anchor:middle" o:gfxdata="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" stroked="f" strokeweight="1pt">
-                <v:fill r:id="rId14" o:title="" recolor="t" rotate="t" type="frame"/>
+              <v:rect w14:anchorId="161E7216" id="Téglalap 268" o:spid="_x0000_s1026" style="position:absolute;margin-left:113.35pt;margin-top:.65pt;width:38.05pt;height:38.05pt;z-index:251907072;visibility:visible;mso-wrap-style:square;mso-width-percent:0;mso-height-percent:0;mso-wrap-distance-left:9pt;mso-wrap-distance-top:0;mso-wrap-distance-right:9pt;mso-wrap-distance-bottom:0;mso-position-horizontal:absolute;mso-position-horizontal-relative:margin;mso-position-vertical:absolute;mso-position-vertical-relative:text;mso-width-percent:0;mso-height-percent:0;mso-width-relative:margin;mso-height-relative:margin;v-text-anchor:middle" o:gfxdata="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" stroked="f" strokeweight="1pt">
+                <v:fill r:id="rId15" o:title="" recolor="t" rotate="t" type="frame"/>
                 <w10:wrap anchorx="margin"/>
               </v:rect>
             </w:pict>
@@ -5236,7 +5492,7 @@
           <w:szCs w:val="40"/>
         </w:rPr>
         <w:drawing>
-          <wp:anchor distT="0" distB="0" distL="114300" distR="114300" simplePos="0" relativeHeight="251928576" behindDoc="0" locked="0" layoutInCell="1" allowOverlap="1" wp14:anchorId="4A18218C" wp14:editId="58723AA3">
+          <wp:anchor distT="0" distB="0" distL="114300" distR="114300" simplePos="0" relativeHeight="251928576" behindDoc="0" locked="0" layoutInCell="1" allowOverlap="1" wp14:anchorId="4A18218C" wp14:editId="734B4A3E">
             <wp:simplePos x="0" y="0"/>
             <wp:positionH relativeFrom="column">
               <wp:posOffset>365369</wp:posOffset>
@@ -5787,7 +6043,7 @@
         <mc:AlternateContent>
           <mc:Choice Requires="wps">
             <w:drawing>
-              <wp:anchor distT="0" distB="0" distL="114300" distR="114300" simplePos="0" relativeHeight="251700224" behindDoc="0" locked="0" layoutInCell="1" allowOverlap="1" wp14:anchorId="4B55AC4A" wp14:editId="5224140F">
+              <wp:anchor distT="0" distB="0" distL="114300" distR="114300" simplePos="0" relativeHeight="251700224" behindDoc="0" locked="0" layoutInCell="1" allowOverlap="1" wp14:anchorId="4B55AC4A" wp14:editId="3BEA4081">
                 <wp:simplePos x="0" y="0"/>
                 <wp:positionH relativeFrom="margin">
                   <wp:align>center</wp:align>
@@ -5865,7 +6121,7 @@
           </mc:Choice>
           <mc:Fallback>
             <w:pict>
-              <v:rect w14:anchorId="277F1C85" id="Téglalap 32" o:spid="_x0000_s1026" style="position:absolute;margin-left:0;margin-top:8.25pt;width:38.05pt;height:38.05pt;rotation:-90;z-index:251700224;visibility:visible;mso-wrap-style:square;mso-width-percent:0;mso-height-percent:0;mso-wrap-distance-left:9pt;mso-wrap-distance-top:0;mso-wrap-distance-right:9pt;mso-wrap-distance-bottom:0;mso-position-horizontal:center;mso-position-horizontal-relative:margin;mso-position-vertical:absolute;mso-position-vertical-relative:text;mso-width-percent:0;mso-height-percent:0;mso-width-relative:margin;mso-height-relative:margin;v-text-anchor:middle" o:gfxdata="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" stroked="f" strokeweight="1pt">
+              <v:rect w14:anchorId="144384BB" id="Téglalap 32" o:spid="_x0000_s1026" style="position:absolute;margin-left:0;margin-top:8.25pt;width:38.05pt;height:38.05pt;rotation:-90;z-index:251700224;visibility:visible;mso-wrap-style:square;mso-width-percent:0;mso-height-percent:0;mso-wrap-distance-left:9pt;mso-wrap-distance-top:0;mso-wrap-distance-right:9pt;mso-wrap-distance-bottom:0;mso-position-horizontal:center;mso-position-horizontal-relative:margin;mso-position-vertical:absolute;mso-position-vertical-relative:text;mso-width-percent:0;mso-height-percent:0;mso-width-relative:margin;mso-height-relative:margin;v-text-anchor:middle" o:gfxdata="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" stroked="f" strokeweight="1pt">
                 <v:fill r:id="rId14" o:title="" recolor="t" rotate="t" type="frame"/>
                 <w10:wrap anchorx="margin"/>
               </v:rect>
@@ -5883,6 +6139,70 @@
           <w:szCs w:val="40"/>
         </w:rPr>
       </w:pPr>
+      <w:r>
+        <w:rPr>
+          <w:rFonts w:ascii="Bauhaus 93" w:hAnsi="Bauhaus 93"/>
+          <w:noProof/>
+          <w:color w:val="F6C9FF"/>
+          <w:sz w:val="28"/>
+          <w:szCs w:val="28"/>
+        </w:rPr>
+        <w:drawing>
+          <wp:anchor distT="0" distB="0" distL="114300" distR="114300" simplePos="0" relativeHeight="251951104" behindDoc="0" locked="0" layoutInCell="1" allowOverlap="1" wp14:anchorId="17E63CDA" wp14:editId="035C5491">
+            <wp:simplePos x="0" y="0"/>
+            <wp:positionH relativeFrom="column">
+              <wp:posOffset>1505404</wp:posOffset>
+            </wp:positionH>
+            <wp:positionV relativeFrom="page">
+              <wp:posOffset>3063966</wp:posOffset>
+            </wp:positionV>
+            <wp:extent cx="288000" cy="288000"/>
+            <wp:effectExtent l="0" t="0" r="0" b="0"/>
+            <wp:wrapNone/>
+            <wp:docPr id="279" name="Kép 279"/>
+            <wp:cNvGraphicFramePr>
+              <a:graphicFrameLocks xmlns:a="http://schemas.openxmlformats.org/drawingml/2006/main" noChangeAspect="1"/>
+            </wp:cNvGraphicFramePr>
+            <a:graphic xmlns:a="http://schemas.openxmlformats.org/drawingml/2006/main">
+              <a:graphicData uri="http://schemas.openxmlformats.org/drawingml/2006/picture">
+                <pic:pic xmlns:pic="http://schemas.openxmlformats.org/drawingml/2006/picture">
+                  <pic:nvPicPr>
+                    <pic:cNvPr id="255" name="Kép 255"/>
+                    <pic:cNvPicPr/>
+                  </pic:nvPicPr>
+                  <pic:blipFill>
+                    <a:blip r:embed="rId9" cstate="print">
+                      <a:extLst>
+                        <a:ext uri="{28A0092B-C50C-407E-A947-70E740481C1C}">
+                          <a14:useLocalDpi xmlns:a14="http://schemas.microsoft.com/office/drawing/2010/main" val="0"/>
+                        </a:ext>
+                      </a:extLst>
+                    </a:blip>
+                    <a:stretch>
+                      <a:fillRect/>
+                    </a:stretch>
+                  </pic:blipFill>
+                  <pic:spPr>
+                    <a:xfrm>
+                      <a:off x="0" y="0"/>
+                      <a:ext cx="288000" cy="288000"/>
+                    </a:xfrm>
+                    <a:prstGeom prst="rect">
+                      <a:avLst/>
+                    </a:prstGeom>
+                  </pic:spPr>
+                </pic:pic>
+              </a:graphicData>
+            </a:graphic>
+            <wp14:sizeRelH relativeFrom="margin">
+              <wp14:pctWidth>0</wp14:pctWidth>
+            </wp14:sizeRelH>
+            <wp14:sizeRelV relativeFrom="margin">
+              <wp14:pctHeight>0</wp14:pctHeight>
+            </wp14:sizeRelV>
+          </wp:anchor>
+        </w:drawing>
+      </w:r>
       <w:r>
         <w:rPr>
           <w:rFonts w:ascii="Bauhaus 93" w:hAnsi="Bauhaus 93"/>
@@ -6518,13 +6838,77 @@
           <w:szCs w:val="40"/>
         </w:rPr>
         <w:drawing>
-          <wp:anchor distT="0" distB="0" distL="114300" distR="114300" simplePos="0" relativeHeight="251824128" behindDoc="0" locked="0" layoutInCell="1" allowOverlap="1" wp14:anchorId="33FFF7B6" wp14:editId="490475F3">
+          <wp:anchor distT="0" distB="0" distL="114300" distR="114300" simplePos="0" relativeHeight="251953152" behindDoc="0" locked="0" layoutInCell="1" allowOverlap="1" wp14:anchorId="400EF176" wp14:editId="24FE2722">
             <wp:simplePos x="0" y="0"/>
             <wp:positionH relativeFrom="column">
-              <wp:posOffset>1016439</wp:posOffset>
+              <wp:posOffset>1178650</wp:posOffset>
             </wp:positionH>
             <wp:positionV relativeFrom="paragraph">
-              <wp:posOffset>208378</wp:posOffset>
+              <wp:posOffset>192586</wp:posOffset>
+            </wp:positionV>
+            <wp:extent cx="287655" cy="287655"/>
+            <wp:effectExtent l="0" t="0" r="0" b="0"/>
+            <wp:wrapNone/>
+            <wp:docPr id="280" name="Kép 280" descr="A képen szöveg, clipart látható&#10;&#10;Automatikusan generált leírás"/>
+            <wp:cNvGraphicFramePr>
+              <a:graphicFrameLocks xmlns:a="http://schemas.openxmlformats.org/drawingml/2006/main" noChangeAspect="1"/>
+            </wp:cNvGraphicFramePr>
+            <a:graphic xmlns:a="http://schemas.openxmlformats.org/drawingml/2006/main">
+              <a:graphicData uri="http://schemas.openxmlformats.org/drawingml/2006/picture">
+                <pic:pic xmlns:pic="http://schemas.openxmlformats.org/drawingml/2006/picture">
+                  <pic:nvPicPr>
+                    <pic:cNvPr id="209" name="Kép 209" descr="A képen szöveg, clipart látható&#10;&#10;Automatikusan generált leírás"/>
+                    <pic:cNvPicPr/>
+                  </pic:nvPicPr>
+                  <pic:blipFill>
+                    <a:blip r:embed="rId6" cstate="print">
+                      <a:extLst>
+                        <a:ext uri="{28A0092B-C50C-407E-A947-70E740481C1C}">
+                          <a14:useLocalDpi xmlns:a14="http://schemas.microsoft.com/office/drawing/2010/main" val="0"/>
+                        </a:ext>
+                      </a:extLst>
+                    </a:blip>
+                    <a:stretch>
+                      <a:fillRect/>
+                    </a:stretch>
+                  </pic:blipFill>
+                  <pic:spPr>
+                    <a:xfrm>
+                      <a:off x="0" y="0"/>
+                      <a:ext cx="287655" cy="287655"/>
+                    </a:xfrm>
+                    <a:prstGeom prst="rect">
+                      <a:avLst/>
+                    </a:prstGeom>
+                  </pic:spPr>
+                </pic:pic>
+              </a:graphicData>
+            </a:graphic>
+            <wp14:sizeRelH relativeFrom="margin">
+              <wp14:pctWidth>0</wp14:pctWidth>
+            </wp14:sizeRelH>
+            <wp14:sizeRelV relativeFrom="margin">
+              <wp14:pctHeight>0</wp14:pctHeight>
+            </wp14:sizeRelV>
+          </wp:anchor>
+        </w:drawing>
+      </w:r>
+      <w:r>
+        <w:rPr>
+          <w:rFonts w:ascii="Bauhaus 93" w:hAnsi="Bauhaus 93"/>
+          <w:noProof/>
+          <w:color w:val="F6C9FF"/>
+          <w:sz w:val="40"/>
+          <w:szCs w:val="40"/>
+        </w:rPr>
+        <w:drawing>
+          <wp:anchor distT="0" distB="0" distL="114300" distR="114300" simplePos="0" relativeHeight="251824128" behindDoc="0" locked="0" layoutInCell="1" allowOverlap="1" wp14:anchorId="33FFF7B6" wp14:editId="6662EF9D">
+            <wp:simplePos x="0" y="0"/>
+            <wp:positionH relativeFrom="column">
+              <wp:posOffset>860062</wp:posOffset>
+            </wp:positionH>
+            <wp:positionV relativeFrom="paragraph">
+              <wp:posOffset>194764</wp:posOffset>
             </wp:positionV>
             <wp:extent cx="287655" cy="287655"/>
             <wp:effectExtent l="0" t="0" r="0" b="0"/>
@@ -6720,7 +7104,7 @@
         <mc:AlternateContent>
           <mc:Choice Requires="wps">
             <w:drawing>
-              <wp:anchor distT="0" distB="0" distL="114300" distR="114300" simplePos="0" relativeHeight="251694080" behindDoc="0" locked="0" layoutInCell="1" allowOverlap="1" wp14:anchorId="1A958ADD" wp14:editId="6C4D8926">
+              <wp:anchor distT="0" distB="0" distL="114300" distR="114300" simplePos="0" relativeHeight="251694080" behindDoc="0" locked="0" layoutInCell="1" allowOverlap="1" wp14:anchorId="1A958ADD" wp14:editId="5413E93A">
                 <wp:simplePos x="0" y="0"/>
                 <wp:positionH relativeFrom="margin">
                   <wp:posOffset>1050290</wp:posOffset>
@@ -6798,7 +7182,7 @@
           </mc:Choice>
           <mc:Fallback>
             <w:pict>
-              <v:rect w14:anchorId="78DE3C1A" id="Téglalap 29" o:spid="_x0000_s1026" style="position:absolute;margin-left:82.7pt;margin-top:17.55pt;width:38.05pt;height:38.05pt;rotation:-7359955fd;z-index:251694080;visibility:visible;mso-wrap-style:square;mso-width-percent:0;mso-height-percent:0;mso-wrap-distance-left:9pt;mso-wrap-distance-top:0;mso-wrap-distance-right:9pt;mso-wrap-distance-bottom:0;mso-position-horizontal:absolute;mso-position-horizontal-relative:margin;mso-position-vertical:absolute;mso-position-vertical-relative:text;mso-width-percent:0;mso-height-percent:0;mso-width-relative:margin;mso-height-relative:margin;v-text-anchor:middle" o:gfxdata="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" stroked="f" strokeweight="1pt">
+              <v:rect w14:anchorId="3484F5BC" id="Téglalap 29" o:spid="_x0000_s1026" style="position:absolute;margin-left:82.7pt;margin-top:17.55pt;width:38.05pt;height:38.05pt;rotation:-7359955fd;z-index:251694080;visibility:visible;mso-wrap-style:square;mso-width-percent:0;mso-height-percent:0;mso-wrap-distance-left:9pt;mso-wrap-distance-top:0;mso-wrap-distance-right:9pt;mso-wrap-distance-bottom:0;mso-position-horizontal:absolute;mso-position-horizontal-relative:margin;mso-position-vertical:absolute;mso-position-vertical-relative:text;mso-width-percent:0;mso-height-percent:0;mso-width-relative:margin;mso-height-relative:margin;v-text-anchor:middle" o:gfxdata="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" stroked="f" strokeweight="1pt">
                 <v:fill r:id="rId14" o:title="" recolor="t" rotate="t" type="frame"/>
                 <w10:wrap anchorx="margin"/>
               </v:rect>
@@ -7015,7 +7399,7 @@
           <w:szCs w:val="28"/>
         </w:rPr>
         <w:drawing>
-          <wp:anchor distT="0" distB="0" distL="114300" distR="114300" simplePos="0" relativeHeight="251932672" behindDoc="0" locked="0" layoutInCell="1" allowOverlap="1" wp14:anchorId="088272F6" wp14:editId="39CE66BA">
+          <wp:anchor distT="0" distB="0" distL="114300" distR="114300" simplePos="0" relativeHeight="251932672" behindDoc="0" locked="0" layoutInCell="1" allowOverlap="1" wp14:anchorId="088272F6" wp14:editId="6B6CC9AC">
             <wp:simplePos x="0" y="0"/>
             <wp:positionH relativeFrom="column">
               <wp:posOffset>5436332</wp:posOffset>
@@ -7226,6 +7610,70 @@
           <w:szCs w:val="40"/>
         </w:rPr>
       </w:pPr>
+      <w:r>
+        <w:rPr>
+          <w:rFonts w:ascii="Bauhaus 93" w:hAnsi="Bauhaus 93"/>
+          <w:noProof/>
+          <w:color w:val="F6C9FF"/>
+          <w:sz w:val="28"/>
+          <w:szCs w:val="28"/>
+        </w:rPr>
+        <w:drawing>
+          <wp:anchor distT="0" distB="0" distL="114300" distR="114300" simplePos="0" relativeHeight="251955200" behindDoc="0" locked="0" layoutInCell="1" allowOverlap="1" wp14:anchorId="03B356AF" wp14:editId="02291C9D">
+            <wp:simplePos x="0" y="0"/>
+            <wp:positionH relativeFrom="column">
+              <wp:posOffset>2287315</wp:posOffset>
+            </wp:positionH>
+            <wp:positionV relativeFrom="page">
+              <wp:posOffset>5500255</wp:posOffset>
+            </wp:positionV>
+            <wp:extent cx="288000" cy="288000"/>
+            <wp:effectExtent l="0" t="0" r="0" b="0"/>
+            <wp:wrapNone/>
+            <wp:docPr id="281" name="Kép 281"/>
+            <wp:cNvGraphicFramePr>
+              <a:graphicFrameLocks xmlns:a="http://schemas.openxmlformats.org/drawingml/2006/main" noChangeAspect="1"/>
+            </wp:cNvGraphicFramePr>
+            <a:graphic xmlns:a="http://schemas.openxmlformats.org/drawingml/2006/main">
+              <a:graphicData uri="http://schemas.openxmlformats.org/drawingml/2006/picture">
+                <pic:pic xmlns:pic="http://schemas.openxmlformats.org/drawingml/2006/picture">
+                  <pic:nvPicPr>
+                    <pic:cNvPr id="255" name="Kép 255"/>
+                    <pic:cNvPicPr/>
+                  </pic:nvPicPr>
+                  <pic:blipFill>
+                    <a:blip r:embed="rId9" cstate="print">
+                      <a:extLst>
+                        <a:ext uri="{28A0092B-C50C-407E-A947-70E740481C1C}">
+                          <a14:useLocalDpi xmlns:a14="http://schemas.microsoft.com/office/drawing/2010/main" val="0"/>
+                        </a:ext>
+                      </a:extLst>
+                    </a:blip>
+                    <a:stretch>
+                      <a:fillRect/>
+                    </a:stretch>
+                  </pic:blipFill>
+                  <pic:spPr>
+                    <a:xfrm>
+                      <a:off x="0" y="0"/>
+                      <a:ext cx="288000" cy="288000"/>
+                    </a:xfrm>
+                    <a:prstGeom prst="rect">
+                      <a:avLst/>
+                    </a:prstGeom>
+                  </pic:spPr>
+                </pic:pic>
+              </a:graphicData>
+            </a:graphic>
+            <wp14:sizeRelH relativeFrom="margin">
+              <wp14:pctWidth>0</wp14:pctWidth>
+            </wp14:sizeRelH>
+            <wp14:sizeRelV relativeFrom="margin">
+              <wp14:pctHeight>0</wp14:pctHeight>
+            </wp14:sizeRelV>
+          </wp:anchor>
+        </w:drawing>
+      </w:r>
       <w:r>
         <w:rPr>
           <w:noProof/>
@@ -7431,7 +7879,7 @@
           <w:szCs w:val="40"/>
         </w:rPr>
         <w:drawing>
-          <wp:anchor distT="0" distB="0" distL="114300" distR="114300" simplePos="0" relativeHeight="251830272" behindDoc="0" locked="0" layoutInCell="1" allowOverlap="1" wp14:anchorId="1215EC82" wp14:editId="42FEE33B">
+          <wp:anchor distT="0" distB="0" distL="114300" distR="114300" simplePos="0" relativeHeight="251830272" behindDoc="0" locked="0" layoutInCell="1" allowOverlap="1" wp14:anchorId="1215EC82" wp14:editId="5011B2F6">
             <wp:simplePos x="0" y="0"/>
             <wp:positionH relativeFrom="column">
               <wp:posOffset>4885446</wp:posOffset>
@@ -7505,7 +7953,7 @@
           <w:szCs w:val="40"/>
         </w:rPr>
         <w:drawing>
-          <wp:anchor distT="0" distB="0" distL="114300" distR="114300" simplePos="0" relativeHeight="251832320" behindDoc="0" locked="0" layoutInCell="1" allowOverlap="1" wp14:anchorId="502A64B6" wp14:editId="64143399">
+          <wp:anchor distT="0" distB="0" distL="114300" distR="114300" simplePos="0" relativeHeight="251832320" behindDoc="0" locked="0" layoutInCell="1" allowOverlap="1" wp14:anchorId="502A64B6" wp14:editId="32DBC752">
             <wp:simplePos x="0" y="0"/>
             <wp:positionH relativeFrom="column">
               <wp:posOffset>1725099</wp:posOffset>
@@ -7579,7 +8027,7 @@
         <mc:AlternateContent>
           <mc:Choice Requires="wps">
             <w:drawing>
-              <wp:anchor distT="0" distB="0" distL="114300" distR="114300" simplePos="0" relativeHeight="251708416" behindDoc="0" locked="0" layoutInCell="1" allowOverlap="1" wp14:anchorId="1E2463B5" wp14:editId="30782C45">
+              <wp:anchor distT="0" distB="0" distL="114300" distR="114300" simplePos="0" relativeHeight="251708416" behindDoc="0" locked="0" layoutInCell="1" allowOverlap="1" wp14:anchorId="1E2463B5" wp14:editId="33C4745B">
                 <wp:simplePos x="0" y="0"/>
                 <wp:positionH relativeFrom="margin">
                   <wp:posOffset>1129030</wp:posOffset>
@@ -7657,8 +8105,8 @@
           </mc:Choice>
           <mc:Fallback>
             <w:pict>
-              <v:rect w14:anchorId="78BB3609" id="Téglalap 36" o:spid="_x0000_s1026" style="position:absolute;margin-left:88.9pt;margin-top:14.4pt;width:38.05pt;height:38.05pt;rotation:-90;z-index:251708416;visibility:visible;mso-wrap-style:square;mso-width-percent:0;mso-height-percent:0;mso-wrap-distance-left:9pt;mso-wrap-distance-top:0;mso-wrap-distance-right:9pt;mso-wrap-distance-bottom:0;mso-position-horizontal:absolute;mso-position-horizontal-relative:margin;mso-position-vertical:absolute;mso-position-vertical-relative:text;mso-width-percent:0;mso-height-percent:0;mso-width-relative:margin;mso-height-relative:margin;v-text-anchor:middle" o:gfxdata="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" stroked="f" strokeweight="1pt">
-                <v:fill r:id="rId16" o:title="" recolor="t" rotate="t" type="frame"/>
+              <v:rect w14:anchorId="0E947EAA" id="Téglalap 36" o:spid="_x0000_s1026" style="position:absolute;margin-left:88.9pt;margin-top:14.4pt;width:38.05pt;height:38.05pt;rotation:-90;z-index:251708416;visibility:visible;mso-wrap-style:square;mso-width-percent:0;mso-height-percent:0;mso-wrap-distance-left:9pt;mso-wrap-distance-top:0;mso-wrap-distance-right:9pt;mso-wrap-distance-bottom:0;mso-position-horizontal:absolute;mso-position-horizontal-relative:margin;mso-position-vertical:absolute;mso-position-vertical-relative:text;mso-width-percent:0;mso-height-percent:0;mso-width-relative:margin;mso-height-relative:margin;v-text-anchor:middle" o:gfxdata="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" stroked="f" strokeweight="1pt">
+                <v:fill r:id="rId14" o:title="" recolor="t" rotate="t" type="frame"/>
                 <w10:wrap anchorx="margin"/>
               </v:rect>
             </w:pict>
@@ -7675,6 +8123,134 @@
           <w:szCs w:val="40"/>
         </w:rPr>
       </w:pPr>
+      <w:r>
+        <w:rPr>
+          <w:rFonts w:ascii="Bauhaus 93" w:hAnsi="Bauhaus 93"/>
+          <w:noProof/>
+          <w:color w:val="F6C9FF"/>
+          <w:sz w:val="28"/>
+          <w:szCs w:val="28"/>
+        </w:rPr>
+        <w:drawing>
+          <wp:anchor distT="0" distB="0" distL="114300" distR="114300" simplePos="0" relativeHeight="251959296" behindDoc="0" locked="0" layoutInCell="1" allowOverlap="1" wp14:anchorId="39C82030" wp14:editId="67682FB3">
+            <wp:simplePos x="0" y="0"/>
+            <wp:positionH relativeFrom="column">
+              <wp:posOffset>3408564</wp:posOffset>
+            </wp:positionH>
+            <wp:positionV relativeFrom="page">
+              <wp:posOffset>7660987</wp:posOffset>
+            </wp:positionV>
+            <wp:extent cx="288000" cy="288000"/>
+            <wp:effectExtent l="0" t="0" r="0" b="0"/>
+            <wp:wrapNone/>
+            <wp:docPr id="283" name="Kép 283"/>
+            <wp:cNvGraphicFramePr>
+              <a:graphicFrameLocks xmlns:a="http://schemas.openxmlformats.org/drawingml/2006/main" noChangeAspect="1"/>
+            </wp:cNvGraphicFramePr>
+            <a:graphic xmlns:a="http://schemas.openxmlformats.org/drawingml/2006/main">
+              <a:graphicData uri="http://schemas.openxmlformats.org/drawingml/2006/picture">
+                <pic:pic xmlns:pic="http://schemas.openxmlformats.org/drawingml/2006/picture">
+                  <pic:nvPicPr>
+                    <pic:cNvPr id="255" name="Kép 255"/>
+                    <pic:cNvPicPr/>
+                  </pic:nvPicPr>
+                  <pic:blipFill>
+                    <a:blip r:embed="rId9" cstate="print">
+                      <a:extLst>
+                        <a:ext uri="{28A0092B-C50C-407E-A947-70E740481C1C}">
+                          <a14:useLocalDpi xmlns:a14="http://schemas.microsoft.com/office/drawing/2010/main" val="0"/>
+                        </a:ext>
+                      </a:extLst>
+                    </a:blip>
+                    <a:stretch>
+                      <a:fillRect/>
+                    </a:stretch>
+                  </pic:blipFill>
+                  <pic:spPr>
+                    <a:xfrm>
+                      <a:off x="0" y="0"/>
+                      <a:ext cx="288000" cy="288000"/>
+                    </a:xfrm>
+                    <a:prstGeom prst="rect">
+                      <a:avLst/>
+                    </a:prstGeom>
+                  </pic:spPr>
+                </pic:pic>
+              </a:graphicData>
+            </a:graphic>
+            <wp14:sizeRelH relativeFrom="margin">
+              <wp14:pctWidth>0</wp14:pctWidth>
+            </wp14:sizeRelH>
+            <wp14:sizeRelV relativeFrom="margin">
+              <wp14:pctHeight>0</wp14:pctHeight>
+            </wp14:sizeRelV>
+          </wp:anchor>
+        </w:drawing>
+      </w:r>
+      <w:r>
+        <w:rPr>
+          <w:rFonts w:ascii="Bauhaus 93" w:hAnsi="Bauhaus 93"/>
+          <w:noProof/>
+          <w:color w:val="F6C9FF"/>
+          <w:sz w:val="28"/>
+          <w:szCs w:val="28"/>
+        </w:rPr>
+        <w:drawing>
+          <wp:anchor distT="0" distB="0" distL="114300" distR="114300" simplePos="0" relativeHeight="251957248" behindDoc="0" locked="0" layoutInCell="1" allowOverlap="1" wp14:anchorId="718174C3" wp14:editId="6DC72B78">
+            <wp:simplePos x="0" y="0"/>
+            <wp:positionH relativeFrom="column">
+              <wp:posOffset>1265209</wp:posOffset>
+            </wp:positionH>
+            <wp:positionV relativeFrom="page">
+              <wp:posOffset>7702608</wp:posOffset>
+            </wp:positionV>
+            <wp:extent cx="288000" cy="288000"/>
+            <wp:effectExtent l="0" t="0" r="0" b="0"/>
+            <wp:wrapNone/>
+            <wp:docPr id="282" name="Kép 282"/>
+            <wp:cNvGraphicFramePr>
+              <a:graphicFrameLocks xmlns:a="http://schemas.openxmlformats.org/drawingml/2006/main" noChangeAspect="1"/>
+            </wp:cNvGraphicFramePr>
+            <a:graphic xmlns:a="http://schemas.openxmlformats.org/drawingml/2006/main">
+              <a:graphicData uri="http://schemas.openxmlformats.org/drawingml/2006/picture">
+                <pic:pic xmlns:pic="http://schemas.openxmlformats.org/drawingml/2006/picture">
+                  <pic:nvPicPr>
+                    <pic:cNvPr id="255" name="Kép 255"/>
+                    <pic:cNvPicPr/>
+                  </pic:nvPicPr>
+                  <pic:blipFill>
+                    <a:blip r:embed="rId9" cstate="print">
+                      <a:extLst>
+                        <a:ext uri="{28A0092B-C50C-407E-A947-70E740481C1C}">
+                          <a14:useLocalDpi xmlns:a14="http://schemas.microsoft.com/office/drawing/2010/main" val="0"/>
+                        </a:ext>
+                      </a:extLst>
+                    </a:blip>
+                    <a:stretch>
+                      <a:fillRect/>
+                    </a:stretch>
+                  </pic:blipFill>
+                  <pic:spPr>
+                    <a:xfrm>
+                      <a:off x="0" y="0"/>
+                      <a:ext cx="288000" cy="288000"/>
+                    </a:xfrm>
+                    <a:prstGeom prst="rect">
+                      <a:avLst/>
+                    </a:prstGeom>
+                  </pic:spPr>
+                </pic:pic>
+              </a:graphicData>
+            </a:graphic>
+            <wp14:sizeRelH relativeFrom="margin">
+              <wp14:pctWidth>0</wp14:pctWidth>
+            </wp14:sizeRelH>
+            <wp14:sizeRelV relativeFrom="margin">
+              <wp14:pctHeight>0</wp14:pctHeight>
+            </wp14:sizeRelV>
+          </wp:anchor>
+        </w:drawing>
+      </w:r>
       <w:r>
         <w:rPr>
           <w:rFonts w:ascii="Bauhaus 93" w:hAnsi="Bauhaus 93"/>
@@ -8476,7 +9052,7 @@
           <w:szCs w:val="40"/>
         </w:rPr>
         <w:drawing>
-          <wp:anchor distT="0" distB="0" distL="114300" distR="114300" simplePos="0" relativeHeight="251842560" behindDoc="0" locked="0" layoutInCell="1" allowOverlap="1" wp14:anchorId="4407B07F" wp14:editId="3922BA2D">
+          <wp:anchor distT="0" distB="0" distL="114300" distR="114300" simplePos="0" relativeHeight="251842560" behindDoc="0" locked="0" layoutInCell="1" allowOverlap="1" wp14:anchorId="4407B07F" wp14:editId="2F045F01">
             <wp:simplePos x="0" y="0"/>
             <wp:positionH relativeFrom="column">
               <wp:posOffset>746760</wp:posOffset>
@@ -8742,7 +9318,7 @@
         <mc:AlternateContent>
           <mc:Choice Requires="wps">
             <w:drawing>
-              <wp:anchor distT="0" distB="0" distL="114300" distR="114300" simplePos="0" relativeHeight="251726848" behindDoc="0" locked="0" layoutInCell="1" allowOverlap="1" wp14:anchorId="0AAFCC5C" wp14:editId="462832EA">
+              <wp:anchor distT="0" distB="0" distL="114300" distR="114300" simplePos="0" relativeHeight="251726848" behindDoc="0" locked="0" layoutInCell="1" allowOverlap="1" wp14:anchorId="0AAFCC5C" wp14:editId="2BD50F85">
                 <wp:simplePos x="0" y="0"/>
                 <wp:positionH relativeFrom="margin">
                   <wp:posOffset>655955</wp:posOffset>
@@ -8820,8 +9396,8 @@
           </mc:Choice>
           <mc:Fallback>
             <w:pict>
-              <v:rect w14:anchorId="6394D338" id="Téglalap 45" o:spid="_x0000_s1026" style="position:absolute;margin-left:51.65pt;margin-top:31.8pt;width:38.05pt;height:38.05pt;rotation:-90;z-index:251726848;visibility:visible;mso-wrap-style:square;mso-width-percent:0;mso-height-percent:0;mso-wrap-distance-left:9pt;mso-wrap-distance-top:0;mso-wrap-distance-right:9pt;mso-wrap-distance-bottom:0;mso-position-horizontal:absolute;mso-position-horizontal-relative:margin;mso-position-vertical:absolute;mso-position-vertical-relative:text;mso-width-percent:0;mso-height-percent:0;mso-width-relative:margin;mso-height-relative:margin;v-text-anchor:middle" o:gfxdata="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" stroked="f" strokeweight="1pt">
-                <v:fill r:id="rId16" o:title="" recolor="t" rotate="t" type="frame"/>
+              <v:rect w14:anchorId="5EF05D4F" id="Téglalap 45" o:spid="_x0000_s1026" style="position:absolute;margin-left:51.65pt;margin-top:31.8pt;width:38.05pt;height:38.05pt;rotation:-90;z-index:251726848;visibility:visible;mso-wrap-style:square;mso-width-percent:0;mso-height-percent:0;mso-wrap-distance-left:9pt;mso-wrap-distance-top:0;mso-wrap-distance-right:9pt;mso-wrap-distance-bottom:0;mso-position-horizontal:absolute;mso-position-horizontal-relative:margin;mso-position-vertical:absolute;mso-position-vertical-relative:text;mso-width-percent:0;mso-height-percent:0;mso-width-relative:margin;mso-height-relative:margin;v-text-anchor:middle" o:gfxdata="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" stroked="f" strokeweight="1pt">
+                <v:fill r:id="rId14" o:title="" recolor="t" rotate="t" type="frame"/>
                 <w10:wrap anchorx="margin"/>
               </v:rect>
             </w:pict>
@@ -8935,11 +9511,413 @@
       </w:pPr>
       <w:r>
         <w:rPr>
+          <w:rFonts w:ascii="Bauhaus 93" w:hAnsi="Bauhaus 93"/>
+          <w:noProof/>
+          <w:color w:val="F6C9FF"/>
+          <w:sz w:val="28"/>
+          <w:szCs w:val="28"/>
+        </w:rPr>
+        <w:lastRenderedPageBreak/>
+        <w:drawing>
+          <wp:anchor distT="0" distB="0" distL="114300" distR="114300" simplePos="0" relativeHeight="251972608" behindDoc="0" locked="0" layoutInCell="1" allowOverlap="1" wp14:anchorId="1EB2E2C1" wp14:editId="41C1B44D">
+            <wp:simplePos x="0" y="0"/>
+            <wp:positionH relativeFrom="margin">
+              <wp:posOffset>3505489</wp:posOffset>
+            </wp:positionH>
+            <wp:positionV relativeFrom="page">
+              <wp:posOffset>1121930</wp:posOffset>
+            </wp:positionV>
+            <wp:extent cx="288000" cy="288000"/>
+            <wp:effectExtent l="0" t="0" r="0" b="0"/>
+            <wp:wrapNone/>
+            <wp:docPr id="290" name="Kép 290"/>
+            <wp:cNvGraphicFramePr>
+              <a:graphicFrameLocks xmlns:a="http://schemas.openxmlformats.org/drawingml/2006/main" noChangeAspect="1"/>
+            </wp:cNvGraphicFramePr>
+            <a:graphic xmlns:a="http://schemas.openxmlformats.org/drawingml/2006/main">
+              <a:graphicData uri="http://schemas.openxmlformats.org/drawingml/2006/picture">
+                <pic:pic xmlns:pic="http://schemas.openxmlformats.org/drawingml/2006/picture">
+                  <pic:nvPicPr>
+                    <pic:cNvPr id="255" name="Kép 255"/>
+                    <pic:cNvPicPr/>
+                  </pic:nvPicPr>
+                  <pic:blipFill>
+                    <a:blip r:embed="rId9" cstate="print">
+                      <a:extLst>
+                        <a:ext uri="{28A0092B-C50C-407E-A947-70E740481C1C}">
+                          <a14:useLocalDpi xmlns:a14="http://schemas.microsoft.com/office/drawing/2010/main" val="0"/>
+                        </a:ext>
+                      </a:extLst>
+                    </a:blip>
+                    <a:stretch>
+                      <a:fillRect/>
+                    </a:stretch>
+                  </pic:blipFill>
+                  <pic:spPr>
+                    <a:xfrm>
+                      <a:off x="0" y="0"/>
+                      <a:ext cx="288000" cy="288000"/>
+                    </a:xfrm>
+                    <a:prstGeom prst="rect">
+                      <a:avLst/>
+                    </a:prstGeom>
+                  </pic:spPr>
+                </pic:pic>
+              </a:graphicData>
+            </a:graphic>
+            <wp14:sizeRelH relativeFrom="margin">
+              <wp14:pctWidth>0</wp14:pctWidth>
+            </wp14:sizeRelH>
+            <wp14:sizeRelV relativeFrom="margin">
+              <wp14:pctHeight>0</wp14:pctHeight>
+            </wp14:sizeRelV>
+          </wp:anchor>
+        </w:drawing>
+      </w:r>
+      <w:r>
+        <w:rPr>
+          <w:rFonts w:ascii="Bauhaus 93" w:hAnsi="Bauhaus 93"/>
+          <w:noProof/>
+          <w:color w:val="F6C9FF"/>
+          <w:sz w:val="28"/>
+          <w:szCs w:val="28"/>
+        </w:rPr>
+        <w:drawing>
+          <wp:anchor distT="0" distB="0" distL="114300" distR="114300" simplePos="0" relativeHeight="251974656" behindDoc="0" locked="0" layoutInCell="1" allowOverlap="1" wp14:anchorId="2BAB360B" wp14:editId="3A70A085">
+            <wp:simplePos x="0" y="0"/>
+            <wp:positionH relativeFrom="column">
+              <wp:posOffset>3124835</wp:posOffset>
+            </wp:positionH>
+            <wp:positionV relativeFrom="paragraph">
+              <wp:posOffset>191308</wp:posOffset>
+            </wp:positionV>
+            <wp:extent cx="288000" cy="288000"/>
+            <wp:effectExtent l="0" t="0" r="0" b="0"/>
+            <wp:wrapNone/>
+            <wp:docPr id="291" name="Kép 291" descr="A képen szöveg, aláírás látható&#10;&#10;Automatikusan generált leírás"/>
+            <wp:cNvGraphicFramePr>
+              <a:graphicFrameLocks xmlns:a="http://schemas.openxmlformats.org/drawingml/2006/main" noChangeAspect="1"/>
+            </wp:cNvGraphicFramePr>
+            <a:graphic xmlns:a="http://schemas.openxmlformats.org/drawingml/2006/main">
+              <a:graphicData uri="http://schemas.openxmlformats.org/drawingml/2006/picture">
+                <pic:pic xmlns:pic="http://schemas.openxmlformats.org/drawingml/2006/picture">
+                  <pic:nvPicPr>
+                    <pic:cNvPr id="287" name="Kép 287" descr="A képen szöveg, aláírás látható&#10;&#10;Automatikusan generált leírás"/>
+                    <pic:cNvPicPr/>
+                  </pic:nvPicPr>
+                  <pic:blipFill>
+                    <a:blip r:embed="rId17" cstate="print">
+                      <a:extLst>
+                        <a:ext uri="{28A0092B-C50C-407E-A947-70E740481C1C}">
+                          <a14:useLocalDpi xmlns:a14="http://schemas.microsoft.com/office/drawing/2010/main" val="0"/>
+                        </a:ext>
+                      </a:extLst>
+                    </a:blip>
+                    <a:stretch>
+                      <a:fillRect/>
+                    </a:stretch>
+                  </pic:blipFill>
+                  <pic:spPr>
+                    <a:xfrm>
+                      <a:off x="0" y="0"/>
+                      <a:ext cx="288000" cy="288000"/>
+                    </a:xfrm>
+                    <a:prstGeom prst="rect">
+                      <a:avLst/>
+                    </a:prstGeom>
+                  </pic:spPr>
+                </pic:pic>
+              </a:graphicData>
+            </a:graphic>
+            <wp14:sizeRelH relativeFrom="margin">
+              <wp14:pctWidth>0</wp14:pctWidth>
+            </wp14:sizeRelH>
+            <wp14:sizeRelV relativeFrom="margin">
+              <wp14:pctHeight>0</wp14:pctHeight>
+            </wp14:sizeRelV>
+          </wp:anchor>
+        </w:drawing>
+      </w:r>
+      <w:r>
+        <w:rPr>
           <w:noProof/>
           <w:sz w:val="16"/>
           <w:szCs w:val="16"/>
         </w:rPr>
-        <w:lastRenderedPageBreak/>
+        <mc:AlternateContent>
+          <mc:Choice Requires="wps">
+            <w:drawing>
+              <wp:anchor distT="0" distB="0" distL="114300" distR="114300" simplePos="0" relativeHeight="251970560" behindDoc="0" locked="0" layoutInCell="1" allowOverlap="1" wp14:anchorId="2F768AD6" wp14:editId="53112565">
+                <wp:simplePos x="0" y="0"/>
+                <wp:positionH relativeFrom="margin">
+                  <wp:posOffset>2161771</wp:posOffset>
+                </wp:positionH>
+                <wp:positionV relativeFrom="paragraph">
+                  <wp:posOffset>194368</wp:posOffset>
+                </wp:positionV>
+                <wp:extent cx="1662545" cy="1662545"/>
+                <wp:effectExtent l="0" t="0" r="0" b="0"/>
+                <wp:wrapNone/>
+                <wp:docPr id="289" name="Téglalap 289"/>
+                <wp:cNvGraphicFramePr/>
+                <a:graphic xmlns:a="http://schemas.openxmlformats.org/drawingml/2006/main">
+                  <a:graphicData uri="http://schemas.microsoft.com/office/word/2010/wordprocessingShape">
+                    <wps:wsp>
+                      <wps:cNvSpPr/>
+                      <wps:spPr>
+                        <a:xfrm>
+                          <a:off x="0" y="0"/>
+                          <a:ext cx="1662545" cy="1662545"/>
+                        </a:xfrm>
+                        <a:prstGeom prst="rect">
+                          <a:avLst/>
+                        </a:prstGeom>
+                        <a:blipFill dpi="0" rotWithShape="1">
+                          <a:blip r:embed="rId10" cstate="print">
+                            <a:extLst>
+                              <a:ext uri="{28A0092B-C50C-407E-A947-70E740481C1C}">
+                                <a14:useLocalDpi xmlns:a14="http://schemas.microsoft.com/office/drawing/2010/main" val="0"/>
+                              </a:ext>
+                            </a:extLst>
+                          </a:blip>
+                          <a:srcRect/>
+                          <a:stretch>
+                            <a:fillRect/>
+                          </a:stretch>
+                        </a:blipFill>
+                        <a:ln>
+                          <a:noFill/>
+                        </a:ln>
+                        <a:effectLst>
+                          <a:softEdge rad="0"/>
+                        </a:effectLst>
+                      </wps:spPr>
+                      <wps:style>
+                        <a:lnRef idx="2">
+                          <a:schemeClr val="accent1">
+                            <a:shade val="50000"/>
+                          </a:schemeClr>
+                        </a:lnRef>
+                        <a:fillRef idx="1">
+                          <a:schemeClr val="accent1"/>
+                        </a:fillRef>
+                        <a:effectRef idx="0">
+                          <a:schemeClr val="accent1"/>
+                        </a:effectRef>
+                        <a:fontRef idx="minor">
+                          <a:schemeClr val="lt1"/>
+                        </a:fontRef>
+                      </wps:style>
+                      <wps:txbx>
+                        <w:txbxContent>
+                          <w:p>
+                            <w:pPr>
+                              <w:jc w:val="center"/>
+                              <w:rPr>
+                                <w:rFonts w:ascii="Bauhaus 93" w:hAnsi="Bauhaus 93"/>
+                                <w:color w:val="F6C9FF"/>
+                                <w:sz w:val="32"/>
+                                <w:szCs w:val="32"/>
+                              </w:rPr>
+                            </w:pPr>
+                            <w:r>
+                              <w:rPr>
+                                <w:rFonts w:ascii="Bauhaus 93" w:hAnsi="Bauhaus 93"/>
+                                <w:color w:val="F6C9FF"/>
+                                <w:sz w:val="32"/>
+                                <w:szCs w:val="32"/>
+                              </w:rPr>
+                              <w:t>Animator Component</w:t>
+                            </w:r>
+                          </w:p>
+                        </w:txbxContent>
+                      </wps:txbx>
+                      <wps:bodyPr rot="0" spcFirstLastPara="0" vertOverflow="overflow" horzOverflow="overflow" vert="horz" wrap="square" lIns="216000" tIns="216000" rIns="216000" bIns="216000" numCol="1" spcCol="0" rtlCol="0" fromWordArt="0" anchor="t" anchorCtr="0" forceAA="0" compatLnSpc="1">
+                        <a:prstTxWarp prst="textNoShape">
+                          <a:avLst/>
+                        </a:prstTxWarp>
+                        <a:noAutofit/>
+                      </wps:bodyPr>
+                    </wps:wsp>
+                  </a:graphicData>
+                </a:graphic>
+                <wp14:sizeRelH relativeFrom="margin">
+                  <wp14:pctWidth>0</wp14:pctWidth>
+                </wp14:sizeRelH>
+                <wp14:sizeRelV relativeFrom="margin">
+                  <wp14:pctHeight>0</wp14:pctHeight>
+                </wp14:sizeRelV>
+              </wp:anchor>
+            </w:drawing>
+          </mc:Choice>
+          <mc:Fallback>
+            <w:pict>
+              <v:rect w14:anchorId="2F768AD6" id="Téglalap 289" o:spid="_x0000_s1046" style="position:absolute;margin-left:170.2pt;margin-top:15.3pt;width:130.9pt;height:130.9pt;z-index:251970560;visibility:visible;mso-wrap-style:square;mso-width-percent:0;mso-height-percent:0;mso-wrap-distance-left:9pt;mso-wrap-distance-top:0;mso-wrap-distance-right:9pt;mso-wrap-distance-bottom:0;mso-position-horizontal:absolute;mso-position-horizontal-relative:margin;mso-position-vertical:absolute;mso-position-vertical-relative:text;mso-width-percent:0;mso-height-percent:0;mso-width-relative:margin;mso-height-relative:margin;v-text-anchor:top" o:gfxdata="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" stroked="f" strokeweight="1pt">
+                <v:fill r:id="rId11" o:title="" recolor="t" rotate="t" type="frame"/>
+                <v:textbox inset="6mm,6mm,6mm,6mm">
+                  <w:txbxContent>
+                    <w:p>
+                      <w:pPr>
+                        <w:jc w:val="center"/>
+                        <w:rPr>
+                          <w:rFonts w:ascii="Bauhaus 93" w:hAnsi="Bauhaus 93"/>
+                          <w:color w:val="F6C9FF"/>
+                          <w:sz w:val="32"/>
+                          <w:szCs w:val="32"/>
+                        </w:rPr>
+                      </w:pPr>
+                      <w:r>
+                        <w:rPr>
+                          <w:rFonts w:ascii="Bauhaus 93" w:hAnsi="Bauhaus 93"/>
+                          <w:color w:val="F6C9FF"/>
+                          <w:sz w:val="32"/>
+                          <w:szCs w:val="32"/>
+                        </w:rPr>
+                        <w:t>Animator Component</w:t>
+                      </w:r>
+                    </w:p>
+                  </w:txbxContent>
+                </v:textbox>
+                <w10:wrap anchorx="margin"/>
+              </v:rect>
+            </w:pict>
+          </mc:Fallback>
+        </mc:AlternateContent>
+      </w:r>
+      <w:r>
+        <w:rPr>
+          <w:rFonts w:ascii="Bauhaus 93" w:hAnsi="Bauhaus 93"/>
+          <w:noProof/>
+          <w:color w:val="F6C9FF"/>
+          <w:sz w:val="28"/>
+          <w:szCs w:val="28"/>
+        </w:rPr>
+        <w:drawing>
+          <wp:anchor distT="0" distB="0" distL="114300" distR="114300" simplePos="0" relativeHeight="251963392" behindDoc="0" locked="0" layoutInCell="1" allowOverlap="1" wp14:anchorId="408A89BA" wp14:editId="15EBF965">
+            <wp:simplePos x="0" y="0"/>
+            <wp:positionH relativeFrom="column">
+              <wp:posOffset>1226647</wp:posOffset>
+            </wp:positionH>
+            <wp:positionV relativeFrom="page">
+              <wp:posOffset>1205172</wp:posOffset>
+            </wp:positionV>
+            <wp:extent cx="288000" cy="288000"/>
+            <wp:effectExtent l="0" t="0" r="0" b="0"/>
+            <wp:wrapNone/>
+            <wp:docPr id="285" name="Kép 285"/>
+            <wp:cNvGraphicFramePr>
+              <a:graphicFrameLocks xmlns:a="http://schemas.openxmlformats.org/drawingml/2006/main" noChangeAspect="1"/>
+            </wp:cNvGraphicFramePr>
+            <a:graphic xmlns:a="http://schemas.openxmlformats.org/drawingml/2006/main">
+              <a:graphicData uri="http://schemas.openxmlformats.org/drawingml/2006/picture">
+                <pic:pic xmlns:pic="http://schemas.openxmlformats.org/drawingml/2006/picture">
+                  <pic:nvPicPr>
+                    <pic:cNvPr id="255" name="Kép 255"/>
+                    <pic:cNvPicPr/>
+                  </pic:nvPicPr>
+                  <pic:blipFill>
+                    <a:blip r:embed="rId9" cstate="print">
+                      <a:extLst>
+                        <a:ext uri="{28A0092B-C50C-407E-A947-70E740481C1C}">
+                          <a14:useLocalDpi xmlns:a14="http://schemas.microsoft.com/office/drawing/2010/main" val="0"/>
+                        </a:ext>
+                      </a:extLst>
+                    </a:blip>
+                    <a:stretch>
+                      <a:fillRect/>
+                    </a:stretch>
+                  </pic:blipFill>
+                  <pic:spPr>
+                    <a:xfrm>
+                      <a:off x="0" y="0"/>
+                      <a:ext cx="288000" cy="288000"/>
+                    </a:xfrm>
+                    <a:prstGeom prst="rect">
+                      <a:avLst/>
+                    </a:prstGeom>
+                  </pic:spPr>
+                </pic:pic>
+              </a:graphicData>
+            </a:graphic>
+            <wp14:sizeRelH relativeFrom="margin">
+              <wp14:pctWidth>0</wp14:pctWidth>
+            </wp14:sizeRelH>
+            <wp14:sizeRelV relativeFrom="margin">
+              <wp14:pctHeight>0</wp14:pctHeight>
+            </wp14:sizeRelV>
+          </wp:anchor>
+        </w:drawing>
+      </w:r>
+      <w:r>
+        <w:rPr>
+          <w:rFonts w:ascii="Bauhaus 93" w:hAnsi="Bauhaus 93"/>
+          <w:noProof/>
+          <w:color w:val="F6C9FF"/>
+          <w:sz w:val="28"/>
+          <w:szCs w:val="28"/>
+        </w:rPr>
+        <w:drawing>
+          <wp:anchor distT="0" distB="0" distL="114300" distR="114300" simplePos="0" relativeHeight="251961344" behindDoc="0" locked="0" layoutInCell="1" allowOverlap="1" wp14:anchorId="7111A81B" wp14:editId="17953B88">
+            <wp:simplePos x="0" y="0"/>
+            <wp:positionH relativeFrom="margin">
+              <wp:align>right</wp:align>
+            </wp:positionH>
+            <wp:positionV relativeFrom="page">
+              <wp:posOffset>1045672</wp:posOffset>
+            </wp:positionV>
+            <wp:extent cx="288000" cy="288000"/>
+            <wp:effectExtent l="0" t="0" r="0" b="0"/>
+            <wp:wrapNone/>
+            <wp:docPr id="284" name="Kép 284"/>
+            <wp:cNvGraphicFramePr>
+              <a:graphicFrameLocks xmlns:a="http://schemas.openxmlformats.org/drawingml/2006/main" noChangeAspect="1"/>
+            </wp:cNvGraphicFramePr>
+            <a:graphic xmlns:a="http://schemas.openxmlformats.org/drawingml/2006/main">
+              <a:graphicData uri="http://schemas.openxmlformats.org/drawingml/2006/picture">
+                <pic:pic xmlns:pic="http://schemas.openxmlformats.org/drawingml/2006/picture">
+                  <pic:nvPicPr>
+                    <pic:cNvPr id="255" name="Kép 255"/>
+                    <pic:cNvPicPr/>
+                  </pic:nvPicPr>
+                  <pic:blipFill>
+                    <a:blip r:embed="rId9" cstate="print">
+                      <a:extLst>
+                        <a:ext uri="{28A0092B-C50C-407E-A947-70E740481C1C}">
+                          <a14:useLocalDpi xmlns:a14="http://schemas.microsoft.com/office/drawing/2010/main" val="0"/>
+                        </a:ext>
+                      </a:extLst>
+                    </a:blip>
+                    <a:stretch>
+                      <a:fillRect/>
+                    </a:stretch>
+                  </pic:blipFill>
+                  <pic:spPr>
+                    <a:xfrm>
+                      <a:off x="0" y="0"/>
+                      <a:ext cx="288000" cy="288000"/>
+                    </a:xfrm>
+                    <a:prstGeom prst="rect">
+                      <a:avLst/>
+                    </a:prstGeom>
+                  </pic:spPr>
+                </pic:pic>
+              </a:graphicData>
+            </a:graphic>
+            <wp14:sizeRelH relativeFrom="margin">
+              <wp14:pctWidth>0</wp14:pctWidth>
+            </wp14:sizeRelH>
+            <wp14:sizeRelV relativeFrom="margin">
+              <wp14:pctHeight>0</wp14:pctHeight>
+            </wp14:sizeRelV>
+          </wp:anchor>
+        </w:drawing>
+      </w:r>
+      <w:r>
+        <w:rPr>
+          <w:noProof/>
+          <w:sz w:val="16"/>
+          <w:szCs w:val="16"/>
+        </w:rPr>
         <mc:AlternateContent>
           <mc:Choice Requires="wps">
             <w:drawing>
@@ -9048,7 +10026,7 @@
           </mc:Choice>
           <mc:Fallback>
             <w:pict>
-              <v:rect w14:anchorId="406927B4" id="Téglalap 46" o:spid="_x0000_s1046" style="position:absolute;margin-left:16.65pt;margin-top:19.15pt;width:108.45pt;height:108.45pt;z-index:251728896;visibility:visible;mso-wrap-style:square;mso-width-percent:0;mso-height-percent:0;mso-wrap-distance-left:9pt;mso-wrap-distance-top:0;mso-wrap-distance-right:9pt;mso-wrap-distance-bottom:0;mso-position-horizontal:absolute;mso-position-horizontal-relative:margin;mso-position-vertical:absolute;mso-position-vertical-relative:text;mso-width-percent:0;mso-height-percent:0;mso-width-relative:margin;mso-height-relative:margin;v-text-anchor:top" o:gfxdata="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" stroked="f" strokeweight="1pt">
+              <v:rect w14:anchorId="406927B4" id="Téglalap 46" o:spid="_x0000_s1047" style="position:absolute;margin-left:16.65pt;margin-top:19.15pt;width:108.45pt;height:108.45pt;z-index:251728896;visibility:visible;mso-wrap-style:square;mso-width-percent:0;mso-height-percent:0;mso-wrap-distance-left:9pt;mso-wrap-distance-top:0;mso-wrap-distance-right:9pt;mso-wrap-distance-bottom:0;mso-position-horizontal:absolute;mso-position-horizontal-relative:margin;mso-position-vertical:absolute;mso-position-vertical-relative:text;mso-width-percent:0;mso-height-percent:0;mso-width-relative:margin;mso-height-relative:margin;v-text-anchor:top" o:gfxdata="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" stroked="f" strokeweight="1pt">
                 <v:fill r:id="rId11" o:title="" recolor="t" rotate="t" type="frame"/>
                 <v:textbox inset="6mm,6mm,6mm,6mm">
                   <w:txbxContent>
@@ -9309,7 +10287,7 @@
           </mc:Choice>
           <mc:Fallback>
             <w:pict>
-              <v:rect w14:anchorId="01950840" id="Téglalap 44" o:spid="_x0000_s1047" style="position:absolute;margin-left:349.65pt;margin-top:9.35pt;width:108.45pt;height:108.45pt;z-index:251724800;visibility:visible;mso-wrap-style:square;mso-width-percent:0;mso-height-percent:0;mso-wrap-distance-left:9pt;mso-wrap-distance-top:0;mso-wrap-distance-right:9pt;mso-wrap-distance-bottom:0;mso-position-horizontal:absolute;mso-position-horizontal-relative:margin;mso-position-vertical:absolute;mso-position-vertical-relative:text;mso-width-percent:0;mso-height-percent:0;mso-width-relative:margin;mso-height-relative:margin;v-text-anchor:top" o:gfxdata="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" stroked="f" strokeweight="1pt">
+              <v:rect w14:anchorId="01950840" id="Téglalap 44" o:spid="_x0000_s1048" style="position:absolute;margin-left:349.65pt;margin-top:9.35pt;width:108.45pt;height:108.45pt;z-index:251724800;visibility:visible;mso-wrap-style:square;mso-width-percent:0;mso-height-percent:0;mso-wrap-distance-left:9pt;mso-wrap-distance-top:0;mso-wrap-distance-right:9pt;mso-wrap-distance-bottom:0;mso-position-horizontal:absolute;mso-position-horizontal-relative:margin;mso-position-vertical:absolute;mso-position-vertical-relative:text;mso-width-percent:0;mso-height-percent:0;mso-width-relative:margin;mso-height-relative:margin;v-text-anchor:top" o:gfxdata="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" stroked="f" strokeweight="1pt">
                 <v:fill r:id="rId11" o:title="" recolor="t" rotate="t" type="frame"/>
                 <v:textbox inset="6mm,6mm,6mm,6mm">
                   <w:txbxContent>
@@ -9485,7 +10463,7 @@
           <w:szCs w:val="40"/>
         </w:rPr>
         <w:drawing>
-          <wp:anchor distT="0" distB="0" distL="114300" distR="114300" simplePos="0" relativeHeight="251844608" behindDoc="0" locked="0" layoutInCell="1" allowOverlap="1" wp14:anchorId="248795EE" wp14:editId="6E4969ED">
+          <wp:anchor distT="0" distB="0" distL="114300" distR="114300" simplePos="0" relativeHeight="251844608" behindDoc="0" locked="0" layoutInCell="1" allowOverlap="1" wp14:anchorId="248795EE" wp14:editId="0D0DA237">
             <wp:simplePos x="0" y="0"/>
             <wp:positionH relativeFrom="column">
               <wp:posOffset>775042</wp:posOffset>
@@ -9614,6 +10592,101 @@
           <w:szCs w:val="40"/>
         </w:rPr>
       </w:pPr>
+      <w:r>
+        <w:rPr>
+          <w:noProof/>
+          <w:sz w:val="16"/>
+          <w:szCs w:val="16"/>
+        </w:rPr>
+        <mc:AlternateContent>
+          <mc:Choice Requires="wps">
+            <w:drawing>
+              <wp:anchor distT="0" distB="0" distL="114300" distR="114300" simplePos="0" relativeHeight="251968512" behindDoc="0" locked="0" layoutInCell="1" allowOverlap="1" wp14:anchorId="0B261783" wp14:editId="0146102C">
+                <wp:simplePos x="0" y="0"/>
+                <wp:positionH relativeFrom="margin">
+                  <wp:posOffset>2660534</wp:posOffset>
+                </wp:positionH>
+                <wp:positionV relativeFrom="paragraph">
+                  <wp:posOffset>423949</wp:posOffset>
+                </wp:positionV>
+                <wp:extent cx="483237" cy="483237"/>
+                <wp:effectExtent l="0" t="0" r="0" b="0"/>
+                <wp:wrapNone/>
+                <wp:docPr id="288" name="Téglalap 288"/>
+                <wp:cNvGraphicFramePr/>
+                <a:graphic xmlns:a="http://schemas.openxmlformats.org/drawingml/2006/main">
+                  <a:graphicData uri="http://schemas.microsoft.com/office/word/2010/wordprocessingShape">
+                    <wps:wsp>
+                      <wps:cNvSpPr/>
+                      <wps:spPr>
+                        <a:xfrm rot="5400000">
+                          <a:off x="0" y="0"/>
+                          <a:ext cx="483237" cy="483237"/>
+                        </a:xfrm>
+                        <a:prstGeom prst="rect">
+                          <a:avLst/>
+                        </a:prstGeom>
+                        <a:blipFill dpi="0" rotWithShape="1">
+                          <a:blip r:embed="rId12" cstate="print">
+                            <a:extLst>
+                              <a:ext uri="{28A0092B-C50C-407E-A947-70E740481C1C}">
+                                <a14:useLocalDpi xmlns:a14="http://schemas.microsoft.com/office/drawing/2010/main" val="0"/>
+                              </a:ext>
+                            </a:extLst>
+                          </a:blip>
+                          <a:srcRect/>
+                          <a:stretch>
+                            <a:fillRect/>
+                          </a:stretch>
+                        </a:blipFill>
+                        <a:ln>
+                          <a:noFill/>
+                        </a:ln>
+                      </wps:spPr>
+                      <wps:style>
+                        <a:lnRef idx="2">
+                          <a:schemeClr val="accent1">
+                            <a:shade val="50000"/>
+                          </a:schemeClr>
+                        </a:lnRef>
+                        <a:fillRef idx="1">
+                          <a:schemeClr val="accent1"/>
+                        </a:fillRef>
+                        <a:effectRef idx="0">
+                          <a:schemeClr val="accent1"/>
+                        </a:effectRef>
+                        <a:fontRef idx="minor">
+                          <a:schemeClr val="lt1"/>
+                        </a:fontRef>
+                      </wps:style>
+                      <wps:bodyPr rot="0" spcFirstLastPara="0" vertOverflow="overflow" horzOverflow="overflow" vert="horz" wrap="square" lIns="91440" tIns="45720" rIns="91440" bIns="45720" numCol="1" spcCol="0" rtlCol="0" fromWordArt="0" anchor="ctr" anchorCtr="0" forceAA="0" compatLnSpc="1">
+                        <a:prstTxWarp prst="textNoShape">
+                          <a:avLst/>
+                        </a:prstTxWarp>
+                        <a:noAutofit/>
+                      </wps:bodyPr>
+                    </wps:wsp>
+                  </a:graphicData>
+                </a:graphic>
+                <wp14:sizeRelH relativeFrom="margin">
+                  <wp14:pctWidth>0</wp14:pctWidth>
+                </wp14:sizeRelH>
+                <wp14:sizeRelV relativeFrom="margin">
+                  <wp14:pctHeight>0</wp14:pctHeight>
+                </wp14:sizeRelV>
+              </wp:anchor>
+            </w:drawing>
+          </mc:Choice>
+          <mc:Fallback>
+            <w:pict>
+              <v:rect w14:anchorId="0817A69B" id="Téglalap 288" o:spid="_x0000_s1026" style="position:absolute;margin-left:209.5pt;margin-top:33.4pt;width:38.05pt;height:38.05pt;rotation:90;z-index:251968512;visibility:visible;mso-wrap-style:square;mso-width-percent:0;mso-height-percent:0;mso-wrap-distance-left:9pt;mso-wrap-distance-top:0;mso-wrap-distance-right:9pt;mso-wrap-distance-bottom:0;mso-position-horizontal:absolute;mso-position-horizontal-relative:margin;mso-position-vertical:absolute;mso-position-vertical-relative:text;mso-width-percent:0;mso-height-percent:0;mso-width-relative:margin;mso-height-relative:margin;v-text-anchor:middle" o:gfxdata="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" stroked="f" strokeweight="1pt">
+                <v:fill r:id="rId15" o:title="" recolor="t" rotate="t" type="frame"/>
+                <w10:wrap anchorx="margin"/>
+              </v:rect>
+            </w:pict>
+          </mc:Fallback>
+        </mc:AlternateContent>
+      </w:r>
     </w:p>
     <w:p>
       <w:pPr>
@@ -9624,6 +10697,70 @@
           <w:szCs w:val="40"/>
         </w:rPr>
       </w:pPr>
+      <w:r>
+        <w:rPr>
+          <w:rFonts w:ascii="Bauhaus 93" w:hAnsi="Bauhaus 93"/>
+          <w:noProof/>
+          <w:color w:val="F6C9FF"/>
+          <w:sz w:val="28"/>
+          <w:szCs w:val="28"/>
+        </w:rPr>
+        <w:drawing>
+          <wp:anchor distT="0" distB="0" distL="114300" distR="114300" simplePos="0" relativeHeight="251965440" behindDoc="0" locked="0" layoutInCell="1" allowOverlap="1" wp14:anchorId="4ACC407B" wp14:editId="2BFAA044">
+            <wp:simplePos x="0" y="0"/>
+            <wp:positionH relativeFrom="column">
+              <wp:posOffset>1074420</wp:posOffset>
+            </wp:positionH>
+            <wp:positionV relativeFrom="page">
+              <wp:posOffset>3401175</wp:posOffset>
+            </wp:positionV>
+            <wp:extent cx="288000" cy="288000"/>
+            <wp:effectExtent l="0" t="0" r="0" b="0"/>
+            <wp:wrapNone/>
+            <wp:docPr id="286" name="Kép 286"/>
+            <wp:cNvGraphicFramePr>
+              <a:graphicFrameLocks xmlns:a="http://schemas.openxmlformats.org/drawingml/2006/main" noChangeAspect="1"/>
+            </wp:cNvGraphicFramePr>
+            <a:graphic xmlns:a="http://schemas.openxmlformats.org/drawingml/2006/main">
+              <a:graphicData uri="http://schemas.openxmlformats.org/drawingml/2006/picture">
+                <pic:pic xmlns:pic="http://schemas.openxmlformats.org/drawingml/2006/picture">
+                  <pic:nvPicPr>
+                    <pic:cNvPr id="255" name="Kép 255"/>
+                    <pic:cNvPicPr/>
+                  </pic:nvPicPr>
+                  <pic:blipFill>
+                    <a:blip r:embed="rId9" cstate="print">
+                      <a:extLst>
+                        <a:ext uri="{28A0092B-C50C-407E-A947-70E740481C1C}">
+                          <a14:useLocalDpi xmlns:a14="http://schemas.microsoft.com/office/drawing/2010/main" val="0"/>
+                        </a:ext>
+                      </a:extLst>
+                    </a:blip>
+                    <a:stretch>
+                      <a:fillRect/>
+                    </a:stretch>
+                  </pic:blipFill>
+                  <pic:spPr>
+                    <a:xfrm>
+                      <a:off x="0" y="0"/>
+                      <a:ext cx="288000" cy="288000"/>
+                    </a:xfrm>
+                    <a:prstGeom prst="rect">
+                      <a:avLst/>
+                    </a:prstGeom>
+                  </pic:spPr>
+                </pic:pic>
+              </a:graphicData>
+            </a:graphic>
+            <wp14:sizeRelH relativeFrom="margin">
+              <wp14:pctWidth>0</wp14:pctWidth>
+            </wp14:sizeRelH>
+            <wp14:sizeRelV relativeFrom="margin">
+              <wp14:pctHeight>0</wp14:pctHeight>
+            </wp14:sizeRelV>
+          </wp:anchor>
+        </w:drawing>
+      </w:r>
     </w:p>
     <w:p>
       <w:pPr>
@@ -9634,6 +10771,70 @@
           <w:szCs w:val="40"/>
         </w:rPr>
       </w:pPr>
+      <w:r>
+        <w:rPr>
+          <w:rFonts w:ascii="Bauhaus 93" w:hAnsi="Bauhaus 93"/>
+          <w:noProof/>
+          <w:color w:val="F6C9FF"/>
+          <w:sz w:val="28"/>
+          <w:szCs w:val="28"/>
+        </w:rPr>
+        <w:drawing>
+          <wp:anchor distT="0" distB="0" distL="114300" distR="114300" simplePos="0" relativeHeight="251966464" behindDoc="0" locked="0" layoutInCell="1" allowOverlap="1" wp14:anchorId="781D4186" wp14:editId="504BBD99">
+            <wp:simplePos x="0" y="0"/>
+            <wp:positionH relativeFrom="column">
+              <wp:posOffset>3204672</wp:posOffset>
+            </wp:positionH>
+            <wp:positionV relativeFrom="paragraph">
+              <wp:posOffset>6638</wp:posOffset>
+            </wp:positionV>
+            <wp:extent cx="288000" cy="288000"/>
+            <wp:effectExtent l="0" t="0" r="0" b="0"/>
+            <wp:wrapNone/>
+            <wp:docPr id="287" name="Kép 287" descr="A képen szöveg, aláírás látható&#10;&#10;Automatikusan generált leírás"/>
+            <wp:cNvGraphicFramePr>
+              <a:graphicFrameLocks xmlns:a="http://schemas.openxmlformats.org/drawingml/2006/main" noChangeAspect="1"/>
+            </wp:cNvGraphicFramePr>
+            <a:graphic xmlns:a="http://schemas.openxmlformats.org/drawingml/2006/main">
+              <a:graphicData uri="http://schemas.openxmlformats.org/drawingml/2006/picture">
+                <pic:pic xmlns:pic="http://schemas.openxmlformats.org/drawingml/2006/picture">
+                  <pic:nvPicPr>
+                    <pic:cNvPr id="287" name="Kép 287" descr="A képen szöveg, aláírás látható&#10;&#10;Automatikusan generált leírás"/>
+                    <pic:cNvPicPr/>
+                  </pic:nvPicPr>
+                  <pic:blipFill>
+                    <a:blip r:embed="rId17" cstate="print">
+                      <a:extLst>
+                        <a:ext uri="{28A0092B-C50C-407E-A947-70E740481C1C}">
+                          <a14:useLocalDpi xmlns:a14="http://schemas.microsoft.com/office/drawing/2010/main" val="0"/>
+                        </a:ext>
+                      </a:extLst>
+                    </a:blip>
+                    <a:stretch>
+                      <a:fillRect/>
+                    </a:stretch>
+                  </pic:blipFill>
+                  <pic:spPr>
+                    <a:xfrm>
+                      <a:off x="0" y="0"/>
+                      <a:ext cx="288000" cy="288000"/>
+                    </a:xfrm>
+                    <a:prstGeom prst="rect">
+                      <a:avLst/>
+                    </a:prstGeom>
+                  </pic:spPr>
+                </pic:pic>
+              </a:graphicData>
+            </a:graphic>
+            <wp14:sizeRelH relativeFrom="margin">
+              <wp14:pctWidth>0</wp14:pctWidth>
+            </wp14:sizeRelH>
+            <wp14:sizeRelV relativeFrom="margin">
+              <wp14:pctHeight>0</wp14:pctHeight>
+            </wp14:sizeRelV>
+          </wp:anchor>
+        </w:drawing>
+      </w:r>
       <w:r>
         <w:rPr>
           <w:rFonts w:ascii="Bauhaus 93" w:hAnsi="Bauhaus 93"/>
@@ -9700,70 +10901,6 @@
       </w:r>
       <w:r>
         <w:rPr>
-          <w:rFonts w:ascii="Bauhaus 93" w:hAnsi="Bauhaus 93"/>
-          <w:noProof/>
-          <w:color w:val="F6C9FF"/>
-          <w:sz w:val="28"/>
-          <w:szCs w:val="28"/>
-        </w:rPr>
-        <w:drawing>
-          <wp:anchor distT="0" distB="0" distL="114300" distR="114300" simplePos="0" relativeHeight="251924480" behindDoc="0" locked="0" layoutInCell="1" allowOverlap="1" wp14:anchorId="3EC7ABB9" wp14:editId="164A9EFB">
-            <wp:simplePos x="0" y="0"/>
-            <wp:positionH relativeFrom="column">
-              <wp:posOffset>3282315</wp:posOffset>
-            </wp:positionH>
-            <wp:positionV relativeFrom="margin">
-              <wp:posOffset>2514600</wp:posOffset>
-            </wp:positionV>
-            <wp:extent cx="287655" cy="287655"/>
-            <wp:effectExtent l="0" t="0" r="0" b="0"/>
-            <wp:wrapNone/>
-            <wp:docPr id="253" name="Kép 253"/>
-            <wp:cNvGraphicFramePr>
-              <a:graphicFrameLocks xmlns:a="http://schemas.openxmlformats.org/drawingml/2006/main" noChangeAspect="1"/>
-            </wp:cNvGraphicFramePr>
-            <a:graphic xmlns:a="http://schemas.openxmlformats.org/drawingml/2006/main">
-              <a:graphicData uri="http://schemas.openxmlformats.org/drawingml/2006/picture">
-                <pic:pic xmlns:pic="http://schemas.openxmlformats.org/drawingml/2006/picture">
-                  <pic:nvPicPr>
-                    <pic:cNvPr id="255" name="Kép 255"/>
-                    <pic:cNvPicPr/>
-                  </pic:nvPicPr>
-                  <pic:blipFill>
-                    <a:blip r:embed="rId9" cstate="print">
-                      <a:extLst>
-                        <a:ext uri="{28A0092B-C50C-407E-A947-70E740481C1C}">
-                          <a14:useLocalDpi xmlns:a14="http://schemas.microsoft.com/office/drawing/2010/main" val="0"/>
-                        </a:ext>
-                      </a:extLst>
-                    </a:blip>
-                    <a:stretch>
-                      <a:fillRect/>
-                    </a:stretch>
-                  </pic:blipFill>
-                  <pic:spPr>
-                    <a:xfrm>
-                      <a:off x="0" y="0"/>
-                      <a:ext cx="287655" cy="287655"/>
-                    </a:xfrm>
-                    <a:prstGeom prst="rect">
-                      <a:avLst/>
-                    </a:prstGeom>
-                  </pic:spPr>
-                </pic:pic>
-              </a:graphicData>
-            </a:graphic>
-            <wp14:sizeRelH relativeFrom="margin">
-              <wp14:pctWidth>0</wp14:pctWidth>
-            </wp14:sizeRelH>
-            <wp14:sizeRelV relativeFrom="margin">
-              <wp14:pctHeight>0</wp14:pctHeight>
-            </wp14:sizeRelV>
-          </wp:anchor>
-        </w:drawing>
-      </w:r>
-      <w:r>
-        <w:rPr>
           <w:noProof/>
           <w:sz w:val="16"/>
           <w:szCs w:val="16"/>
@@ -9771,7 +10908,7 @@
         <mc:AlternateContent>
           <mc:Choice Requires="wps">
             <w:drawing>
-              <wp:anchor distT="0" distB="0" distL="114300" distR="114300" simplePos="0" relativeHeight="251747328" behindDoc="0" locked="0" layoutInCell="1" allowOverlap="1" wp14:anchorId="6EC010D7" wp14:editId="423EF503">
+              <wp:anchor distT="0" distB="0" distL="114300" distR="114300" simplePos="0" relativeHeight="251747328" behindDoc="0" locked="0" layoutInCell="1" allowOverlap="1" wp14:anchorId="6EC010D7" wp14:editId="439D708D">
                 <wp:simplePos x="0" y="0"/>
                 <wp:positionH relativeFrom="margin">
                   <wp:posOffset>3742055</wp:posOffset>
@@ -9849,8 +10986,8 @@
           </mc:Choice>
           <mc:Fallback>
             <w:pict>
-              <v:rect w14:anchorId="7B6F504A" id="Téglalap 55" o:spid="_x0000_s1026" style="position:absolute;margin-left:294.65pt;margin-top:30.55pt;width:38.05pt;height:38.05pt;rotation:180;z-index:251747328;visibility:visible;mso-wrap-style:square;mso-width-percent:0;mso-height-percent:0;mso-wrap-distance-left:9pt;mso-wrap-distance-top:0;mso-wrap-distance-right:9pt;mso-wrap-distance-bottom:0;mso-position-horizontal:absolute;mso-position-horizontal-relative:margin;mso-position-vertical:absolute;mso-position-vertical-relative:text;mso-width-percent:0;mso-height-percent:0;mso-width-relative:margin;mso-height-relative:margin;v-text-anchor:middle" o:gfxdata="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" stroked="f" strokeweight="1pt">
-                <v:fill r:id="rId13" o:title="" recolor="t" rotate="t" type="frame"/>
+              <v:rect w14:anchorId="69312560" id="Téglalap 55" o:spid="_x0000_s1026" style="position:absolute;margin-left:294.65pt;margin-top:30.55pt;width:38.05pt;height:38.05pt;rotation:180;z-index:251747328;visibility:visible;mso-wrap-style:square;mso-width-percent:0;mso-height-percent:0;mso-wrap-distance-left:9pt;mso-wrap-distance-top:0;mso-wrap-distance-right:9pt;mso-wrap-distance-bottom:0;mso-position-horizontal:absolute;mso-position-horizontal-relative:margin;mso-position-vertical:absolute;mso-position-vertical-relative:text;mso-width-percent:0;mso-height-percent:0;mso-width-relative:margin;mso-height-relative:margin;v-text-anchor:middle" o:gfxdata="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" stroked="f" strokeweight="1pt">
+                <v:fill r:id="rId15" o:title="" recolor="t" rotate="t" type="frame"/>
                 <w10:wrap anchorx="margin"/>
               </v:rect>
             </w:pict>
@@ -10066,7 +11203,7 @@
           </mc:Choice>
           <mc:Fallback>
             <w:pict>
-              <v:rect w14:anchorId="1ADE7A81" id="Téglalap 48" o:spid="_x0000_s1048" style="position:absolute;margin-left:0;margin-top:.55pt;width:108.45pt;height:108.45pt;z-index:251732992;visibility:visible;mso-wrap-style:square;mso-width-percent:0;mso-height-percent:0;mso-wrap-distance-left:9pt;mso-wrap-distance-top:0;mso-wrap-distance-right:9pt;mso-wrap-distance-bottom:0;mso-position-horizontal:center;mso-position-horizontal-relative:margin;mso-position-vertical:absolute;mso-position-vertical-relative:text;mso-width-percent:0;mso-height-percent:0;mso-width-relative:margin;mso-height-relative:margin;v-text-anchor:top" o:gfxdata="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" stroked="f" strokeweight="1pt">
+              <v:rect w14:anchorId="1ADE7A81" id="Téglalap 48" o:spid="_x0000_s1049" style="position:absolute;margin-left:0;margin-top:.55pt;width:108.45pt;height:108.45pt;z-index:251732992;visibility:visible;mso-wrap-style:square;mso-width-percent:0;mso-height-percent:0;mso-wrap-distance-left:9pt;mso-wrap-distance-top:0;mso-wrap-distance-right:9pt;mso-wrap-distance-bottom:0;mso-position-horizontal:center;mso-position-horizontal-relative:margin;mso-position-vertical:absolute;mso-position-vertical-relative:text;mso-width-percent:0;mso-height-percent:0;mso-width-relative:margin;mso-height-relative:margin;v-text-anchor:top" o:gfxdata="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" stroked="f" strokeweight="1pt">
                 <v:fill r:id="rId11" o:title="" recolor="t" rotate="t" type="frame"/>
                 <v:textbox inset="6mm,6mm,6mm,6mm">
                   <w:txbxContent>
@@ -10212,7 +11349,7 @@
           </mc:Choice>
           <mc:Fallback>
             <w:pict>
-              <v:rect w14:anchorId="4F68D765" id="Téglalap 49" o:spid="_x0000_s1049" style="position:absolute;margin-left:0;margin-top:.55pt;width:108.45pt;height:108.45pt;z-index:251735040;visibility:visible;mso-wrap-style:square;mso-width-percent:0;mso-height-percent:0;mso-wrap-distance-left:9pt;mso-wrap-distance-top:0;mso-wrap-distance-right:9pt;mso-wrap-distance-bottom:0;mso-position-horizontal:left;mso-position-horizontal-relative:margin;mso-position-vertical:absolute;mso-position-vertical-relative:text;mso-width-percent:0;mso-height-percent:0;mso-width-relative:margin;mso-height-relative:margin;v-text-anchor:top" o:gfxdata="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" stroked="f" strokeweight="1pt">
+              <v:rect w14:anchorId="4F68D765" id="Téglalap 49" o:spid="_x0000_s1050" style="position:absolute;margin-left:0;margin-top:.55pt;width:108.45pt;height:108.45pt;z-index:251735040;visibility:visible;mso-wrap-style:square;mso-width-percent:0;mso-height-percent:0;mso-wrap-distance-left:9pt;mso-wrap-distance-top:0;mso-wrap-distance-right:9pt;mso-wrap-distance-bottom:0;mso-position-horizontal:left;mso-position-horizontal-relative:margin;mso-position-vertical:absolute;mso-position-vertical-relative:text;mso-width-percent:0;mso-height-percent:0;mso-width-relative:margin;mso-height-relative:margin;v-text-anchor:top" o:gfxdata="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" stroked="f" strokeweight="1pt">
                 <v:fill r:id="rId11" o:title="" recolor="t" rotate="t" type="frame"/>
                 <v:textbox inset="6mm,6mm,6mm,6mm">
                   <w:txbxContent>
@@ -10358,7 +11495,7 @@
           </mc:Choice>
           <mc:Fallback>
             <w:pict>
-              <v:rect w14:anchorId="73D6289A" id="Téglalap 50" o:spid="_x0000_s1050" style="position:absolute;margin-left:57.25pt;margin-top:.55pt;width:108.45pt;height:108.45pt;z-index:251737088;visibility:visible;mso-wrap-style:square;mso-width-percent:0;mso-height-percent:0;mso-wrap-distance-left:9pt;mso-wrap-distance-top:0;mso-wrap-distance-right:9pt;mso-wrap-distance-bottom:0;mso-position-horizontal:right;mso-position-horizontal-relative:margin;mso-position-vertical:absolute;mso-position-vertical-relative:text;mso-width-percent:0;mso-height-percent:0;mso-width-relative:margin;mso-height-relative:margin;v-text-anchor:top" o:gfxdata="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" stroked="f" strokeweight="1pt">
+              <v:rect w14:anchorId="73D6289A" id="Téglalap 50" o:spid="_x0000_s1051" style="position:absolute;margin-left:57.25pt;margin-top:.55pt;width:108.45pt;height:108.45pt;z-index:251737088;visibility:visible;mso-wrap-style:square;mso-width-percent:0;mso-height-percent:0;mso-wrap-distance-left:9pt;mso-wrap-distance-top:0;mso-wrap-distance-right:9pt;mso-wrap-distance-bottom:0;mso-position-horizontal:right;mso-position-horizontal-relative:margin;mso-position-vertical:absolute;mso-position-vertical-relative:text;mso-width-percent:0;mso-height-percent:0;mso-width-relative:margin;mso-height-relative:margin;v-text-anchor:top" o:gfxdata="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" stroked="f" strokeweight="1pt">
                 <v:fill r:id="rId11" o:title="" recolor="t" rotate="t" type="frame"/>
                 <v:textbox inset="6mm,6mm,6mm,6mm">
                   <w:txbxContent>
@@ -10690,7 +11827,7 @@
           <mc:Fallback>
             <w:pict>
               <v:rect w14:anchorId="7BF52A98" id="Téglalap 53" o:spid="_x0000_s1026" style="position:absolute;margin-left:0;margin-top:36.4pt;width:38.05pt;height:38.05pt;rotation:-8123945fd;z-index:251743232;visibility:visible;mso-wrap-style:square;mso-width-percent:0;mso-height-percent:0;mso-wrap-distance-left:9pt;mso-wrap-distance-top:0;mso-wrap-distance-right:9pt;mso-wrap-distance-bottom:0;mso-position-horizontal:center;mso-position-horizontal-relative:margin;mso-position-vertical:absolute;mso-position-vertical-relative:text;mso-width-percent:0;mso-height-percent:0;mso-width-relative:margin;mso-height-relative:margin;v-text-anchor:middle" o:gfxdata="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" stroked="f" strokeweight="1pt">
-                <v:fill r:id="rId17" o:title="" recolor="t" rotate="t" type="frame"/>
+                <v:fill r:id="rId18" o:title="" recolor="t" rotate="t" type="frame"/>
                 <w10:wrap anchorx="margin"/>
               </v:rect>
             </w:pict>
@@ -10795,7 +11932,7 @@
           <mc:Fallback>
             <w:pict>
               <v:rect w14:anchorId="2E7F53F7" id="Téglalap 60" o:spid="_x0000_s1026" style="position:absolute;margin-left:38.15pt;margin-top:6pt;width:38.05pt;height:38.05pt;rotation:-90;z-index:251757568;visibility:visible;mso-wrap-style:square;mso-width-percent:0;mso-height-percent:0;mso-wrap-distance-left:9pt;mso-wrap-distance-top:0;mso-wrap-distance-right:9pt;mso-wrap-distance-bottom:0;mso-position-horizontal:absolute;mso-position-horizontal-relative:margin;mso-position-vertical:absolute;mso-position-vertical-relative:text;mso-width-percent:0;mso-height-percent:0;mso-width-relative:margin;mso-height-relative:margin;v-text-anchor:middle" o:gfxdata="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" stroked="f" strokeweight="1pt">
-                <v:fill r:id="rId18" o:title="" recolor="t" rotate="t" type="frame"/>
+                <v:fill r:id="rId19" o:title="" recolor="t" rotate="t" type="frame"/>
                 <w10:wrap anchorx="margin"/>
               </v:rect>
             </w:pict>
@@ -11002,6 +12139,134 @@
           <w:szCs w:val="40"/>
         </w:rPr>
       </w:pPr>
+      <w:r>
+        <w:rPr>
+          <w:rFonts w:ascii="Bauhaus 93" w:hAnsi="Bauhaus 93"/>
+          <w:noProof/>
+          <w:color w:val="F6C9FF"/>
+          <w:sz w:val="28"/>
+          <w:szCs w:val="28"/>
+        </w:rPr>
+        <w:drawing>
+          <wp:anchor distT="0" distB="0" distL="114300" distR="114300" simplePos="0" relativeHeight="251978752" behindDoc="0" locked="0" layoutInCell="1" allowOverlap="1" wp14:anchorId="0DBCEB9E" wp14:editId="4B2D40CF">
+            <wp:simplePos x="0" y="0"/>
+            <wp:positionH relativeFrom="column">
+              <wp:posOffset>1413914</wp:posOffset>
+            </wp:positionH>
+            <wp:positionV relativeFrom="margin">
+              <wp:posOffset>4780454</wp:posOffset>
+            </wp:positionV>
+            <wp:extent cx="287655" cy="287655"/>
+            <wp:effectExtent l="0" t="0" r="0" b="0"/>
+            <wp:wrapNone/>
+            <wp:docPr id="293" name="Kép 293"/>
+            <wp:cNvGraphicFramePr>
+              <a:graphicFrameLocks xmlns:a="http://schemas.openxmlformats.org/drawingml/2006/main" noChangeAspect="1"/>
+            </wp:cNvGraphicFramePr>
+            <a:graphic xmlns:a="http://schemas.openxmlformats.org/drawingml/2006/main">
+              <a:graphicData uri="http://schemas.openxmlformats.org/drawingml/2006/picture">
+                <pic:pic xmlns:pic="http://schemas.openxmlformats.org/drawingml/2006/picture">
+                  <pic:nvPicPr>
+                    <pic:cNvPr id="255" name="Kép 255"/>
+                    <pic:cNvPicPr/>
+                  </pic:nvPicPr>
+                  <pic:blipFill>
+                    <a:blip r:embed="rId9" cstate="print">
+                      <a:extLst>
+                        <a:ext uri="{28A0092B-C50C-407E-A947-70E740481C1C}">
+                          <a14:useLocalDpi xmlns:a14="http://schemas.microsoft.com/office/drawing/2010/main" val="0"/>
+                        </a:ext>
+                      </a:extLst>
+                    </a:blip>
+                    <a:stretch>
+                      <a:fillRect/>
+                    </a:stretch>
+                  </pic:blipFill>
+                  <pic:spPr>
+                    <a:xfrm>
+                      <a:off x="0" y="0"/>
+                      <a:ext cx="287655" cy="287655"/>
+                    </a:xfrm>
+                    <a:prstGeom prst="rect">
+                      <a:avLst/>
+                    </a:prstGeom>
+                  </pic:spPr>
+                </pic:pic>
+              </a:graphicData>
+            </a:graphic>
+            <wp14:sizeRelH relativeFrom="margin">
+              <wp14:pctWidth>0</wp14:pctWidth>
+            </wp14:sizeRelH>
+            <wp14:sizeRelV relativeFrom="margin">
+              <wp14:pctHeight>0</wp14:pctHeight>
+            </wp14:sizeRelV>
+          </wp:anchor>
+        </w:drawing>
+      </w:r>
+      <w:r>
+        <w:rPr>
+          <w:rFonts w:ascii="Bauhaus 93" w:hAnsi="Bauhaus 93"/>
+          <w:noProof/>
+          <w:color w:val="F6C9FF"/>
+          <w:sz w:val="28"/>
+          <w:szCs w:val="28"/>
+        </w:rPr>
+        <w:drawing>
+          <wp:anchor distT="0" distB="0" distL="114300" distR="114300" simplePos="0" relativeHeight="251976704" behindDoc="0" locked="0" layoutInCell="1" allowOverlap="1" wp14:anchorId="1685FD00" wp14:editId="1F1FDEF2">
+            <wp:simplePos x="0" y="0"/>
+            <wp:positionH relativeFrom="column">
+              <wp:posOffset>3823913</wp:posOffset>
+            </wp:positionH>
+            <wp:positionV relativeFrom="margin">
+              <wp:posOffset>4725151</wp:posOffset>
+            </wp:positionV>
+            <wp:extent cx="287655" cy="287655"/>
+            <wp:effectExtent l="0" t="0" r="0" b="0"/>
+            <wp:wrapNone/>
+            <wp:docPr id="292" name="Kép 292"/>
+            <wp:cNvGraphicFramePr>
+              <a:graphicFrameLocks xmlns:a="http://schemas.openxmlformats.org/drawingml/2006/main" noChangeAspect="1"/>
+            </wp:cNvGraphicFramePr>
+            <a:graphic xmlns:a="http://schemas.openxmlformats.org/drawingml/2006/main">
+              <a:graphicData uri="http://schemas.openxmlformats.org/drawingml/2006/picture">
+                <pic:pic xmlns:pic="http://schemas.openxmlformats.org/drawingml/2006/picture">
+                  <pic:nvPicPr>
+                    <pic:cNvPr id="255" name="Kép 255"/>
+                    <pic:cNvPicPr/>
+                  </pic:nvPicPr>
+                  <pic:blipFill>
+                    <a:blip r:embed="rId9" cstate="print">
+                      <a:extLst>
+                        <a:ext uri="{28A0092B-C50C-407E-A947-70E740481C1C}">
+                          <a14:useLocalDpi xmlns:a14="http://schemas.microsoft.com/office/drawing/2010/main" val="0"/>
+                        </a:ext>
+                      </a:extLst>
+                    </a:blip>
+                    <a:stretch>
+                      <a:fillRect/>
+                    </a:stretch>
+                  </pic:blipFill>
+                  <pic:spPr>
+                    <a:xfrm>
+                      <a:off x="0" y="0"/>
+                      <a:ext cx="287655" cy="287655"/>
+                    </a:xfrm>
+                    <a:prstGeom prst="rect">
+                      <a:avLst/>
+                    </a:prstGeom>
+                  </pic:spPr>
+                </pic:pic>
+              </a:graphicData>
+            </a:graphic>
+            <wp14:sizeRelH relativeFrom="margin">
+              <wp14:pctWidth>0</wp14:pctWidth>
+            </wp14:sizeRelH>
+            <wp14:sizeRelV relativeFrom="margin">
+              <wp14:pctHeight>0</wp14:pctHeight>
+            </wp14:sizeRelV>
+          </wp:anchor>
+        </w:drawing>
+      </w:r>
       <w:r>
         <w:rPr>
           <w:rFonts w:ascii="Bauhaus 93" w:hAnsi="Bauhaus 93"/>
@@ -11168,15 +12433,6 @@
                                 <w:szCs w:val="32"/>
                               </w:rPr>
                             </w:pPr>
-                            <w:r>
-                              <w:rPr>
-                                <w:rFonts w:ascii="Bauhaus 93" w:hAnsi="Bauhaus 93"/>
-                                <w:color w:val="F6C9FF"/>
-                                <w:sz w:val="32"/>
-                                <w:szCs w:val="32"/>
-                              </w:rPr>
-                              <w:t>enemies</w:t>
-                            </w:r>
                           </w:p>
                         </w:txbxContent>
                       </wps:txbx>
@@ -11200,7 +12456,7 @@
           </mc:Choice>
           <mc:Fallback>
             <w:pict>
-              <v:rect w14:anchorId="17EFD472" id="Téglalap 62" o:spid="_x0000_s1051" style="position:absolute;margin-left:20.65pt;margin-top:20.95pt;width:116pt;height:116pt;z-index:251761664;visibility:visible;mso-wrap-style:square;mso-width-percent:0;mso-height-percent:0;mso-wrap-distance-left:9pt;mso-wrap-distance-top:0;mso-wrap-distance-right:9pt;mso-wrap-distance-bottom:0;mso-position-horizontal:absolute;mso-position-horizontal-relative:margin;mso-position-vertical:absolute;mso-position-vertical-relative:text;mso-width-percent:0;mso-height-percent:0;mso-width-relative:margin;mso-height-relative:margin;v-text-anchor:top" o:gfxdata="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" stroked="f" strokeweight="1pt">
+              <v:rect w14:anchorId="17EFD472" id="Téglalap 62" o:spid="_x0000_s1052" style="position:absolute;margin-left:20.65pt;margin-top:20.95pt;width:116pt;height:116pt;z-index:251761664;visibility:visible;mso-wrap-style:square;mso-width-percent:0;mso-height-percent:0;mso-wrap-distance-left:9pt;mso-wrap-distance-top:0;mso-wrap-distance-right:9pt;mso-wrap-distance-bottom:0;mso-position-horizontal:absolute;mso-position-horizontal-relative:margin;mso-position-vertical:absolute;mso-position-vertical-relative:text;mso-width-percent:0;mso-height-percent:0;mso-width-relative:margin;mso-height-relative:margin;v-text-anchor:top" o:gfxdata="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" stroked="f" strokeweight="1pt">
                 <v:fill r:id="rId11" o:title="" recolor="t" rotate="t" type="frame"/>
                 <v:textbox inset="6mm,6mm,6mm,6mm">
                   <w:txbxContent>
@@ -11234,15 +12490,6 @@
                           <w:szCs w:val="32"/>
                         </w:rPr>
                       </w:pPr>
-                      <w:r>
-                        <w:rPr>
-                          <w:rFonts w:ascii="Bauhaus 93" w:hAnsi="Bauhaus 93"/>
-                          <w:color w:val="F6C9FF"/>
-                          <w:sz w:val="32"/>
-                          <w:szCs w:val="32"/>
-                        </w:rPr>
-                        <w:t>enemies</w:t>
-                      </w:r>
                     </w:p>
                   </w:txbxContent>
                 </v:textbox>
@@ -11366,7 +12613,7 @@
           </mc:Choice>
           <mc:Fallback>
             <w:pict>
-              <v:rect w14:anchorId="0B79EE83" id="Téglalap 58" o:spid="_x0000_s1052" style="position:absolute;margin-left:389.65pt;margin-top:17.4pt;width:98pt;height:98pt;z-index:251753472;visibility:visible;mso-wrap-style:square;mso-width-percent:0;mso-height-percent:0;mso-wrap-distance-left:9pt;mso-wrap-distance-top:0;mso-wrap-distance-right:9pt;mso-wrap-distance-bottom:0;mso-position-horizontal:absolute;mso-position-horizontal-relative:margin;mso-position-vertical:absolute;mso-position-vertical-relative:text;mso-width-percent:0;mso-height-percent:0;mso-width-relative:margin;mso-height-relative:margin;v-text-anchor:top" o:gfxdata="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" stroked="f" strokeweight="1pt">
+              <v:rect w14:anchorId="0B79EE83" id="Téglalap 58" o:spid="_x0000_s1053" style="position:absolute;margin-left:389.65pt;margin-top:17.4pt;width:98pt;height:98pt;z-index:251753472;visibility:visible;mso-wrap-style:square;mso-width-percent:0;mso-height-percent:0;mso-wrap-distance-left:9pt;mso-wrap-distance-top:0;mso-wrap-distance-right:9pt;mso-wrap-distance-bottom:0;mso-position-horizontal:absolute;mso-position-horizontal-relative:margin;mso-position-vertical:absolute;mso-position-vertical-relative:text;mso-width-percent:0;mso-height-percent:0;mso-width-relative:margin;mso-height-relative:margin;v-text-anchor:top" o:gfxdata="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" stroked="f" strokeweight="1pt">
                 <v:fill r:id="rId11" o:title="" recolor="t" rotate="t" type="frame"/>
                 <v:textbox inset="6mm,6mm,6mm,6mm">
                   <w:txbxContent>
@@ -11512,7 +12759,7 @@
           </mc:Choice>
           <mc:Fallback>
             <w:pict>
-              <v:rect w14:anchorId="600935EA" id="Téglalap 52" o:spid="_x0000_s1053" style="position:absolute;margin-left:217.8pt;margin-top:12.4pt;width:116pt;height:116pt;z-index:251741184;visibility:visible;mso-wrap-style:square;mso-width-percent:0;mso-height-percent:0;mso-wrap-distance-left:9pt;mso-wrap-distance-top:0;mso-wrap-distance-right:9pt;mso-wrap-distance-bottom:0;mso-position-horizontal:absolute;mso-position-horizontal-relative:margin;mso-position-vertical:absolute;mso-position-vertical-relative:text;mso-width-percent:0;mso-height-percent:0;mso-width-relative:margin;mso-height-relative:margin;v-text-anchor:top" o:gfxdata="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" stroked="f" strokeweight="1pt">
+              <v:rect w14:anchorId="600935EA" id="Téglalap 52" o:spid="_x0000_s1054" style="position:absolute;margin-left:217.8pt;margin-top:12.4pt;width:116pt;height:116pt;z-index:251741184;visibility:visible;mso-wrap-style:square;mso-width-percent:0;mso-height-percent:0;mso-wrap-distance-left:9pt;mso-wrap-distance-top:0;mso-wrap-distance-right:9pt;mso-wrap-distance-bottom:0;mso-position-horizontal:absolute;mso-position-horizontal-relative:margin;mso-position-vertical:absolute;mso-position-vertical-relative:text;mso-width-percent:0;mso-height-percent:0;mso-width-relative:margin;mso-height-relative:margin;v-text-anchor:top" o:gfxdata="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" stroked="f" strokeweight="1pt">
                 <v:fill r:id="rId11" o:title="" recolor="t" rotate="t" type="frame"/>
                 <v:textbox inset="6mm,6mm,6mm,6mm">
                   <w:txbxContent>
@@ -11563,7 +12810,7 @@
         <mc:AlternateContent>
           <mc:Choice Requires="wps">
             <w:drawing>
-              <wp:anchor distT="0" distB="0" distL="114300" distR="114300" simplePos="0" relativeHeight="251759616" behindDoc="0" locked="0" layoutInCell="1" allowOverlap="1" wp14:anchorId="09E71887" wp14:editId="4B74CD16">
+              <wp:anchor distT="0" distB="0" distL="114300" distR="114300" simplePos="0" relativeHeight="251759616" behindDoc="0" locked="0" layoutInCell="1" allowOverlap="1" wp14:anchorId="09E71887" wp14:editId="201C3084">
                 <wp:simplePos x="0" y="0"/>
                 <wp:positionH relativeFrom="margin">
                   <wp:posOffset>1964055</wp:posOffset>
@@ -11641,8 +12888,8 @@
           </mc:Choice>
           <mc:Fallback>
             <w:pict>
-              <v:rect w14:anchorId="678BD8C2" id="Téglalap 61" o:spid="_x0000_s1026" style="position:absolute;margin-left:154.65pt;margin-top:12.95pt;width:38.05pt;height:38.05pt;z-index:251759616;visibility:visible;mso-wrap-style:square;mso-width-percent:0;mso-height-percent:0;mso-wrap-distance-left:9pt;mso-wrap-distance-top:0;mso-wrap-distance-right:9pt;mso-wrap-distance-bottom:0;mso-position-horizontal:absolute;mso-position-horizontal-relative:margin;mso-position-vertical:absolute;mso-position-vertical-relative:text;mso-width-percent:0;mso-height-percent:0;mso-width-relative:margin;mso-height-relative:margin;v-text-anchor:middle" o:gfxdata="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" stroked="f" strokeweight="1pt">
-                <v:fill r:id="rId13" o:title="" recolor="t" rotate="t" type="frame"/>
+              <v:rect w14:anchorId="4EB37F5A" id="Téglalap 61" o:spid="_x0000_s1026" style="position:absolute;margin-left:154.65pt;margin-top:12.95pt;width:38.05pt;height:38.05pt;z-index:251759616;visibility:visible;mso-wrap-style:square;mso-width-percent:0;mso-height-percent:0;mso-wrap-distance-left:9pt;mso-wrap-distance-top:0;mso-wrap-distance-right:9pt;mso-wrap-distance-bottom:0;mso-position-horizontal:absolute;mso-position-horizontal-relative:margin;mso-position-vertical:absolute;mso-position-vertical-relative:text;mso-width-percent:0;mso-height-percent:0;mso-width-relative:margin;mso-height-relative:margin;v-text-anchor:middle" o:gfxdata="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" stroked="f" strokeweight="1pt">
+                <v:fill r:id="rId15" o:title="" recolor="t" rotate="t" type="frame"/>
                 <w10:wrap anchorx="margin"/>
               </v:rect>
             </w:pict>
@@ -11763,6 +13010,70 @@
           <w:szCs w:val="40"/>
         </w:rPr>
         <w:drawing>
+          <wp:anchor distT="0" distB="0" distL="114300" distR="114300" simplePos="0" relativeHeight="251980800" behindDoc="0" locked="0" layoutInCell="1" allowOverlap="1" wp14:anchorId="005FDE4A" wp14:editId="1D2994D0">
+            <wp:simplePos x="0" y="0"/>
+            <wp:positionH relativeFrom="column">
+              <wp:posOffset>854249</wp:posOffset>
+            </wp:positionH>
+            <wp:positionV relativeFrom="paragraph">
+              <wp:posOffset>374015</wp:posOffset>
+            </wp:positionV>
+            <wp:extent cx="287655" cy="287655"/>
+            <wp:effectExtent l="0" t="0" r="0" b="0"/>
+            <wp:wrapNone/>
+            <wp:docPr id="294" name="Kép 294" descr="A képen szöveg, clipart látható&#10;&#10;Automatikusan generált leírás"/>
+            <wp:cNvGraphicFramePr>
+              <a:graphicFrameLocks xmlns:a="http://schemas.openxmlformats.org/drawingml/2006/main" noChangeAspect="1"/>
+            </wp:cNvGraphicFramePr>
+            <a:graphic xmlns:a="http://schemas.openxmlformats.org/drawingml/2006/main">
+              <a:graphicData uri="http://schemas.openxmlformats.org/drawingml/2006/picture">
+                <pic:pic xmlns:pic="http://schemas.openxmlformats.org/drawingml/2006/picture">
+                  <pic:nvPicPr>
+                    <pic:cNvPr id="209" name="Kép 209" descr="A képen szöveg, clipart látható&#10;&#10;Automatikusan generált leírás"/>
+                    <pic:cNvPicPr/>
+                  </pic:nvPicPr>
+                  <pic:blipFill>
+                    <a:blip r:embed="rId6" cstate="print">
+                      <a:extLst>
+                        <a:ext uri="{28A0092B-C50C-407E-A947-70E740481C1C}">
+                          <a14:useLocalDpi xmlns:a14="http://schemas.microsoft.com/office/drawing/2010/main" val="0"/>
+                        </a:ext>
+                      </a:extLst>
+                    </a:blip>
+                    <a:stretch>
+                      <a:fillRect/>
+                    </a:stretch>
+                  </pic:blipFill>
+                  <pic:spPr>
+                    <a:xfrm>
+                      <a:off x="0" y="0"/>
+                      <a:ext cx="287655" cy="287655"/>
+                    </a:xfrm>
+                    <a:prstGeom prst="rect">
+                      <a:avLst/>
+                    </a:prstGeom>
+                  </pic:spPr>
+                </pic:pic>
+              </a:graphicData>
+            </a:graphic>
+            <wp14:sizeRelH relativeFrom="margin">
+              <wp14:pctWidth>0</wp14:pctWidth>
+            </wp14:sizeRelH>
+            <wp14:sizeRelV relativeFrom="margin">
+              <wp14:pctHeight>0</wp14:pctHeight>
+            </wp14:sizeRelV>
+          </wp:anchor>
+        </w:drawing>
+      </w:r>
+      <w:r>
+        <w:rPr>
+          <w:rFonts w:ascii="Bauhaus 93" w:hAnsi="Bauhaus 93"/>
+          <w:noProof/>
+          <w:color w:val="F6C9FF"/>
+          <w:sz w:val="40"/>
+          <w:szCs w:val="40"/>
+        </w:rPr>
+        <w:drawing>
           <wp:anchor distT="0" distB="0" distL="114300" distR="114300" simplePos="0" relativeHeight="251856896" behindDoc="0" locked="0" layoutInCell="1" allowOverlap="1" wp14:anchorId="68AFF4BB" wp14:editId="2CBB6E21">
             <wp:simplePos x="0" y="0"/>
             <wp:positionH relativeFrom="margin">
@@ -12029,7 +13340,7 @@
         <mc:AlternateContent>
           <mc:Choice Requires="wps">
             <w:drawing>
-              <wp:anchor distT="0" distB="0" distL="114300" distR="114300" simplePos="0" relativeHeight="251763712" behindDoc="0" locked="0" layoutInCell="1" allowOverlap="1" wp14:anchorId="03AC0171" wp14:editId="7AE0EAFB">
+              <wp:anchor distT="0" distB="0" distL="114300" distR="114300" simplePos="0" relativeHeight="251763712" behindDoc="0" locked="0" layoutInCell="1" allowOverlap="1" wp14:anchorId="03AC0171" wp14:editId="78F76379">
                 <wp:simplePos x="0" y="0"/>
                 <wp:positionH relativeFrom="margin">
                   <wp:posOffset>770255</wp:posOffset>
@@ -12107,8 +13418,8 @@
           </mc:Choice>
           <mc:Fallback>
             <w:pict>
-              <v:rect w14:anchorId="55B68F43" id="Téglalap 63" o:spid="_x0000_s1026" style="position:absolute;margin-left:60.65pt;margin-top:31.4pt;width:38.05pt;height:38.05pt;rotation:-90;z-index:251763712;visibility:visible;mso-wrap-style:square;mso-width-percent:0;mso-height-percent:0;mso-wrap-distance-left:9pt;mso-wrap-distance-top:0;mso-wrap-distance-right:9pt;mso-wrap-distance-bottom:0;mso-position-horizontal:absolute;mso-position-horizontal-relative:margin;mso-position-vertical:absolute;mso-position-vertical-relative:text;mso-width-percent:0;mso-height-percent:0;mso-width-relative:margin;mso-height-relative:margin;v-text-anchor:middle" o:gfxdata="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" stroked="f" strokeweight="1pt">
-                <v:fill r:id="rId13" o:title="" recolor="t" rotate="t" type="frame"/>
+              <v:rect w14:anchorId="400E2472" id="Téglalap 63" o:spid="_x0000_s1026" style="position:absolute;margin-left:60.65pt;margin-top:31.4pt;width:38.05pt;height:38.05pt;rotation:-90;z-index:251763712;visibility:visible;mso-wrap-style:square;mso-width-percent:0;mso-height-percent:0;mso-wrap-distance-left:9pt;mso-wrap-distance-top:0;mso-wrap-distance-right:9pt;mso-wrap-distance-bottom:0;mso-position-horizontal:absolute;mso-position-horizontal-relative:margin;mso-position-vertical:absolute;mso-position-vertical-relative:text;mso-width-percent:0;mso-height-percent:0;mso-width-relative:margin;mso-height-relative:margin;v-text-anchor:middle" o:gfxdata="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" stroked="f" strokeweight="1pt">
+                <v:fill r:id="rId15" o:title="" recolor="t" rotate="t" type="frame"/>
                 <w10:wrap anchorx="margin"/>
               </v:rect>
             </w:pict>
@@ -12137,6 +13448,70 @@
       </w:pPr>
       <w:r>
         <w:rPr>
+          <w:rFonts w:ascii="Bauhaus 93" w:hAnsi="Bauhaus 93"/>
+          <w:noProof/>
+          <w:color w:val="F6C9FF"/>
+          <w:sz w:val="28"/>
+          <w:szCs w:val="28"/>
+        </w:rPr>
+        <w:drawing>
+          <wp:anchor distT="0" distB="0" distL="114300" distR="114300" simplePos="0" relativeHeight="251991040" behindDoc="0" locked="0" layoutInCell="1" allowOverlap="1" wp14:anchorId="62FE2458" wp14:editId="07F61730">
+            <wp:simplePos x="0" y="0"/>
+            <wp:positionH relativeFrom="column">
+              <wp:posOffset>1090352</wp:posOffset>
+            </wp:positionH>
+            <wp:positionV relativeFrom="margin">
+              <wp:posOffset>7170131</wp:posOffset>
+            </wp:positionV>
+            <wp:extent cx="287655" cy="287655"/>
+            <wp:effectExtent l="0" t="0" r="0" b="0"/>
+            <wp:wrapNone/>
+            <wp:docPr id="300" name="Kép 300"/>
+            <wp:cNvGraphicFramePr>
+              <a:graphicFrameLocks xmlns:a="http://schemas.openxmlformats.org/drawingml/2006/main" noChangeAspect="1"/>
+            </wp:cNvGraphicFramePr>
+            <a:graphic xmlns:a="http://schemas.openxmlformats.org/drawingml/2006/main">
+              <a:graphicData uri="http://schemas.openxmlformats.org/drawingml/2006/picture">
+                <pic:pic xmlns:pic="http://schemas.openxmlformats.org/drawingml/2006/picture">
+                  <pic:nvPicPr>
+                    <pic:cNvPr id="255" name="Kép 255"/>
+                    <pic:cNvPicPr/>
+                  </pic:nvPicPr>
+                  <pic:blipFill>
+                    <a:blip r:embed="rId9" cstate="print">
+                      <a:extLst>
+                        <a:ext uri="{28A0092B-C50C-407E-A947-70E740481C1C}">
+                          <a14:useLocalDpi xmlns:a14="http://schemas.microsoft.com/office/drawing/2010/main" val="0"/>
+                        </a:ext>
+                      </a:extLst>
+                    </a:blip>
+                    <a:stretch>
+                      <a:fillRect/>
+                    </a:stretch>
+                  </pic:blipFill>
+                  <pic:spPr>
+                    <a:xfrm>
+                      <a:off x="0" y="0"/>
+                      <a:ext cx="287655" cy="287655"/>
+                    </a:xfrm>
+                    <a:prstGeom prst="rect">
+                      <a:avLst/>
+                    </a:prstGeom>
+                  </pic:spPr>
+                </pic:pic>
+              </a:graphicData>
+            </a:graphic>
+            <wp14:sizeRelH relativeFrom="margin">
+              <wp14:pctWidth>0</wp14:pctWidth>
+            </wp14:sizeRelH>
+            <wp14:sizeRelV relativeFrom="margin">
+              <wp14:pctHeight>0</wp14:pctHeight>
+            </wp14:sizeRelV>
+          </wp:anchor>
+        </w:drawing>
+      </w:r>
+      <w:r>
+        <w:rPr>
           <w:noProof/>
           <w:sz w:val="16"/>
           <w:szCs w:val="16"/>
@@ -12144,13 +13519,159 @@
         <mc:AlternateContent>
           <mc:Choice Requires="wps">
             <w:drawing>
-              <wp:anchor distT="0" distB="0" distL="114300" distR="114300" simplePos="0" relativeHeight="251765760" behindDoc="0" locked="0" layoutInCell="1" allowOverlap="1" wp14:anchorId="47B35547" wp14:editId="0E32888B">
+              <wp:anchor distT="0" distB="0" distL="114300" distR="114300" simplePos="0" relativeHeight="251986944" behindDoc="0" locked="0" layoutInCell="1" allowOverlap="1" wp14:anchorId="720EEBDF" wp14:editId="3A4A67E1">
                 <wp:simplePos x="0" y="0"/>
                 <wp:positionH relativeFrom="margin">
-                  <wp:posOffset>135255</wp:posOffset>
+                  <wp:posOffset>-242166</wp:posOffset>
                 </wp:positionH>
                 <wp:positionV relativeFrom="paragraph">
-                  <wp:posOffset>55245</wp:posOffset>
+                  <wp:posOffset>122209</wp:posOffset>
+                </wp:positionV>
+                <wp:extent cx="1619250" cy="1619250"/>
+                <wp:effectExtent l="0" t="0" r="0" b="0"/>
+                <wp:wrapNone/>
+                <wp:docPr id="298" name="Téglalap 298"/>
+                <wp:cNvGraphicFramePr/>
+                <a:graphic xmlns:a="http://schemas.openxmlformats.org/drawingml/2006/main">
+                  <a:graphicData uri="http://schemas.microsoft.com/office/word/2010/wordprocessingShape">
+                    <wps:wsp>
+                      <wps:cNvSpPr/>
+                      <wps:spPr>
+                        <a:xfrm>
+                          <a:off x="0" y="0"/>
+                          <a:ext cx="1619250" cy="1619250"/>
+                        </a:xfrm>
+                        <a:prstGeom prst="rect">
+                          <a:avLst/>
+                        </a:prstGeom>
+                        <a:blipFill dpi="0" rotWithShape="1">
+                          <a:blip r:embed="rId10" cstate="print">
+                            <a:extLst>
+                              <a:ext uri="{28A0092B-C50C-407E-A947-70E740481C1C}">
+                                <a14:useLocalDpi xmlns:a14="http://schemas.microsoft.com/office/drawing/2010/main" val="0"/>
+                              </a:ext>
+                            </a:extLst>
+                          </a:blip>
+                          <a:srcRect/>
+                          <a:stretch>
+                            <a:fillRect/>
+                          </a:stretch>
+                        </a:blipFill>
+                        <a:ln>
+                          <a:noFill/>
+                        </a:ln>
+                        <a:effectLst>
+                          <a:softEdge rad="0"/>
+                        </a:effectLst>
+                      </wps:spPr>
+                      <wps:style>
+                        <a:lnRef idx="2">
+                          <a:schemeClr val="accent1">
+                            <a:shade val="50000"/>
+                          </a:schemeClr>
+                        </a:lnRef>
+                        <a:fillRef idx="1">
+                          <a:schemeClr val="accent1"/>
+                        </a:fillRef>
+                        <a:effectRef idx="0">
+                          <a:schemeClr val="accent1"/>
+                        </a:effectRef>
+                        <a:fontRef idx="minor">
+                          <a:schemeClr val="lt1"/>
+                        </a:fontRef>
+                      </wps:style>
+                      <wps:txbx>
+                        <w:txbxContent>
+                          <w:p>
+                            <w:pPr>
+                              <w:jc w:val="center"/>
+                              <w:rPr>
+                                <w:rFonts w:ascii="Bauhaus 93" w:hAnsi="Bauhaus 93"/>
+                                <w:color w:val="F6C9FF"/>
+                                <w:sz w:val="32"/>
+                                <w:szCs w:val="32"/>
+                              </w:rPr>
+                            </w:pPr>
+                            <w:r>
+                              <w:rPr>
+                                <w:rFonts w:ascii="Bauhaus 93" w:hAnsi="Bauhaus 93"/>
+                                <w:color w:val="F6C9FF"/>
+                                <w:sz w:val="32"/>
+                                <w:szCs w:val="32"/>
+                              </w:rPr>
+                              <w:t>Enemy death</w:t>
+                            </w:r>
+                          </w:p>
+                        </w:txbxContent>
+                      </wps:txbx>
+                      <wps:bodyPr rot="0" spcFirstLastPara="0" vertOverflow="overflow" horzOverflow="overflow" vert="horz" wrap="square" lIns="216000" tIns="216000" rIns="216000" bIns="216000" numCol="1" spcCol="0" rtlCol="0" fromWordArt="0" anchor="t" anchorCtr="0" forceAA="0" compatLnSpc="1">
+                        <a:prstTxWarp prst="textNoShape">
+                          <a:avLst/>
+                        </a:prstTxWarp>
+                        <a:noAutofit/>
+                      </wps:bodyPr>
+                    </wps:wsp>
+                  </a:graphicData>
+                </a:graphic>
+                <wp14:sizeRelH relativeFrom="margin">
+                  <wp14:pctWidth>0</wp14:pctWidth>
+                </wp14:sizeRelH>
+                <wp14:sizeRelV relativeFrom="margin">
+                  <wp14:pctHeight>0</wp14:pctHeight>
+                </wp14:sizeRelV>
+              </wp:anchor>
+            </w:drawing>
+          </mc:Choice>
+          <mc:Fallback>
+            <w:pict>
+              <v:rect w14:anchorId="720EEBDF" id="Téglalap 298" o:spid="_x0000_s1055" style="position:absolute;margin-left:-19.05pt;margin-top:9.6pt;width:127.5pt;height:127.5pt;z-index:251986944;visibility:visible;mso-wrap-style:square;mso-width-percent:0;mso-height-percent:0;mso-wrap-distance-left:9pt;mso-wrap-distance-top:0;mso-wrap-distance-right:9pt;mso-wrap-distance-bottom:0;mso-position-horizontal:absolute;mso-position-horizontal-relative:margin;mso-position-vertical:absolute;mso-position-vertical-relative:text;mso-width-percent:0;mso-height-percent:0;mso-width-relative:margin;mso-height-relative:margin;v-text-anchor:top" o:gfxdata="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" stroked="f" strokeweight="1pt">
+                <v:fill r:id="rId11" o:title="" recolor="t" rotate="t" type="frame"/>
+                <v:textbox inset="6mm,6mm,6mm,6mm">
+                  <w:txbxContent>
+                    <w:p>
+                      <w:pPr>
+                        <w:jc w:val="center"/>
+                        <w:rPr>
+                          <w:rFonts w:ascii="Bauhaus 93" w:hAnsi="Bauhaus 93"/>
+                          <w:color w:val="F6C9FF"/>
+                          <w:sz w:val="32"/>
+                          <w:szCs w:val="32"/>
+                        </w:rPr>
+                      </w:pPr>
+                      <w:r>
+                        <w:rPr>
+                          <w:rFonts w:ascii="Bauhaus 93" w:hAnsi="Bauhaus 93"/>
+                          <w:color w:val="F6C9FF"/>
+                          <w:sz w:val="32"/>
+                          <w:szCs w:val="32"/>
+                        </w:rPr>
+                        <w:t>Enemy death</w:t>
+                      </w:r>
+                    </w:p>
+                  </w:txbxContent>
+                </v:textbox>
+                <w10:wrap anchorx="margin"/>
+              </v:rect>
+            </w:pict>
+          </mc:Fallback>
+        </mc:AlternateContent>
+      </w:r>
+      <w:r>
+        <w:rPr>
+          <w:noProof/>
+          <w:sz w:val="16"/>
+          <w:szCs w:val="16"/>
+        </w:rPr>
+        <mc:AlternateContent>
+          <mc:Choice Requires="wps">
+            <w:drawing>
+              <wp:anchor distT="0" distB="0" distL="114300" distR="114300" simplePos="0" relativeHeight="251765760" behindDoc="0" locked="0" layoutInCell="1" allowOverlap="1" wp14:anchorId="47B35547" wp14:editId="06692DD0">
+                <wp:simplePos x="0" y="0"/>
+                <wp:positionH relativeFrom="margin">
+                  <wp:posOffset>2073910</wp:posOffset>
+                </wp:positionH>
+                <wp:positionV relativeFrom="paragraph">
+                  <wp:posOffset>179070</wp:posOffset>
                 </wp:positionV>
                 <wp:extent cx="1619250" cy="1619250"/>
                 <wp:effectExtent l="0" t="0" r="0" b="0"/>
@@ -12227,6 +13748,26 @@
                               <w:t>Collectibles</w:t>
                             </w:r>
                           </w:p>
+                          <w:p>
+                            <w:pPr>
+                              <w:jc w:val="center"/>
+                              <w:rPr>
+                                <w:rFonts w:ascii="Bauhaus 93" w:hAnsi="Bauhaus 93"/>
+                                <w:color w:val="F6C9FF"/>
+                                <w:sz w:val="32"/>
+                                <w:szCs w:val="32"/>
+                              </w:rPr>
+                            </w:pPr>
+                            <w:r>
+                              <w:rPr>
+                                <w:rFonts w:ascii="Bauhaus 93" w:hAnsi="Bauhaus 93"/>
+                                <w:color w:val="F6C9FF"/>
+                                <w:sz w:val="32"/>
+                                <w:szCs w:val="32"/>
+                              </w:rPr>
+                              <w:t>(fruits)</w:t>
+                            </w:r>
+                          </w:p>
                         </w:txbxContent>
                       </wps:txbx>
                       <wps:bodyPr rot="0" spcFirstLastPara="0" vertOverflow="overflow" horzOverflow="overflow" vert="horz" wrap="square" lIns="216000" tIns="216000" rIns="216000" bIns="216000" numCol="1" spcCol="0" rtlCol="0" fromWordArt="0" anchor="t" anchorCtr="0" forceAA="0" compatLnSpc="1">
@@ -12249,7 +13790,7 @@
           </mc:Choice>
           <mc:Fallback>
             <w:pict>
-              <v:rect w14:anchorId="47B35547" id="Téglalap 192" o:spid="_x0000_s1054" style="position:absolute;margin-left:10.65pt;margin-top:4.35pt;width:127.5pt;height:127.5pt;z-index:251765760;visibility:visible;mso-wrap-style:square;mso-width-percent:0;mso-height-percent:0;mso-wrap-distance-left:9pt;mso-wrap-distance-top:0;mso-wrap-distance-right:9pt;mso-wrap-distance-bottom:0;mso-position-horizontal:absolute;mso-position-horizontal-relative:margin;mso-position-vertical:absolute;mso-position-vertical-relative:text;mso-width-percent:0;mso-height-percent:0;mso-width-relative:margin;mso-height-relative:margin;v-text-anchor:top" o:gfxdata="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" stroked="f" strokeweight="1pt">
+              <v:rect w14:anchorId="47B35547" id="Téglalap 192" o:spid="_x0000_s1056" style="position:absolute;margin-left:163.3pt;margin-top:14.1pt;width:127.5pt;height:127.5pt;z-index:251765760;visibility:visible;mso-wrap-style:square;mso-width-percent:0;mso-height-percent:0;mso-wrap-distance-left:9pt;mso-wrap-distance-top:0;mso-wrap-distance-right:9pt;mso-wrap-distance-bottom:0;mso-position-horizontal:absolute;mso-position-horizontal-relative:margin;mso-position-vertical:absolute;mso-position-vertical-relative:text;mso-width-percent:0;mso-height-percent:0;mso-width-relative:margin;mso-height-relative:margin;v-text-anchor:top" o:gfxdata="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" stroked="f" strokeweight="1pt">
                 <v:fill r:id="rId11" o:title="" recolor="t" rotate="t" type="frame"/>
                 <v:textbox inset="6mm,6mm,6mm,6mm">
                   <w:txbxContent>
@@ -12273,8 +13814,197 @@
                         <w:t>Collectibles</w:t>
                       </w:r>
                     </w:p>
+                    <w:p>
+                      <w:pPr>
+                        <w:jc w:val="center"/>
+                        <w:rPr>
+                          <w:rFonts w:ascii="Bauhaus 93" w:hAnsi="Bauhaus 93"/>
+                          <w:color w:val="F6C9FF"/>
+                          <w:sz w:val="32"/>
+                          <w:szCs w:val="32"/>
+                        </w:rPr>
+                      </w:pPr>
+                      <w:r>
+                        <w:rPr>
+                          <w:rFonts w:ascii="Bauhaus 93" w:hAnsi="Bauhaus 93"/>
+                          <w:color w:val="F6C9FF"/>
+                          <w:sz w:val="32"/>
+                          <w:szCs w:val="32"/>
+                        </w:rPr>
+                        <w:t>(fruits)</w:t>
+                      </w:r>
+                    </w:p>
                   </w:txbxContent>
                 </v:textbox>
+                <w10:wrap anchorx="margin"/>
+              </v:rect>
+            </w:pict>
+          </mc:Fallback>
+        </mc:AlternateContent>
+      </w:r>
+      <w:r>
+        <w:rPr>
+          <w:rFonts w:ascii="Bauhaus 93" w:hAnsi="Bauhaus 93"/>
+          <w:noProof/>
+          <w:color w:val="F6C9FF"/>
+          <w:sz w:val="28"/>
+          <w:szCs w:val="28"/>
+        </w:rPr>
+        <w:drawing>
+          <wp:anchor distT="0" distB="0" distL="114300" distR="114300" simplePos="0" relativeHeight="251984896" behindDoc="0" locked="0" layoutInCell="1" allowOverlap="1" wp14:anchorId="429BD5BF" wp14:editId="195C5658">
+            <wp:simplePos x="0" y="0"/>
+            <wp:positionH relativeFrom="column">
+              <wp:posOffset>3359150</wp:posOffset>
+            </wp:positionH>
+            <wp:positionV relativeFrom="margin">
+              <wp:posOffset>7211060</wp:posOffset>
+            </wp:positionV>
+            <wp:extent cx="287655" cy="287655"/>
+            <wp:effectExtent l="0" t="0" r="0" b="0"/>
+            <wp:wrapNone/>
+            <wp:docPr id="296" name="Kép 296"/>
+            <wp:cNvGraphicFramePr>
+              <a:graphicFrameLocks xmlns:a="http://schemas.openxmlformats.org/drawingml/2006/main" noChangeAspect="1"/>
+            </wp:cNvGraphicFramePr>
+            <a:graphic xmlns:a="http://schemas.openxmlformats.org/drawingml/2006/main">
+              <a:graphicData uri="http://schemas.openxmlformats.org/drawingml/2006/picture">
+                <pic:pic xmlns:pic="http://schemas.openxmlformats.org/drawingml/2006/picture">
+                  <pic:nvPicPr>
+                    <pic:cNvPr id="255" name="Kép 255"/>
+                    <pic:cNvPicPr/>
+                  </pic:nvPicPr>
+                  <pic:blipFill>
+                    <a:blip r:embed="rId9" cstate="print">
+                      <a:extLst>
+                        <a:ext uri="{28A0092B-C50C-407E-A947-70E740481C1C}">
+                          <a14:useLocalDpi xmlns:a14="http://schemas.microsoft.com/office/drawing/2010/main" val="0"/>
+                        </a:ext>
+                      </a:extLst>
+                    </a:blip>
+                    <a:stretch>
+                      <a:fillRect/>
+                    </a:stretch>
+                  </pic:blipFill>
+                  <pic:spPr>
+                    <a:xfrm>
+                      <a:off x="0" y="0"/>
+                      <a:ext cx="287655" cy="287655"/>
+                    </a:xfrm>
+                    <a:prstGeom prst="rect">
+                      <a:avLst/>
+                    </a:prstGeom>
+                  </pic:spPr>
+                </pic:pic>
+              </a:graphicData>
+            </a:graphic>
+            <wp14:sizeRelH relativeFrom="margin">
+              <wp14:pctWidth>0</wp14:pctWidth>
+            </wp14:sizeRelH>
+            <wp14:sizeRelV relativeFrom="margin">
+              <wp14:pctHeight>0</wp14:pctHeight>
+            </wp14:sizeRelV>
+          </wp:anchor>
+        </w:drawing>
+      </w:r>
+    </w:p>
+    <w:p>
+      <w:pPr>
+        <w:rPr>
+          <w:rFonts w:ascii="Bauhaus 93" w:hAnsi="Bauhaus 93"/>
+          <w:color w:val="F6C9FF"/>
+          <w:sz w:val="40"/>
+          <w:szCs w:val="40"/>
+        </w:rPr>
+      </w:pPr>
+      <w:r>
+        <w:rPr>
+          <w:noProof/>
+          <w:sz w:val="16"/>
+          <w:szCs w:val="16"/>
+        </w:rPr>
+        <mc:AlternateContent>
+          <mc:Choice Requires="wps">
+            <w:drawing>
+              <wp:anchor distT="0" distB="0" distL="114300" distR="114300" simplePos="0" relativeHeight="251988992" behindDoc="0" locked="0" layoutInCell="1" allowOverlap="1" wp14:anchorId="6D3CC275" wp14:editId="1015862B">
+                <wp:simplePos x="0" y="0"/>
+                <wp:positionH relativeFrom="margin">
+                  <wp:posOffset>1489075</wp:posOffset>
+                </wp:positionH>
+                <wp:positionV relativeFrom="paragraph">
+                  <wp:posOffset>215265</wp:posOffset>
+                </wp:positionV>
+                <wp:extent cx="483237" cy="483237"/>
+                <wp:effectExtent l="0" t="0" r="0" b="0"/>
+                <wp:wrapNone/>
+                <wp:docPr id="299" name="Téglalap 299"/>
+                <wp:cNvGraphicFramePr/>
+                <a:graphic xmlns:a="http://schemas.openxmlformats.org/drawingml/2006/main">
+                  <a:graphicData uri="http://schemas.microsoft.com/office/word/2010/wordprocessingShape">
+                    <wps:wsp>
+                      <wps:cNvSpPr/>
+                      <wps:spPr>
+                        <a:xfrm rot="10800000">
+                          <a:off x="0" y="0"/>
+                          <a:ext cx="483237" cy="483237"/>
+                        </a:xfrm>
+                        <a:prstGeom prst="rect">
+                          <a:avLst/>
+                        </a:prstGeom>
+                        <a:blipFill dpi="0" rotWithShape="1">
+                          <a:blip r:embed="rId12" cstate="print">
+                            <a:extLst>
+                              <a:ext uri="{28A0092B-C50C-407E-A947-70E740481C1C}">
+                                <a14:useLocalDpi xmlns:a14="http://schemas.microsoft.com/office/drawing/2010/main" val="0"/>
+                              </a:ext>
+                            </a:extLst>
+                          </a:blip>
+                          <a:srcRect/>
+                          <a:stretch>
+                            <a:fillRect/>
+                          </a:stretch>
+                        </a:blipFill>
+                        <a:ln>
+                          <a:noFill/>
+                        </a:ln>
+                      </wps:spPr>
+                      <wps:style>
+                        <a:lnRef idx="2">
+                          <a:schemeClr val="accent1">
+                            <a:shade val="50000"/>
+                          </a:schemeClr>
+                        </a:lnRef>
+                        <a:fillRef idx="1">
+                          <a:schemeClr val="accent1"/>
+                        </a:fillRef>
+                        <a:effectRef idx="0">
+                          <a:schemeClr val="accent1"/>
+                        </a:effectRef>
+                        <a:fontRef idx="minor">
+                          <a:schemeClr val="lt1"/>
+                        </a:fontRef>
+                      </wps:style>
+                      <wps:bodyPr rot="0" spcFirstLastPara="0" vertOverflow="overflow" horzOverflow="overflow" vert="horz" wrap="square" lIns="91440" tIns="45720" rIns="91440" bIns="45720" numCol="1" spcCol="0" rtlCol="0" fromWordArt="0" anchor="ctr" anchorCtr="0" forceAA="0" compatLnSpc="1">
+                        <a:prstTxWarp prst="textNoShape">
+                          <a:avLst/>
+                        </a:prstTxWarp>
+                        <a:noAutofit/>
+                      </wps:bodyPr>
+                    </wps:wsp>
+                  </a:graphicData>
+                </a:graphic>
+                <wp14:sizeRelH relativeFrom="margin">
+                  <wp14:pctWidth>0</wp14:pctWidth>
+                </wp14:sizeRelH>
+                <wp14:sizeRelV relativeFrom="margin">
+                  <wp14:pctHeight>0</wp14:pctHeight>
+                </wp14:sizeRelV>
+              </wp:anchor>
+            </w:drawing>
+          </mc:Choice>
+          <mc:Fallback>
+            <w:pict>
+              <v:rect w14:anchorId="771A927D" id="Téglalap 299" o:spid="_x0000_s1026" style="position:absolute;margin-left:117.25pt;margin-top:16.95pt;width:38.05pt;height:38.05pt;rotation:180;z-index:251988992;visibility:visible;mso-wrap-style:square;mso-width-percent:0;mso-height-percent:0;mso-wrap-distance-left:9pt;mso-wrap-distance-top:0;mso-wrap-distance-right:9pt;mso-wrap-distance-bottom:0;mso-position-horizontal:absolute;mso-position-horizontal-relative:margin;mso-position-vertical:absolute;mso-position-vertical-relative:text;mso-width-percent:0;mso-height-percent:0;mso-width-relative:margin;mso-height-relative:margin;v-text-anchor:middle" o:gfxdata="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" stroked="f" strokeweight="1pt">
+                <v:fill r:id="rId15" o:title="" recolor="t" rotate="t" type="frame"/>
                 <w10:wrap anchorx="margin"/>
               </v:rect>
             </w:pict>
@@ -12291,16 +14021,134 @@
           <w:szCs w:val="40"/>
         </w:rPr>
       </w:pPr>
-    </w:p>
-    <w:p>
-      <w:pPr>
+      <w:r>
         <w:rPr>
           <w:rFonts w:ascii="Bauhaus 93" w:hAnsi="Bauhaus 93"/>
+          <w:noProof/>
           <w:color w:val="F6C9FF"/>
           <w:sz w:val="40"/>
           <w:szCs w:val="40"/>
         </w:rPr>
-      </w:pPr>
+        <w:drawing>
+          <wp:anchor distT="0" distB="0" distL="114300" distR="114300" simplePos="0" relativeHeight="251993088" behindDoc="0" locked="0" layoutInCell="1" allowOverlap="1" wp14:anchorId="26A132E0" wp14:editId="7CD36FFE">
+            <wp:simplePos x="0" y="0"/>
+            <wp:positionH relativeFrom="margin">
+              <wp:posOffset>464705</wp:posOffset>
+            </wp:positionH>
+            <wp:positionV relativeFrom="paragraph">
+              <wp:posOffset>351732</wp:posOffset>
+            </wp:positionV>
+            <wp:extent cx="287655" cy="287655"/>
+            <wp:effectExtent l="0" t="0" r="0" b="0"/>
+            <wp:wrapNone/>
+            <wp:docPr id="301" name="Kép 301"/>
+            <wp:cNvGraphicFramePr>
+              <a:graphicFrameLocks xmlns:a="http://schemas.openxmlformats.org/drawingml/2006/main" noChangeAspect="1"/>
+            </wp:cNvGraphicFramePr>
+            <a:graphic xmlns:a="http://schemas.openxmlformats.org/drawingml/2006/main">
+              <a:graphicData uri="http://schemas.openxmlformats.org/drawingml/2006/picture">
+                <pic:pic xmlns:pic="http://schemas.openxmlformats.org/drawingml/2006/picture">
+                  <pic:nvPicPr>
+                    <pic:cNvPr id="211" name="Kép 211"/>
+                    <pic:cNvPicPr/>
+                  </pic:nvPicPr>
+                  <pic:blipFill>
+                    <a:blip r:embed="rId7" cstate="print">
+                      <a:extLst>
+                        <a:ext uri="{28A0092B-C50C-407E-A947-70E740481C1C}">
+                          <a14:useLocalDpi xmlns:a14="http://schemas.microsoft.com/office/drawing/2010/main" val="0"/>
+                        </a:ext>
+                      </a:extLst>
+                    </a:blip>
+                    <a:stretch>
+                      <a:fillRect/>
+                    </a:stretch>
+                  </pic:blipFill>
+                  <pic:spPr>
+                    <a:xfrm>
+                      <a:off x="0" y="0"/>
+                      <a:ext cx="287655" cy="287655"/>
+                    </a:xfrm>
+                    <a:prstGeom prst="rect">
+                      <a:avLst/>
+                    </a:prstGeom>
+                  </pic:spPr>
+                </pic:pic>
+              </a:graphicData>
+            </a:graphic>
+            <wp14:sizeRelH relativeFrom="margin">
+              <wp14:pctWidth>0</wp14:pctWidth>
+            </wp14:sizeRelH>
+            <wp14:sizeRelV relativeFrom="margin">
+              <wp14:pctHeight>0</wp14:pctHeight>
+            </wp14:sizeRelV>
+          </wp:anchor>
+        </w:drawing>
+      </w:r>
+      <w:r>
+        <w:rPr>
+          <w:rFonts w:ascii="Bauhaus 93" w:hAnsi="Bauhaus 93"/>
+          <w:noProof/>
+          <w:color w:val="F6C9FF"/>
+          <w:sz w:val="40"/>
+          <w:szCs w:val="40"/>
+        </w:rPr>
+        <w:drawing>
+          <wp:anchor distT="0" distB="0" distL="114300" distR="114300" simplePos="0" relativeHeight="251982848" behindDoc="0" locked="0" layoutInCell="1" allowOverlap="1" wp14:anchorId="49A6ADCF" wp14:editId="0BBCB37C">
+            <wp:simplePos x="0" y="0"/>
+            <wp:positionH relativeFrom="margin">
+              <wp:align>center</wp:align>
+            </wp:positionH>
+            <wp:positionV relativeFrom="paragraph">
+              <wp:posOffset>420427</wp:posOffset>
+            </wp:positionV>
+            <wp:extent cx="287655" cy="287655"/>
+            <wp:effectExtent l="0" t="0" r="0" b="0"/>
+            <wp:wrapNone/>
+            <wp:docPr id="295" name="Kép 295"/>
+            <wp:cNvGraphicFramePr>
+              <a:graphicFrameLocks xmlns:a="http://schemas.openxmlformats.org/drawingml/2006/main" noChangeAspect="1"/>
+            </wp:cNvGraphicFramePr>
+            <a:graphic xmlns:a="http://schemas.openxmlformats.org/drawingml/2006/main">
+              <a:graphicData uri="http://schemas.openxmlformats.org/drawingml/2006/picture">
+                <pic:pic xmlns:pic="http://schemas.openxmlformats.org/drawingml/2006/picture">
+                  <pic:nvPicPr>
+                    <pic:cNvPr id="211" name="Kép 211"/>
+                    <pic:cNvPicPr/>
+                  </pic:nvPicPr>
+                  <pic:blipFill>
+                    <a:blip r:embed="rId7" cstate="print">
+                      <a:extLst>
+                        <a:ext uri="{28A0092B-C50C-407E-A947-70E740481C1C}">
+                          <a14:useLocalDpi xmlns:a14="http://schemas.microsoft.com/office/drawing/2010/main" val="0"/>
+                        </a:ext>
+                      </a:extLst>
+                    </a:blip>
+                    <a:stretch>
+                      <a:fillRect/>
+                    </a:stretch>
+                  </pic:blipFill>
+                  <pic:spPr>
+                    <a:xfrm>
+                      <a:off x="0" y="0"/>
+                      <a:ext cx="287655" cy="287655"/>
+                    </a:xfrm>
+                    <a:prstGeom prst="rect">
+                      <a:avLst/>
+                    </a:prstGeom>
+                  </pic:spPr>
+                </pic:pic>
+              </a:graphicData>
+            </a:graphic>
+            <wp14:sizeRelH relativeFrom="margin">
+              <wp14:pctWidth>0</wp14:pctWidth>
+            </wp14:sizeRelH>
+            <wp14:sizeRelV relativeFrom="margin">
+              <wp14:pctHeight>0</wp14:pctHeight>
+            </wp14:sizeRelV>
+          </wp:anchor>
+        </w:drawing>
+      </w:r>
       <w:r>
         <w:rPr>
           <w:noProof/>
@@ -12310,13 +14158,13 @@
         <mc:AlternateContent>
           <mc:Choice Requires="wps">
             <w:drawing>
-              <wp:anchor distT="0" distB="0" distL="114300" distR="114300" simplePos="0" relativeHeight="251767808" behindDoc="0" locked="0" layoutInCell="1" allowOverlap="1" wp14:anchorId="3178DBA8" wp14:editId="20A133C7">
+              <wp:anchor distT="0" distB="0" distL="114300" distR="114300" simplePos="0" relativeHeight="251767808" behindDoc="0" locked="0" layoutInCell="1" allowOverlap="1" wp14:anchorId="3178DBA8" wp14:editId="614E7DBD">
                 <wp:simplePos x="0" y="0"/>
                 <wp:positionH relativeFrom="margin">
-                  <wp:posOffset>725805</wp:posOffset>
+                  <wp:posOffset>2562618</wp:posOffset>
                 </wp:positionH>
                 <wp:positionV relativeFrom="paragraph">
-                  <wp:posOffset>854710</wp:posOffset>
+                  <wp:posOffset>999028</wp:posOffset>
                 </wp:positionV>
                 <wp:extent cx="483237" cy="483237"/>
                 <wp:effectExtent l="0" t="0" r="0" b="0"/>
@@ -12388,8 +14236,8 @@
           </mc:Choice>
           <mc:Fallback>
             <w:pict>
-              <v:rect w14:anchorId="1AC68C0B" id="Téglalap 193" o:spid="_x0000_s1026" style="position:absolute;margin-left:57.15pt;margin-top:67.3pt;width:38.05pt;height:38.05pt;rotation:-90;z-index:251767808;visibility:visible;mso-wrap-style:square;mso-width-percent:0;mso-height-percent:0;mso-wrap-distance-left:9pt;mso-wrap-distance-top:0;mso-wrap-distance-right:9pt;mso-wrap-distance-bottom:0;mso-position-horizontal:absolute;mso-position-horizontal-relative:margin;mso-position-vertical:absolute;mso-position-vertical-relative:text;mso-width-percent:0;mso-height-percent:0;mso-width-relative:margin;mso-height-relative:margin;v-text-anchor:middle" o:gfxdata="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" stroked="f" strokeweight="1pt">
-                <v:fill r:id="rId13" o:title="" recolor="t" rotate="t" type="frame"/>
+              <v:rect w14:anchorId="24C461FC" id="Téglalap 193" o:spid="_x0000_s1026" style="position:absolute;margin-left:201.8pt;margin-top:78.65pt;width:38.05pt;height:38.05pt;rotation:-90;z-index:251767808;visibility:visible;mso-wrap-style:square;mso-width-percent:0;mso-height-percent:0;mso-wrap-distance-left:9pt;mso-wrap-distance-top:0;mso-wrap-distance-right:9pt;mso-wrap-distance-bottom:0;mso-position-horizontal:absolute;mso-position-horizontal-relative:margin;mso-position-vertical:absolute;mso-position-vertical-relative:text;mso-width-percent:0;mso-height-percent:0;mso-width-relative:margin;mso-height-relative:margin;v-text-anchor:middle" o:gfxdata="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" stroked="f" strokeweight="1pt">
+                <v:fill r:id="rId15" o:title="" recolor="t" rotate="t" type="frame"/>
                 <w10:wrap anchorx="margin"/>
               </v:rect>
             </w:pict>
@@ -12416,7 +14264,248 @@
         <mc:AlternateContent>
           <mc:Choice Requires="wps">
             <w:drawing>
-              <wp:anchor distT="0" distB="0" distL="114300" distR="114300" simplePos="0" relativeHeight="251776000" behindDoc="0" locked="0" layoutInCell="1" allowOverlap="1" wp14:anchorId="7F8335E9" wp14:editId="27868F81">
+              <wp:anchor distT="0" distB="0" distL="114300" distR="114300" simplePos="0" relativeHeight="251771904" behindDoc="0" locked="0" layoutInCell="1" allowOverlap="1" wp14:anchorId="01586278" wp14:editId="343397BC">
+                <wp:simplePos x="0" y="0"/>
+                <wp:positionH relativeFrom="margin">
+                  <wp:posOffset>2018030</wp:posOffset>
+                </wp:positionH>
+                <wp:positionV relativeFrom="paragraph">
+                  <wp:posOffset>250190</wp:posOffset>
+                </wp:positionV>
+                <wp:extent cx="1619250" cy="1619250"/>
+                <wp:effectExtent l="0" t="0" r="0" b="0"/>
+                <wp:wrapNone/>
+                <wp:docPr id="195" name="Téglalap 195"/>
+                <wp:cNvGraphicFramePr/>
+                <a:graphic xmlns:a="http://schemas.openxmlformats.org/drawingml/2006/main">
+                  <a:graphicData uri="http://schemas.microsoft.com/office/word/2010/wordprocessingShape">
+                    <wps:wsp>
+                      <wps:cNvSpPr/>
+                      <wps:spPr>
+                        <a:xfrm>
+                          <a:off x="0" y="0"/>
+                          <a:ext cx="1619250" cy="1619250"/>
+                        </a:xfrm>
+                        <a:prstGeom prst="rect">
+                          <a:avLst/>
+                        </a:prstGeom>
+                        <a:blipFill dpi="0" rotWithShape="1">
+                          <a:blip r:embed="rId10" cstate="print">
+                            <a:extLst>
+                              <a:ext uri="{28A0092B-C50C-407E-A947-70E740481C1C}">
+                                <a14:useLocalDpi xmlns:a14="http://schemas.microsoft.com/office/drawing/2010/main" val="0"/>
+                              </a:ext>
+                            </a:extLst>
+                          </a:blip>
+                          <a:srcRect/>
+                          <a:stretch>
+                            <a:fillRect/>
+                          </a:stretch>
+                        </a:blipFill>
+                        <a:ln>
+                          <a:noFill/>
+                        </a:ln>
+                        <a:effectLst>
+                          <a:softEdge rad="0"/>
+                        </a:effectLst>
+                      </wps:spPr>
+                      <wps:style>
+                        <a:lnRef idx="2">
+                          <a:schemeClr val="accent1">
+                            <a:shade val="50000"/>
+                          </a:schemeClr>
+                        </a:lnRef>
+                        <a:fillRef idx="1">
+                          <a:schemeClr val="accent1"/>
+                        </a:fillRef>
+                        <a:effectRef idx="0">
+                          <a:schemeClr val="accent1"/>
+                        </a:effectRef>
+                        <a:fontRef idx="minor">
+                          <a:schemeClr val="lt1"/>
+                        </a:fontRef>
+                      </wps:style>
+                      <wps:txbx>
+                        <w:txbxContent>
+                          <w:p>
+                            <w:pPr>
+                              <w:jc w:val="center"/>
+                              <w:rPr>
+                                <w:rFonts w:ascii="Bauhaus 93" w:hAnsi="Bauhaus 93"/>
+                                <w:color w:val="F6C9FF"/>
+                                <w:sz w:val="32"/>
+                                <w:szCs w:val="32"/>
+                              </w:rPr>
+                            </w:pPr>
+                            <w:r>
+                              <w:rPr>
+                                <w:rFonts w:ascii="Bauhaus 93" w:hAnsi="Bauhaus 93"/>
+                                <w:color w:val="F6C9FF"/>
+                                <w:sz w:val="32"/>
+                                <w:szCs w:val="32"/>
+                              </w:rPr>
+                              <w:t>Score Collection + Highscore</w:t>
+                            </w:r>
+                          </w:p>
+                        </w:txbxContent>
+                      </wps:txbx>
+                      <wps:bodyPr rot="0" spcFirstLastPara="0" vertOverflow="overflow" horzOverflow="overflow" vert="horz" wrap="square" lIns="216000" tIns="216000" rIns="216000" bIns="216000" numCol="1" spcCol="0" rtlCol="0" fromWordArt="0" anchor="t" anchorCtr="0" forceAA="0" compatLnSpc="1">
+                        <a:prstTxWarp prst="textNoShape">
+                          <a:avLst/>
+                        </a:prstTxWarp>
+                        <a:noAutofit/>
+                      </wps:bodyPr>
+                    </wps:wsp>
+                  </a:graphicData>
+                </a:graphic>
+                <wp14:sizeRelH relativeFrom="margin">
+                  <wp14:pctWidth>0</wp14:pctWidth>
+                </wp14:sizeRelH>
+                <wp14:sizeRelV relativeFrom="margin">
+                  <wp14:pctHeight>0</wp14:pctHeight>
+                </wp14:sizeRelV>
+              </wp:anchor>
+            </w:drawing>
+          </mc:Choice>
+          <mc:Fallback>
+            <w:pict>
+              <v:rect w14:anchorId="01586278" id="Téglalap 195" o:spid="_x0000_s1057" style="position:absolute;margin-left:158.9pt;margin-top:19.7pt;width:127.5pt;height:127.5pt;z-index:251771904;visibility:visible;mso-wrap-style:square;mso-width-percent:0;mso-height-percent:0;mso-wrap-distance-left:9pt;mso-wrap-distance-top:0;mso-wrap-distance-right:9pt;mso-wrap-distance-bottom:0;mso-position-horizontal:absolute;mso-position-horizontal-relative:margin;mso-position-vertical:absolute;mso-position-vertical-relative:text;mso-width-percent:0;mso-height-percent:0;mso-width-relative:margin;mso-height-relative:margin;v-text-anchor:top" o:gfxdata="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" stroked="f" strokeweight="1pt">
+                <v:fill r:id="rId11" o:title="" recolor="t" rotate="t" type="frame"/>
+                <v:textbox inset="6mm,6mm,6mm,6mm">
+                  <w:txbxContent>
+                    <w:p>
+                      <w:pPr>
+                        <w:jc w:val="center"/>
+                        <w:rPr>
+                          <w:rFonts w:ascii="Bauhaus 93" w:hAnsi="Bauhaus 93"/>
+                          <w:color w:val="F6C9FF"/>
+                          <w:sz w:val="32"/>
+                          <w:szCs w:val="32"/>
+                        </w:rPr>
+                      </w:pPr>
+                      <w:r>
+                        <w:rPr>
+                          <w:rFonts w:ascii="Bauhaus 93" w:hAnsi="Bauhaus 93"/>
+                          <w:color w:val="F6C9FF"/>
+                          <w:sz w:val="32"/>
+                          <w:szCs w:val="32"/>
+                        </w:rPr>
+                        <w:t>Score Collection + Highscore</w:t>
+                      </w:r>
+                    </w:p>
+                  </w:txbxContent>
+                </v:textbox>
+                <w10:wrap anchorx="margin"/>
+              </v:rect>
+            </w:pict>
+          </mc:Fallback>
+        </mc:AlternateContent>
+      </w:r>
+      <w:r>
+        <w:rPr>
+          <w:noProof/>
+          <w:sz w:val="16"/>
+          <w:szCs w:val="16"/>
+        </w:rPr>
+        <mc:AlternateContent>
+          <mc:Choice Requires="wps">
+            <w:drawing>
+              <wp:anchor distT="0" distB="0" distL="114300" distR="114300" simplePos="0" relativeHeight="251769856" behindDoc="0" locked="0" layoutInCell="1" allowOverlap="1" wp14:anchorId="2BBFC1EF" wp14:editId="1CB7047B">
+                <wp:simplePos x="0" y="0"/>
+                <wp:positionH relativeFrom="margin">
+                  <wp:posOffset>2596168</wp:posOffset>
+                </wp:positionH>
+                <wp:positionV relativeFrom="paragraph">
+                  <wp:posOffset>-549390</wp:posOffset>
+                </wp:positionV>
+                <wp:extent cx="483237" cy="483237"/>
+                <wp:effectExtent l="0" t="0" r="0" b="0"/>
+                <wp:wrapNone/>
+                <wp:docPr id="194" name="Téglalap 194"/>
+                <wp:cNvGraphicFramePr/>
+                <a:graphic xmlns:a="http://schemas.openxmlformats.org/drawingml/2006/main">
+                  <a:graphicData uri="http://schemas.microsoft.com/office/word/2010/wordprocessingShape">
+                    <wps:wsp>
+                      <wps:cNvSpPr/>
+                      <wps:spPr>
+                        <a:xfrm rot="16200000">
+                          <a:off x="0" y="0"/>
+                          <a:ext cx="483237" cy="483237"/>
+                        </a:xfrm>
+                        <a:prstGeom prst="rect">
+                          <a:avLst/>
+                        </a:prstGeom>
+                        <a:blipFill dpi="0" rotWithShape="1">
+                          <a:blip r:embed="rId12" cstate="print">
+                            <a:extLst>
+                              <a:ext uri="{28A0092B-C50C-407E-A947-70E740481C1C}">
+                                <a14:useLocalDpi xmlns:a14="http://schemas.microsoft.com/office/drawing/2010/main" val="0"/>
+                              </a:ext>
+                            </a:extLst>
+                          </a:blip>
+                          <a:srcRect/>
+                          <a:stretch>
+                            <a:fillRect/>
+                          </a:stretch>
+                        </a:blipFill>
+                        <a:ln>
+                          <a:noFill/>
+                        </a:ln>
+                      </wps:spPr>
+                      <wps:style>
+                        <a:lnRef idx="2">
+                          <a:schemeClr val="accent1">
+                            <a:shade val="50000"/>
+                          </a:schemeClr>
+                        </a:lnRef>
+                        <a:fillRef idx="1">
+                          <a:schemeClr val="accent1"/>
+                        </a:fillRef>
+                        <a:effectRef idx="0">
+                          <a:schemeClr val="accent1"/>
+                        </a:effectRef>
+                        <a:fontRef idx="minor">
+                          <a:schemeClr val="lt1"/>
+                        </a:fontRef>
+                      </wps:style>
+                      <wps:bodyPr rot="0" spcFirstLastPara="0" vertOverflow="overflow" horzOverflow="overflow" vert="horz" wrap="square" lIns="91440" tIns="45720" rIns="91440" bIns="45720" numCol="1" spcCol="0" rtlCol="0" fromWordArt="0" anchor="ctr" anchorCtr="0" forceAA="0" compatLnSpc="1">
+                        <a:prstTxWarp prst="textNoShape">
+                          <a:avLst/>
+                        </a:prstTxWarp>
+                        <a:noAutofit/>
+                      </wps:bodyPr>
+                    </wps:wsp>
+                  </a:graphicData>
+                </a:graphic>
+                <wp14:sizeRelH relativeFrom="margin">
+                  <wp14:pctWidth>0</wp14:pctWidth>
+                </wp14:sizeRelH>
+                <wp14:sizeRelV relativeFrom="margin">
+                  <wp14:pctHeight>0</wp14:pctHeight>
+                </wp14:sizeRelV>
+              </wp:anchor>
+            </w:drawing>
+          </mc:Choice>
+          <mc:Fallback>
+            <w:pict>
+              <v:rect w14:anchorId="7A8106AF" id="Téglalap 194" o:spid="_x0000_s1026" style="position:absolute;margin-left:204.4pt;margin-top:-43.25pt;width:38.05pt;height:38.05pt;rotation:-90;z-index:251769856;visibility:visible;mso-wrap-style:square;mso-width-percent:0;mso-height-percent:0;mso-wrap-distance-left:9pt;mso-wrap-distance-top:0;mso-wrap-distance-right:9pt;mso-wrap-distance-bottom:0;mso-position-horizontal:absolute;mso-position-horizontal-relative:margin;mso-position-vertical:absolute;mso-position-vertical-relative:text;mso-width-percent:0;mso-height-percent:0;mso-width-relative:margin;mso-height-relative:margin;v-text-anchor:middle" o:gfxdata="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" stroked="f" strokeweight="1pt">
+                <v:fill r:id="rId15" o:title="" recolor="t" rotate="t" type="frame"/>
+                <w10:wrap anchorx="margin"/>
+              </v:rect>
+            </w:pict>
+          </mc:Fallback>
+        </mc:AlternateContent>
+      </w:r>
+      <w:r>
+        <w:rPr>
+          <w:noProof/>
+          <w:sz w:val="16"/>
+          <w:szCs w:val="16"/>
+        </w:rPr>
+        <mc:AlternateContent>
+          <mc:Choice Requires="wps">
+            <w:drawing>
+              <wp:anchor distT="0" distB="0" distL="114300" distR="114300" simplePos="0" relativeHeight="251776000" behindDoc="0" locked="0" layoutInCell="1" allowOverlap="1" wp14:anchorId="7F8335E9" wp14:editId="4A6A3435">
                 <wp:simplePos x="0" y="0"/>
                 <wp:positionH relativeFrom="margin">
                   <wp:posOffset>3856355</wp:posOffset>
@@ -12541,7 +14630,7 @@
           </mc:Choice>
           <mc:Fallback>
             <w:pict>
-              <v:rect w14:anchorId="7F8335E9" id="Téglalap 197" o:spid="_x0000_s1055" style="position:absolute;margin-left:303.65pt;margin-top:15.65pt;width:127.5pt;height:127.5pt;z-index:251776000;visibility:visible;mso-wrap-style:square;mso-width-percent:0;mso-height-percent:0;mso-wrap-distance-left:9pt;mso-wrap-distance-top:0;mso-wrap-distance-right:9pt;mso-wrap-distance-bottom:0;mso-position-horizontal:absolute;mso-position-horizontal-relative:margin;mso-position-vertical:absolute;mso-position-vertical-relative:text;mso-width-percent:0;mso-height-percent:0;mso-width-relative:margin;mso-height-relative:margin;v-text-anchor:top" o:gfxdata="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" stroked="f" strokeweight="1pt">
+              <v:rect w14:anchorId="7F8335E9" id="Téglalap 197" o:spid="_x0000_s1058" style="position:absolute;margin-left:303.65pt;margin-top:15.65pt;width:127.5pt;height:127.5pt;z-index:251776000;visibility:visible;mso-wrap-style:square;mso-width-percent:0;mso-height-percent:0;mso-wrap-distance-left:9pt;mso-wrap-distance-top:0;mso-wrap-distance-right:9pt;mso-wrap-distance-bottom:0;mso-position-horizontal:absolute;mso-position-horizontal-relative:margin;mso-position-vertical:absolute;mso-position-vertical-relative:text;mso-width-percent:0;mso-height-percent:0;mso-width-relative:margin;mso-height-relative:margin;v-text-anchor:top" o:gfxdata="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" stroked="f" strokeweight="1pt">
                 <v:fill r:id="rId11" o:title="" recolor="t" rotate="t" type="frame"/>
                 <v:textbox inset="6mm,6mm,6mm,6mm">
                   <w:txbxContent>
@@ -12593,247 +14682,6 @@
           </mc:Fallback>
         </mc:AlternateContent>
       </w:r>
-      <w:r>
-        <w:rPr>
-          <w:noProof/>
-          <w:sz w:val="16"/>
-          <w:szCs w:val="16"/>
-        </w:rPr>
-        <mc:AlternateContent>
-          <mc:Choice Requires="wps">
-            <w:drawing>
-              <wp:anchor distT="0" distB="0" distL="114300" distR="114300" simplePos="0" relativeHeight="251771904" behindDoc="0" locked="0" layoutInCell="1" allowOverlap="1" wp14:anchorId="01586278" wp14:editId="19A62050">
-                <wp:simplePos x="0" y="0"/>
-                <wp:positionH relativeFrom="margin">
-                  <wp:posOffset>147955</wp:posOffset>
-                </wp:positionH>
-                <wp:positionV relativeFrom="paragraph">
-                  <wp:posOffset>313055</wp:posOffset>
-                </wp:positionV>
-                <wp:extent cx="1619250" cy="1619250"/>
-                <wp:effectExtent l="0" t="0" r="0" b="0"/>
-                <wp:wrapNone/>
-                <wp:docPr id="195" name="Téglalap 195"/>
-                <wp:cNvGraphicFramePr/>
-                <a:graphic xmlns:a="http://schemas.openxmlformats.org/drawingml/2006/main">
-                  <a:graphicData uri="http://schemas.microsoft.com/office/word/2010/wordprocessingShape">
-                    <wps:wsp>
-                      <wps:cNvSpPr/>
-                      <wps:spPr>
-                        <a:xfrm>
-                          <a:off x="0" y="0"/>
-                          <a:ext cx="1619250" cy="1619250"/>
-                        </a:xfrm>
-                        <a:prstGeom prst="rect">
-                          <a:avLst/>
-                        </a:prstGeom>
-                        <a:blipFill dpi="0" rotWithShape="1">
-                          <a:blip r:embed="rId10" cstate="print">
-                            <a:extLst>
-                              <a:ext uri="{28A0092B-C50C-407E-A947-70E740481C1C}">
-                                <a14:useLocalDpi xmlns:a14="http://schemas.microsoft.com/office/drawing/2010/main" val="0"/>
-                              </a:ext>
-                            </a:extLst>
-                          </a:blip>
-                          <a:srcRect/>
-                          <a:stretch>
-                            <a:fillRect/>
-                          </a:stretch>
-                        </a:blipFill>
-                        <a:ln>
-                          <a:noFill/>
-                        </a:ln>
-                        <a:effectLst>
-                          <a:softEdge rad="0"/>
-                        </a:effectLst>
-                      </wps:spPr>
-                      <wps:style>
-                        <a:lnRef idx="2">
-                          <a:schemeClr val="accent1">
-                            <a:shade val="50000"/>
-                          </a:schemeClr>
-                        </a:lnRef>
-                        <a:fillRef idx="1">
-                          <a:schemeClr val="accent1"/>
-                        </a:fillRef>
-                        <a:effectRef idx="0">
-                          <a:schemeClr val="accent1"/>
-                        </a:effectRef>
-                        <a:fontRef idx="minor">
-                          <a:schemeClr val="lt1"/>
-                        </a:fontRef>
-                      </wps:style>
-                      <wps:txbx>
-                        <w:txbxContent>
-                          <w:p>
-                            <w:pPr>
-                              <w:jc w:val="center"/>
-                              <w:rPr>
-                                <w:rFonts w:ascii="Bauhaus 93" w:hAnsi="Bauhaus 93"/>
-                                <w:color w:val="F6C9FF"/>
-                                <w:sz w:val="32"/>
-                                <w:szCs w:val="32"/>
-                              </w:rPr>
-                            </w:pPr>
-                            <w:r>
-                              <w:rPr>
-                                <w:rFonts w:ascii="Bauhaus 93" w:hAnsi="Bauhaus 93"/>
-                                <w:color w:val="F6C9FF"/>
-                                <w:sz w:val="32"/>
-                                <w:szCs w:val="32"/>
-                              </w:rPr>
-                              <w:t>Score Collection + Highscore</w:t>
-                            </w:r>
-                          </w:p>
-                        </w:txbxContent>
-                      </wps:txbx>
-                      <wps:bodyPr rot="0" spcFirstLastPara="0" vertOverflow="overflow" horzOverflow="overflow" vert="horz" wrap="square" lIns="216000" tIns="216000" rIns="216000" bIns="216000" numCol="1" spcCol="0" rtlCol="0" fromWordArt="0" anchor="t" anchorCtr="0" forceAA="0" compatLnSpc="1">
-                        <a:prstTxWarp prst="textNoShape">
-                          <a:avLst/>
-                        </a:prstTxWarp>
-                        <a:noAutofit/>
-                      </wps:bodyPr>
-                    </wps:wsp>
-                  </a:graphicData>
-                </a:graphic>
-                <wp14:sizeRelH relativeFrom="margin">
-                  <wp14:pctWidth>0</wp14:pctWidth>
-                </wp14:sizeRelH>
-                <wp14:sizeRelV relativeFrom="margin">
-                  <wp14:pctHeight>0</wp14:pctHeight>
-                </wp14:sizeRelV>
-              </wp:anchor>
-            </w:drawing>
-          </mc:Choice>
-          <mc:Fallback>
-            <w:pict>
-              <v:rect w14:anchorId="01586278" id="Téglalap 195" o:spid="_x0000_s1056" style="position:absolute;margin-left:11.65pt;margin-top:24.65pt;width:127.5pt;height:127.5pt;z-index:251771904;visibility:visible;mso-wrap-style:square;mso-width-percent:0;mso-height-percent:0;mso-wrap-distance-left:9pt;mso-wrap-distance-top:0;mso-wrap-distance-right:9pt;mso-wrap-distance-bottom:0;mso-position-horizontal:absolute;mso-position-horizontal-relative:margin;mso-position-vertical:absolute;mso-position-vertical-relative:text;mso-width-percent:0;mso-height-percent:0;mso-width-relative:margin;mso-height-relative:margin;v-text-anchor:top" o:gfxdata="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" stroked="f" strokeweight="1pt">
-                <v:fill r:id="rId11" o:title="" recolor="t" rotate="t" type="frame"/>
-                <v:textbox inset="6mm,6mm,6mm,6mm">
-                  <w:txbxContent>
-                    <w:p>
-                      <w:pPr>
-                        <w:jc w:val="center"/>
-                        <w:rPr>
-                          <w:rFonts w:ascii="Bauhaus 93" w:hAnsi="Bauhaus 93"/>
-                          <w:color w:val="F6C9FF"/>
-                          <w:sz w:val="32"/>
-                          <w:szCs w:val="32"/>
-                        </w:rPr>
-                      </w:pPr>
-                      <w:r>
-                        <w:rPr>
-                          <w:rFonts w:ascii="Bauhaus 93" w:hAnsi="Bauhaus 93"/>
-                          <w:color w:val="F6C9FF"/>
-                          <w:sz w:val="32"/>
-                          <w:szCs w:val="32"/>
-                        </w:rPr>
-                        <w:t>Score Collection + Highscore</w:t>
-                      </w:r>
-                    </w:p>
-                  </w:txbxContent>
-                </v:textbox>
-                <w10:wrap anchorx="margin"/>
-              </v:rect>
-            </w:pict>
-          </mc:Fallback>
-        </mc:AlternateContent>
-      </w:r>
-      <w:r>
-        <w:rPr>
-          <w:noProof/>
-          <w:sz w:val="16"/>
-          <w:szCs w:val="16"/>
-        </w:rPr>
-        <mc:AlternateContent>
-          <mc:Choice Requires="wps">
-            <w:drawing>
-              <wp:anchor distT="0" distB="0" distL="114300" distR="114300" simplePos="0" relativeHeight="251769856" behindDoc="0" locked="0" layoutInCell="1" allowOverlap="1" wp14:anchorId="2BBFC1EF" wp14:editId="1943E825">
-                <wp:simplePos x="0" y="0"/>
-                <wp:positionH relativeFrom="margin">
-                  <wp:posOffset>725806</wp:posOffset>
-                </wp:positionH>
-                <wp:positionV relativeFrom="paragraph">
-                  <wp:posOffset>-487046</wp:posOffset>
-                </wp:positionV>
-                <wp:extent cx="483237" cy="483237"/>
-                <wp:effectExtent l="0" t="0" r="0" b="0"/>
-                <wp:wrapNone/>
-                <wp:docPr id="194" name="Téglalap 194"/>
-                <wp:cNvGraphicFramePr/>
-                <a:graphic xmlns:a="http://schemas.openxmlformats.org/drawingml/2006/main">
-                  <a:graphicData uri="http://schemas.microsoft.com/office/word/2010/wordprocessingShape">
-                    <wps:wsp>
-                      <wps:cNvSpPr/>
-                      <wps:spPr>
-                        <a:xfrm rot="16200000">
-                          <a:off x="0" y="0"/>
-                          <a:ext cx="483237" cy="483237"/>
-                        </a:xfrm>
-                        <a:prstGeom prst="rect">
-                          <a:avLst/>
-                        </a:prstGeom>
-                        <a:blipFill dpi="0" rotWithShape="1">
-                          <a:blip r:embed="rId12" cstate="print">
-                            <a:extLst>
-                              <a:ext uri="{28A0092B-C50C-407E-A947-70E740481C1C}">
-                                <a14:useLocalDpi xmlns:a14="http://schemas.microsoft.com/office/drawing/2010/main" val="0"/>
-                              </a:ext>
-                            </a:extLst>
-                          </a:blip>
-                          <a:srcRect/>
-                          <a:stretch>
-                            <a:fillRect/>
-                          </a:stretch>
-                        </a:blipFill>
-                        <a:ln>
-                          <a:noFill/>
-                        </a:ln>
-                      </wps:spPr>
-                      <wps:style>
-                        <a:lnRef idx="2">
-                          <a:schemeClr val="accent1">
-                            <a:shade val="50000"/>
-                          </a:schemeClr>
-                        </a:lnRef>
-                        <a:fillRef idx="1">
-                          <a:schemeClr val="accent1"/>
-                        </a:fillRef>
-                        <a:effectRef idx="0">
-                          <a:schemeClr val="accent1"/>
-                        </a:effectRef>
-                        <a:fontRef idx="minor">
-                          <a:schemeClr val="lt1"/>
-                        </a:fontRef>
-                      </wps:style>
-                      <wps:bodyPr rot="0" spcFirstLastPara="0" vertOverflow="overflow" horzOverflow="overflow" vert="horz" wrap="square" lIns="91440" tIns="45720" rIns="91440" bIns="45720" numCol="1" spcCol="0" rtlCol="0" fromWordArt="0" anchor="ctr" anchorCtr="0" forceAA="0" compatLnSpc="1">
-                        <a:prstTxWarp prst="textNoShape">
-                          <a:avLst/>
-                        </a:prstTxWarp>
-                        <a:noAutofit/>
-                      </wps:bodyPr>
-                    </wps:wsp>
-                  </a:graphicData>
-                </a:graphic>
-                <wp14:sizeRelH relativeFrom="margin">
-                  <wp14:pctWidth>0</wp14:pctWidth>
-                </wp14:sizeRelH>
-                <wp14:sizeRelV relativeFrom="margin">
-                  <wp14:pctHeight>0</wp14:pctHeight>
-                </wp14:sizeRelV>
-              </wp:anchor>
-            </w:drawing>
-          </mc:Choice>
-          <mc:Fallback>
-            <w:pict>
-              <v:rect w14:anchorId="43240EA3" id="Téglalap 194" o:spid="_x0000_s1026" style="position:absolute;margin-left:57.15pt;margin-top:-38.35pt;width:38.05pt;height:38.05pt;rotation:-90;z-index:251769856;visibility:visible;mso-wrap-style:square;mso-width-percent:0;mso-height-percent:0;mso-wrap-distance-left:9pt;mso-wrap-distance-top:0;mso-wrap-distance-right:9pt;mso-wrap-distance-bottom:0;mso-position-horizontal:absolute;mso-position-horizontal-relative:margin;mso-position-vertical:absolute;mso-position-vertical-relative:text;mso-width-percent:0;mso-height-percent:0;mso-width-relative:margin;mso-height-relative:margin;v-text-anchor:middle" o:gfxdata="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" stroked="f" strokeweight="1pt">
-                <v:fill r:id="rId13" o:title="" recolor="t" rotate="t" type="frame"/>
-                <w10:wrap anchorx="margin"/>
-              </v:rect>
-            </w:pict>
-          </mc:Fallback>
-        </mc:AlternateContent>
-      </w:r>
     </w:p>
     <w:p>
       <w:pPr>
@@ -12873,7 +14721,7 @@
           <w:szCs w:val="40"/>
         </w:rPr>
         <w:drawing>
-          <wp:anchor distT="0" distB="0" distL="114300" distR="114300" simplePos="0" relativeHeight="251860992" behindDoc="0" locked="0" layoutInCell="1" allowOverlap="1" wp14:anchorId="270EFB18" wp14:editId="4499D2E6">
+          <wp:anchor distT="0" distB="0" distL="114300" distR="114300" simplePos="0" relativeHeight="251860992" behindDoc="0" locked="0" layoutInCell="1" allowOverlap="1" wp14:anchorId="270EFB18" wp14:editId="469E2CEA">
             <wp:simplePos x="0" y="0"/>
             <wp:positionH relativeFrom="column">
               <wp:posOffset>4532728</wp:posOffset>
@@ -12927,101 +14775,6 @@
             </wp14:sizeRelV>
           </wp:anchor>
         </w:drawing>
-      </w:r>
-      <w:r>
-        <w:rPr>
-          <w:noProof/>
-          <w:sz w:val="16"/>
-          <w:szCs w:val="16"/>
-        </w:rPr>
-        <mc:AlternateContent>
-          <mc:Choice Requires="wps">
-            <w:drawing>
-              <wp:anchor distT="0" distB="0" distL="114300" distR="114300" simplePos="0" relativeHeight="251780096" behindDoc="0" locked="0" layoutInCell="1" allowOverlap="1" wp14:anchorId="798D8296" wp14:editId="63F32794">
-                <wp:simplePos x="0" y="0"/>
-                <wp:positionH relativeFrom="margin">
-                  <wp:posOffset>1595755</wp:posOffset>
-                </wp:positionH>
-                <wp:positionV relativeFrom="paragraph">
-                  <wp:posOffset>501015</wp:posOffset>
-                </wp:positionV>
-                <wp:extent cx="483235" cy="483235"/>
-                <wp:effectExtent l="114300" t="114300" r="88265" b="107315"/>
-                <wp:wrapNone/>
-                <wp:docPr id="199" name="Téglalap 199"/>
-                <wp:cNvGraphicFramePr/>
-                <a:graphic xmlns:a="http://schemas.openxmlformats.org/drawingml/2006/main">
-                  <a:graphicData uri="http://schemas.microsoft.com/office/word/2010/wordprocessingShape">
-                    <wps:wsp>
-                      <wps:cNvSpPr/>
-                      <wps:spPr>
-                        <a:xfrm rot="13822338">
-                          <a:off x="0" y="0"/>
-                          <a:ext cx="483235" cy="483235"/>
-                        </a:xfrm>
-                        <a:prstGeom prst="rect">
-                          <a:avLst/>
-                        </a:prstGeom>
-                        <a:blipFill dpi="0" rotWithShape="1">
-                          <a:blip r:embed="rId12" cstate="print">
-                            <a:extLst>
-                              <a:ext uri="{28A0092B-C50C-407E-A947-70E740481C1C}">
-                                <a14:useLocalDpi xmlns:a14="http://schemas.microsoft.com/office/drawing/2010/main" val="0"/>
-                              </a:ext>
-                            </a:extLst>
-                          </a:blip>
-                          <a:srcRect/>
-                          <a:stretch>
-                            <a:fillRect/>
-                          </a:stretch>
-                        </a:blipFill>
-                        <a:ln>
-                          <a:noFill/>
-                        </a:ln>
-                      </wps:spPr>
-                      <wps:style>
-                        <a:lnRef idx="2">
-                          <a:schemeClr val="accent1">
-                            <a:shade val="50000"/>
-                          </a:schemeClr>
-                        </a:lnRef>
-                        <a:fillRef idx="1">
-                          <a:schemeClr val="accent1"/>
-                        </a:fillRef>
-                        <a:effectRef idx="0">
-                          <a:schemeClr val="accent1"/>
-                        </a:effectRef>
-                        <a:fontRef idx="minor">
-                          <a:schemeClr val="lt1"/>
-                        </a:fontRef>
-                      </wps:style>
-                      <wps:bodyPr rot="0" spcFirstLastPara="0" vertOverflow="overflow" horzOverflow="overflow" vert="horz" wrap="square" lIns="91440" tIns="45720" rIns="91440" bIns="45720" numCol="1" spcCol="0" rtlCol="0" fromWordArt="0" anchor="ctr" anchorCtr="0" forceAA="0" compatLnSpc="1">
-                        <a:prstTxWarp prst="textNoShape">
-                          <a:avLst/>
-                        </a:prstTxWarp>
-                        <a:noAutofit/>
-                      </wps:bodyPr>
-                    </wps:wsp>
-                  </a:graphicData>
-                </a:graphic>
-                <wp14:sizeRelH relativeFrom="margin">
-                  <wp14:pctWidth>0</wp14:pctWidth>
-                </wp14:sizeRelH>
-                <wp14:sizeRelV relativeFrom="margin">
-                  <wp14:pctHeight>0</wp14:pctHeight>
-                </wp14:sizeRelV>
-              </wp:anchor>
-            </w:drawing>
-          </mc:Choice>
-          <mc:Fallback>
-            <w:pict>
-              <v:rect w14:anchorId="1D283355" id="Téglalap 199" o:spid="_x0000_s1026" style="position:absolute;margin-left:125.65pt;margin-top:39.45pt;width:38.05pt;height:38.05pt;rotation:-8495281fd;z-index:251780096;visibility:visible;mso-wrap-style:square;mso-width-percent:0;mso-height-percent:0;mso-wrap-distance-left:9pt;mso-wrap-distance-top:0;mso-wrap-distance-right:9pt;mso-wrap-distance-bottom:0;mso-position-horizontal:absolute;mso-position-horizontal-relative:margin;mso-position-vertical:absolute;mso-position-vertical-relative:text;mso-width-percent:0;mso-height-percent:0;mso-width-relative:margin;mso-height-relative:margin;v-text-anchor:middle" o:gfxdata="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" stroked="f" strokeweight="1pt">
-                <v:fill r:id="rId13" o:title="" recolor="t" rotate="t" type="frame"/>
-                <w10:wrap anchorx="margin"/>
-              </v:rect>
-            </w:pict>
-          </mc:Fallback>
-        </mc:AlternateContent>
       </w:r>
       <w:r>
         <w:rPr>
@@ -13128,6 +14881,101 @@
           <w:szCs w:val="40"/>
         </w:rPr>
       </w:pPr>
+      <w:r>
+        <w:rPr>
+          <w:noProof/>
+          <w:sz w:val="16"/>
+          <w:szCs w:val="16"/>
+        </w:rPr>
+        <mc:AlternateContent>
+          <mc:Choice Requires="wps">
+            <w:drawing>
+              <wp:anchor distT="0" distB="0" distL="114300" distR="114300" simplePos="0" relativeHeight="251780096" behindDoc="0" locked="0" layoutInCell="1" allowOverlap="1" wp14:anchorId="798D8296" wp14:editId="26A8EAF5">
+                <wp:simplePos x="0" y="0"/>
+                <wp:positionH relativeFrom="margin">
+                  <wp:posOffset>2627918</wp:posOffset>
+                </wp:positionH>
+                <wp:positionV relativeFrom="paragraph">
+                  <wp:posOffset>8332</wp:posOffset>
+                </wp:positionV>
+                <wp:extent cx="483235" cy="483235"/>
+                <wp:effectExtent l="0" t="0" r="0" b="0"/>
+                <wp:wrapNone/>
+                <wp:docPr id="199" name="Téglalap 199"/>
+                <wp:cNvGraphicFramePr/>
+                <a:graphic xmlns:a="http://schemas.openxmlformats.org/drawingml/2006/main">
+                  <a:graphicData uri="http://schemas.microsoft.com/office/word/2010/wordprocessingShape">
+                    <wps:wsp>
+                      <wps:cNvSpPr/>
+                      <wps:spPr>
+                        <a:xfrm rot="16200000">
+                          <a:off x="0" y="0"/>
+                          <a:ext cx="483235" cy="483235"/>
+                        </a:xfrm>
+                        <a:prstGeom prst="rect">
+                          <a:avLst/>
+                        </a:prstGeom>
+                        <a:blipFill dpi="0" rotWithShape="1">
+                          <a:blip r:embed="rId12" cstate="print">
+                            <a:extLst>
+                              <a:ext uri="{28A0092B-C50C-407E-A947-70E740481C1C}">
+                                <a14:useLocalDpi xmlns:a14="http://schemas.microsoft.com/office/drawing/2010/main" val="0"/>
+                              </a:ext>
+                            </a:extLst>
+                          </a:blip>
+                          <a:srcRect/>
+                          <a:stretch>
+                            <a:fillRect/>
+                          </a:stretch>
+                        </a:blipFill>
+                        <a:ln>
+                          <a:noFill/>
+                        </a:ln>
+                      </wps:spPr>
+                      <wps:style>
+                        <a:lnRef idx="2">
+                          <a:schemeClr val="accent1">
+                            <a:shade val="50000"/>
+                          </a:schemeClr>
+                        </a:lnRef>
+                        <a:fillRef idx="1">
+                          <a:schemeClr val="accent1"/>
+                        </a:fillRef>
+                        <a:effectRef idx="0">
+                          <a:schemeClr val="accent1"/>
+                        </a:effectRef>
+                        <a:fontRef idx="minor">
+                          <a:schemeClr val="lt1"/>
+                        </a:fontRef>
+                      </wps:style>
+                      <wps:bodyPr rot="0" spcFirstLastPara="0" vertOverflow="overflow" horzOverflow="overflow" vert="horz" wrap="square" lIns="91440" tIns="45720" rIns="91440" bIns="45720" numCol="1" spcCol="0" rtlCol="0" fromWordArt="0" anchor="ctr" anchorCtr="0" forceAA="0" compatLnSpc="1">
+                        <a:prstTxWarp prst="textNoShape">
+                          <a:avLst/>
+                        </a:prstTxWarp>
+                        <a:noAutofit/>
+                      </wps:bodyPr>
+                    </wps:wsp>
+                  </a:graphicData>
+                </a:graphic>
+                <wp14:sizeRelH relativeFrom="margin">
+                  <wp14:pctWidth>0</wp14:pctWidth>
+                </wp14:sizeRelH>
+                <wp14:sizeRelV relativeFrom="margin">
+                  <wp14:pctHeight>0</wp14:pctHeight>
+                </wp14:sizeRelV>
+              </wp:anchor>
+            </w:drawing>
+          </mc:Choice>
+          <mc:Fallback>
+            <w:pict>
+              <v:rect w14:anchorId="04209C6A" id="Téglalap 199" o:spid="_x0000_s1026" style="position:absolute;margin-left:206.9pt;margin-top:.65pt;width:38.05pt;height:38.05pt;rotation:-90;z-index:251780096;visibility:visible;mso-wrap-style:square;mso-width-percent:0;mso-height-percent:0;mso-wrap-distance-left:9pt;mso-wrap-distance-top:0;mso-wrap-distance-right:9pt;mso-wrap-distance-bottom:0;mso-position-horizontal:absolute;mso-position-horizontal-relative:margin;mso-position-vertical:absolute;mso-position-vertical-relative:text;mso-width-percent:0;mso-height-percent:0;mso-width-relative:margin;mso-height-relative:margin;v-text-anchor:middle" o:gfxdata="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" stroked="f" strokeweight="1pt">
+                <v:fill r:id="rId15" o:title="" recolor="t" rotate="t" type="frame"/>
+                <w10:wrap anchorx="margin"/>
+              </v:rect>
+            </w:pict>
+          </mc:Fallback>
+        </mc:AlternateContent>
+      </w:r>
     </w:p>
     <w:p>
       <w:pPr>
@@ -13272,7 +15120,7 @@
           </mc:Choice>
           <mc:Fallback>
             <w:pict>
-              <v:rect w14:anchorId="77235F10" id="Téglalap 198" o:spid="_x0000_s1057" style="position:absolute;margin-left:166.55pt;margin-top:7.05pt;width:127.5pt;height:127.5pt;z-index:251778048;visibility:visible;mso-wrap-style:square;mso-width-percent:0;mso-height-percent:0;mso-wrap-distance-left:9pt;mso-wrap-distance-top:0;mso-wrap-distance-right:9pt;mso-wrap-distance-bottom:0;mso-position-horizontal:absolute;mso-position-horizontal-relative:margin;mso-position-vertical:absolute;mso-position-vertical-relative:text;mso-width-percent:0;mso-height-percent:0;mso-width-relative:margin;mso-height-relative:margin;v-text-anchor:top" o:gfxdata="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" stroked="f" strokeweight="1pt">
+              <v:rect w14:anchorId="77235F10" id="Téglalap 198" o:spid="_x0000_s1059" style="position:absolute;margin-left:166.55pt;margin-top:7.05pt;width:127.5pt;height:127.5pt;z-index:251778048;visibility:visible;mso-wrap-style:square;mso-width-percent:0;mso-height-percent:0;mso-wrap-distance-left:9pt;mso-wrap-distance-top:0;mso-wrap-distance-right:9pt;mso-wrap-distance-bottom:0;mso-position-horizontal:absolute;mso-position-horizontal-relative:margin;mso-position-vertical:absolute;mso-position-vertical-relative:text;mso-width-percent:0;mso-height-percent:0;mso-width-relative:margin;mso-height-relative:margin;v-text-anchor:top" o:gfxdata="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" stroked="f" strokeweight="1pt">
                 <v:fill r:id="rId11" o:title="" recolor="t" rotate="t" type="frame"/>
                 <v:textbox inset="6mm,6mm,6mm,6mm">
                   <w:txbxContent>
@@ -13542,7 +15390,7 @@
           </mc:Choice>
           <mc:Fallback>
             <w:pict>
-              <v:rect w14:anchorId="18E0C074" id="Téglalap 206" o:spid="_x0000_s1058" style="position:absolute;margin-left:347.7pt;margin-top:17.85pt;width:127.5pt;height:127.5pt;z-index:251794432;visibility:visible;mso-wrap-style:square;mso-width-percent:0;mso-height-percent:0;mso-wrap-distance-left:9pt;mso-wrap-distance-top:0;mso-wrap-distance-right:9pt;mso-wrap-distance-bottom:0;mso-position-horizontal:absolute;mso-position-horizontal-relative:margin;mso-position-vertical:absolute;mso-position-vertical-relative:text;mso-width-percent:0;mso-height-percent:0;mso-width-relative:margin;mso-height-relative:margin;v-text-anchor:top" o:gfxdata="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" stroked="f" strokeweight="1pt">
+              <v:rect w14:anchorId="18E0C074" id="Téglalap 206" o:spid="_x0000_s1060" style="position:absolute;margin-left:347.7pt;margin-top:17.85pt;width:127.5pt;height:127.5pt;z-index:251794432;visibility:visible;mso-wrap-style:square;mso-width-percent:0;mso-height-percent:0;mso-wrap-distance-left:9pt;mso-wrap-distance-top:0;mso-wrap-distance-right:9pt;mso-wrap-distance-bottom:0;mso-position-horizontal:absolute;mso-position-horizontal-relative:margin;mso-position-vertical:absolute;mso-position-vertical-relative:text;mso-width-percent:0;mso-height-percent:0;mso-width-relative:margin;mso-height-relative:margin;v-text-anchor:top" o:gfxdata="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" stroked="f" strokeweight="1pt">
                 <v:fill r:id="rId11" o:title="" recolor="t" rotate="t" type="frame"/>
                 <v:textbox inset="6mm,6mm,6mm,6mm">
                   <w:txbxContent>
@@ -13688,7 +15536,7 @@
           </mc:Choice>
           <mc:Fallback>
             <w:pict>
-              <v:rect w14:anchorId="0905B002" id="Téglalap 200" o:spid="_x0000_s1059" style="position:absolute;margin-left:0;margin-top:21.45pt;width:127.5pt;height:127.5pt;z-index:251782144;visibility:visible;mso-wrap-style:square;mso-width-percent:0;mso-height-percent:0;mso-wrap-distance-left:9pt;mso-wrap-distance-top:0;mso-wrap-distance-right:9pt;mso-wrap-distance-bottom:0;mso-position-horizontal:center;mso-position-horizontal-relative:margin;mso-position-vertical:absolute;mso-position-vertical-relative:text;mso-width-percent:0;mso-height-percent:0;mso-width-relative:margin;mso-height-relative:margin;v-text-anchor:top" o:gfxdata="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" stroked="f" strokeweight="1pt">
+              <v:rect w14:anchorId="0905B002" id="Téglalap 200" o:spid="_x0000_s1061" style="position:absolute;margin-left:0;margin-top:21.45pt;width:127.5pt;height:127.5pt;z-index:251782144;visibility:visible;mso-wrap-style:square;mso-width-percent:0;mso-height-percent:0;mso-wrap-distance-left:9pt;mso-wrap-distance-top:0;mso-wrap-distance-right:9pt;mso-wrap-distance-bottom:0;mso-position-horizontal:center;mso-position-horizontal-relative:margin;mso-position-vertical:absolute;mso-position-vertical-relative:text;mso-width-percent:0;mso-height-percent:0;mso-width-relative:margin;mso-height-relative:margin;v-text-anchor:top" o:gfxdata="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" stroked="f" strokeweight="1pt">
                 <v:fill r:id="rId11" o:title="" recolor="t" rotate="t" type="frame"/>
                 <v:textbox inset="6mm,6mm,6mm,6mm">
                   <w:txbxContent>
@@ -14054,7 +15902,7 @@
           </mc:Choice>
           <mc:Fallback>
             <w:pict>
-              <v:rect w14:anchorId="054B2B3A" id="Téglalap 205" o:spid="_x0000_s1060" style="position:absolute;margin-left:1.6pt;margin-top:8.3pt;width:127.5pt;height:127.5pt;z-index:251792384;visibility:visible;mso-wrap-style:square;mso-width-percent:0;mso-height-percent:0;mso-wrap-distance-left:9pt;mso-wrap-distance-top:0;mso-wrap-distance-right:9pt;mso-wrap-distance-bottom:0;mso-position-horizontal:absolute;mso-position-horizontal-relative:margin;mso-position-vertical:absolute;mso-position-vertical-relative:text;mso-width-percent:0;mso-height-percent:0;mso-width-relative:margin;mso-height-relative:margin;v-text-anchor:top" o:gfxdata="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" stroked="f" strokeweight="1pt">
+              <v:rect w14:anchorId="054B2B3A" id="Téglalap 205" o:spid="_x0000_s1062" style="position:absolute;margin-left:1.6pt;margin-top:8.3pt;width:127.5pt;height:127.5pt;z-index:251792384;visibility:visible;mso-wrap-style:square;mso-width-percent:0;mso-height-percent:0;mso-wrap-distance-left:9pt;mso-wrap-distance-top:0;mso-wrap-distance-right:9pt;mso-wrap-distance-bottom:0;mso-position-horizontal:absolute;mso-position-horizontal-relative:margin;mso-position-vertical:absolute;mso-position-vertical-relative:text;mso-width-percent:0;mso-height-percent:0;mso-width-relative:margin;mso-height-relative:margin;v-text-anchor:top" o:gfxdata="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" stroked="f" strokeweight="1pt">
                 <v:fill r:id="rId11" o:title="" recolor="t" rotate="t" type="frame"/>
                 <v:textbox inset="6mm,6mm,6mm,6mm">
                   <w:txbxContent>
@@ -14410,7 +16258,7 @@
           </mc:Choice>
           <mc:Fallback>
             <w:pict>
-              <v:rect w14:anchorId="2B9F0DF0" id="Téglalap 207" o:spid="_x0000_s1061" style="position:absolute;margin-left:351pt;margin-top:18.75pt;width:127.5pt;height:127.5pt;z-index:251796480;visibility:visible;mso-wrap-style:square;mso-width-percent:0;mso-height-percent:0;mso-wrap-distance-left:9pt;mso-wrap-distance-top:0;mso-wrap-distance-right:9pt;mso-wrap-distance-bottom:0;mso-position-horizontal:absolute;mso-position-horizontal-relative:margin;mso-position-vertical:absolute;mso-position-vertical-relative:text;mso-width-percent:0;mso-height-percent:0;mso-width-relative:margin;mso-height-relative:margin;v-text-anchor:top" o:gfxdata="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" stroked="f" strokeweight="1pt">
+              <v:rect w14:anchorId="2B9F0DF0" id="Téglalap 207" o:spid="_x0000_s1063" style="position:absolute;margin-left:351pt;margin-top:18.75pt;width:127.5pt;height:127.5pt;z-index:251796480;visibility:visible;mso-wrap-style:square;mso-width-percent:0;mso-height-percent:0;mso-wrap-distance-left:9pt;mso-wrap-distance-top:0;mso-wrap-distance-right:9pt;mso-wrap-distance-bottom:0;mso-position-horizontal:absolute;mso-position-horizontal-relative:margin;mso-position-vertical:absolute;mso-position-vertical-relative:text;mso-width-percent:0;mso-height-percent:0;mso-width-relative:margin;mso-height-relative:margin;v-text-anchor:top" o:gfxdata="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" stroked="f" strokeweight="1pt">
                 <v:fill r:id="rId11" o:title="" recolor="t" rotate="t" type="frame"/>
                 <v:textbox inset="6mm,6mm,6mm,6mm">
                   <w:txbxContent>
@@ -14576,7 +16424,7 @@
           </mc:Choice>
           <mc:Fallback>
             <w:pict>
-              <v:rect w14:anchorId="021ECFBD" id="Téglalap 202" o:spid="_x0000_s1062" style="position:absolute;margin-left:0;margin-top:18.85pt;width:127.5pt;height:127.5pt;z-index:251786240;visibility:visible;mso-wrap-style:square;mso-width-percent:0;mso-height-percent:0;mso-wrap-distance-left:9pt;mso-wrap-distance-top:0;mso-wrap-distance-right:9pt;mso-wrap-distance-bottom:0;mso-position-horizontal:center;mso-position-horizontal-relative:margin;mso-position-vertical:absolute;mso-position-vertical-relative:text;mso-width-percent:0;mso-height-percent:0;mso-width-relative:margin;mso-height-relative:margin;v-text-anchor:top" o:gfxdata="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" stroked="f" strokeweight="1pt">
+              <v:rect w14:anchorId="021ECFBD" id="Téglalap 202" o:spid="_x0000_s1064" style="position:absolute;margin-left:0;margin-top:18.85pt;width:127.5pt;height:127.5pt;z-index:251786240;visibility:visible;mso-wrap-style:square;mso-width-percent:0;mso-height-percent:0;mso-wrap-distance-left:9pt;mso-wrap-distance-top:0;mso-wrap-distance-right:9pt;mso-wrap-distance-bottom:0;mso-position-horizontal:center;mso-position-horizontal-relative:margin;mso-position-vertical:absolute;mso-position-vertical-relative:text;mso-width-percent:0;mso-height-percent:0;mso-width-relative:margin;mso-height-relative:margin;v-text-anchor:top" o:gfxdata="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" stroked="f" strokeweight="1pt">
                 <v:fill r:id="rId11" o:title="" recolor="t" rotate="t" type="frame"/>
                 <v:textbox inset="6mm,6mm,6mm,6mm">
                   <w:txbxContent>
@@ -14689,7 +16537,7 @@
                     <pic:cNvPicPr/>
                   </pic:nvPicPr>
                   <pic:blipFill>
-                    <a:blip r:embed="rId19" cstate="print">
+                    <a:blip r:embed="rId20" cstate="print">
                       <a:extLst>
                         <a:ext uri="{28A0092B-C50C-407E-A947-70E740481C1C}">
                           <a14:useLocalDpi xmlns:a14="http://schemas.microsoft.com/office/drawing/2010/main" val="0"/>
@@ -14835,7 +16683,7 @@
           </mc:Choice>
           <mc:Fallback>
             <w:pict>
-              <v:rect w14:anchorId="64F7D7B3" id="Téglalap 247" o:spid="_x0000_s1063" style="position:absolute;margin-left:0;margin-top:557.05pt;width:140.4pt;height:140.4pt;z-index:251871232;visibility:visible;mso-wrap-style:square;mso-width-percent:0;mso-height-percent:0;mso-wrap-distance-left:9pt;mso-wrap-distance-top:0;mso-wrap-distance-right:9pt;mso-wrap-distance-bottom:0;mso-position-horizontal:center;mso-position-horizontal-relative:margin;mso-position-vertical:absolute;mso-position-vertical-relative:text;mso-width-percent:0;mso-height-percent:0;mso-width-relative:margin;mso-height-relative:margin;v-text-anchor:top" o:gfxdata="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" stroked="f" strokeweight="1pt">
+              <v:rect w14:anchorId="64F7D7B3" id="Téglalap 247" o:spid="_x0000_s1065" style="position:absolute;margin-left:0;margin-top:557.05pt;width:140.4pt;height:140.4pt;z-index:251871232;visibility:visible;mso-wrap-style:square;mso-width-percent:0;mso-height-percent:0;mso-wrap-distance-left:9pt;mso-wrap-distance-top:0;mso-wrap-distance-right:9pt;mso-wrap-distance-bottom:0;mso-position-horizontal:center;mso-position-horizontal-relative:margin;mso-position-vertical:absolute;mso-position-vertical-relative:text;mso-width-percent:0;mso-height-percent:0;mso-width-relative:margin;mso-height-relative:margin;v-text-anchor:top" o:gfxdata="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" stroked="f" strokeweight="1pt">
                 <v:fill r:id="rId11" o:title="" recolor="t" rotate="t" type="frame"/>
                 <v:textbox inset="6mm,6mm,6mm,6mm">
                   <w:txbxContent>
@@ -15076,7 +16924,7 @@
           </mc:Choice>
           <mc:Fallback>
             <w:pict>
-              <v:rect w14:anchorId="6B1B9C38" id="Téglalap 246" o:spid="_x0000_s1064" style="position:absolute;margin-left:178.05pt;margin-top:377.35pt;width:97.2pt;height:97.2pt;z-index:251869184;visibility:visible;mso-wrap-style:square;mso-width-percent:0;mso-height-percent:0;mso-wrap-distance-left:9pt;mso-wrap-distance-top:0;mso-wrap-distance-right:9pt;mso-wrap-distance-bottom:0;mso-position-horizontal:absolute;mso-position-horizontal-relative:margin;mso-position-vertical:absolute;mso-position-vertical-relative:text;mso-width-percent:0;mso-height-percent:0;mso-width-relative:margin;mso-height-relative:margin;v-text-anchor:top" o:gfxdata="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" stroked="f" strokeweight="1pt">
+              <v:rect w14:anchorId="6B1B9C38" id="Téglalap 246" o:spid="_x0000_s1066" style="position:absolute;margin-left:178.05pt;margin-top:377.35pt;width:97.2pt;height:97.2pt;z-index:251869184;visibility:visible;mso-wrap-style:square;mso-width-percent:0;mso-height-percent:0;mso-wrap-distance-left:9pt;mso-wrap-distance-top:0;mso-wrap-distance-right:9pt;mso-wrap-distance-bottom:0;mso-position-horizontal:absolute;mso-position-horizontal-relative:margin;mso-position-vertical:absolute;mso-position-vertical-relative:text;mso-width-percent:0;mso-height-percent:0;mso-width-relative:margin;mso-height-relative:margin;v-text-anchor:top" o:gfxdata="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" stroked="f" strokeweight="1pt">
                 <v:fill r:id="rId11" o:title="" recolor="t" rotate="t" type="frame"/>
                 <v:textbox inset="6mm,6mm,6mm,6mm">
                   <w:txbxContent>
@@ -15357,7 +17205,7 @@
           </mc:Choice>
           <mc:Fallback>
             <w:pict>
-              <v:rect w14:anchorId="5C8CF862" id="Téglalap 245" o:spid="_x0000_s1065" style="position:absolute;margin-left:163.05pt;margin-top:164.65pt;width:127.5pt;height:127.5pt;z-index:251867136;visibility:visible;mso-wrap-style:square;mso-width-percent:0;mso-height-percent:0;mso-wrap-distance-left:9pt;mso-wrap-distance-top:0;mso-wrap-distance-right:9pt;mso-wrap-distance-bottom:0;mso-position-horizontal:absolute;mso-position-horizontal-relative:margin;mso-position-vertical:absolute;mso-position-vertical-relative:text;mso-width-percent:0;mso-height-percent:0;mso-width-relative:margin;mso-height-relative:margin;v-text-anchor:top" o:gfxdata="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" stroked="f" strokeweight="1pt">
+              <v:rect w14:anchorId="5C8CF862" id="Téglalap 245" o:spid="_x0000_s1067" style="position:absolute;margin-left:163.05pt;margin-top:164.65pt;width:127.5pt;height:127.5pt;z-index:251867136;visibility:visible;mso-wrap-style:square;mso-width-percent:0;mso-height-percent:0;mso-wrap-distance-left:9pt;mso-wrap-distance-top:0;mso-wrap-distance-right:9pt;mso-wrap-distance-bottom:0;mso-position-horizontal:absolute;mso-position-horizontal-relative:margin;mso-position-vertical:absolute;mso-position-vertical-relative:text;mso-width-percent:0;mso-height-percent:0;mso-width-relative:margin;mso-height-relative:margin;v-text-anchor:top" o:gfxdata="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" stroked="f" strokeweight="1pt">
                 <v:fill r:id="rId11" o:title="" recolor="t" rotate="t" type="frame"/>
                 <v:textbox inset="6mm,6mm,6mm,6mm">
                   <w:txbxContent>
@@ -15702,7 +17550,7 @@
           </mc:Choice>
           <mc:Fallback>
             <w:pict>
-              <v:rect w14:anchorId="5AF5B24E" id="Téglalap 244" o:spid="_x0000_s1066" style="position:absolute;margin-left:0;margin-top:-28.85pt;width:127.5pt;height:127.5pt;z-index:251865088;visibility:visible;mso-wrap-style:square;mso-width-percent:0;mso-height-percent:0;mso-wrap-distance-left:9pt;mso-wrap-distance-top:0;mso-wrap-distance-right:9pt;mso-wrap-distance-bottom:0;mso-position-horizontal:center;mso-position-horizontal-relative:margin;mso-position-vertical:absolute;mso-position-vertical-relative:text;mso-width-percent:0;mso-height-percent:0;mso-width-relative:margin;mso-height-relative:margin;v-text-anchor:top" o:gfxdata="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" stroked="f" strokeweight="1pt">
+              <v:rect w14:anchorId="5AF5B24E" id="Téglalap 244" o:spid="_x0000_s1068" style="position:absolute;margin-left:0;margin-top:-28.85pt;width:127.5pt;height:127.5pt;z-index:251865088;visibility:visible;mso-wrap-style:square;mso-width-percent:0;mso-height-percent:0;mso-wrap-distance-left:9pt;mso-wrap-distance-top:0;mso-wrap-distance-right:9pt;mso-wrap-distance-bottom:0;mso-position-horizontal:center;mso-position-horizontal-relative:margin;mso-position-vertical:absolute;mso-position-vertical-relative:text;mso-width-percent:0;mso-height-percent:0;mso-width-relative:margin;mso-height-relative:margin;v-text-anchor:top" o:gfxdata="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" stroked="f" strokeweight="1pt">
                 <v:fill r:id="rId11" o:title="" recolor="t" rotate="t" type="frame"/>
                 <v:textbox inset="6mm,6mm,6mm,6mm">
                   <w:txbxContent>

</xml_diff>